<commit_message>
Version 0.0.2 - Develop Post Feature
</commit_message>
<xml_diff>
--- a/docs/ReadMe.docx
+++ b/docs/ReadMe.docx
@@ -2432,20 +2432,24 @@
     <w:p>
       <w:pPr>
         <w:bidi/>
-        <w:jc w:val="both"/>
-        <w:rPr>
-          <w:rFonts w:ascii="Courier New" w:hAnsi="Courier New" w:cs="Courier New"/>
-          <w:sz w:val="20"/>
-          <w:szCs w:val="20"/>
-          <w:rtl/>
-          <w:lang w:bidi="fa-IR"/>
-        </w:rPr>
-      </w:pPr>
-      <w:r>
-        <w:rPr>
-          <w:rFonts w:ascii="Courier New" w:hAnsi="Courier New" w:cs="Courier New" w:hint="cs"/>
-          <w:sz w:val="20"/>
-          <w:szCs w:val="20"/>
+        <w:jc w:val="center"/>
+        <w:rPr>
+          <w:rFonts w:ascii="Courier New" w:hAnsi="Courier New" w:cs="Courier New"/>
+          <w:b/>
+          <w:bCs/>
+          <w:sz w:val="40"/>
+          <w:szCs w:val="40"/>
+          <w:rtl/>
+          <w:lang w:bidi="fa-IR"/>
+        </w:rPr>
+      </w:pPr>
+      <w:r>
+        <w:rPr>
+          <w:rFonts w:ascii="Courier New" w:hAnsi="Courier New" w:cs="Courier New" w:hint="cs"/>
+          <w:b/>
+          <w:bCs/>
+          <w:sz w:val="40"/>
+          <w:szCs w:val="40"/>
           <w:rtl/>
           <w:lang w:bidi="fa-IR"/>
         </w:rPr>
@@ -2455,21 +2459,13 @@
       <w:r>
         <w:rPr>
           <w:rFonts w:ascii="Courier New" w:hAnsi="Courier New" w:cs="Courier New"/>
-          <w:sz w:val="20"/>
-          <w:szCs w:val="20"/>
+          <w:b/>
+          <w:bCs/>
+          <w:sz w:val="40"/>
+          <w:szCs w:val="40"/>
           <w:lang w:bidi="fa-IR"/>
         </w:rPr>
         <w:t>Enum</w:t>
-      </w:r>
-      <w:r>
-        <w:rPr>
-          <w:rFonts w:ascii="Courier New" w:hAnsi="Courier New" w:cs="Courier New" w:hint="cs"/>
-          <w:sz w:val="20"/>
-          <w:szCs w:val="20"/>
-          <w:rtl/>
-          <w:lang w:bidi="fa-IR"/>
-        </w:rPr>
-        <w:t>:</w:t>
       </w:r>
     </w:p>
     <w:p>
@@ -6064,13 +6060,142 @@
         <w:bidi/>
         <w:jc w:val="both"/>
         <w:rPr>
-          <w:rFonts w:ascii="Courier New" w:hAnsi="Courier New" w:cs="Courier New" w:hint="cs"/>
-          <w:sz w:val="20"/>
-          <w:szCs w:val="20"/>
-          <w:rtl/>
-          <w:lang w:bidi="fa-IR"/>
-        </w:rPr>
-      </w:pPr>
+          <w:rFonts w:ascii="Courier New" w:hAnsi="Courier New" w:cs="Courier New"/>
+          <w:sz w:val="20"/>
+          <w:szCs w:val="20"/>
+          <w:rtl/>
+          <w:lang w:bidi="fa-IR"/>
+        </w:rPr>
+      </w:pPr>
+      <w:r>
+        <w:rPr>
+          <w:rFonts w:ascii="Courier New" w:hAnsi="Courier New" w:cs="Courier New" w:hint="cs"/>
+          <w:sz w:val="20"/>
+          <w:szCs w:val="20"/>
+          <w:rtl/>
+          <w:lang w:bidi="fa-IR"/>
+        </w:rPr>
+        <w:lastRenderedPageBreak/>
+        <w:t xml:space="preserve">احتمالا به خطا برخورد می‌کنیم! چرا که برای </w:t>
+      </w:r>
+      <w:r>
+        <w:rPr>
+          <w:rFonts w:ascii="Courier New" w:hAnsi="Courier New" w:cs="Courier New"/>
+          <w:sz w:val="20"/>
+          <w:szCs w:val="20"/>
+          <w:lang w:bidi="fa-IR"/>
+        </w:rPr>
+        <w:t>UserProfile</w:t>
+      </w:r>
+      <w:r>
+        <w:rPr>
+          <w:rFonts w:ascii="Courier New" w:hAnsi="Courier New" w:cs="Courier New" w:hint="cs"/>
+          <w:sz w:val="20"/>
+          <w:szCs w:val="20"/>
+          <w:rtl/>
+          <w:lang w:bidi="fa-IR"/>
+        </w:rPr>
+        <w:t xml:space="preserve"> و در داخل </w:t>
+      </w:r>
+      <w:r>
+        <w:rPr>
+          <w:rFonts w:ascii="Courier New" w:hAnsi="Courier New" w:cs="Courier New"/>
+          <w:sz w:val="20"/>
+          <w:szCs w:val="20"/>
+          <w:lang w:bidi="fa-IR"/>
+        </w:rPr>
+        <w:t>Constructor</w:t>
+      </w:r>
+      <w:r>
+        <w:rPr>
+          <w:rFonts w:ascii="Courier New" w:hAnsi="Courier New" w:cs="Courier New" w:hint="cs"/>
+          <w:sz w:val="20"/>
+          <w:szCs w:val="20"/>
+          <w:rtl/>
+          <w:lang w:bidi="fa-IR"/>
+        </w:rPr>
+        <w:t xml:space="preserve"> آن، پس از اعمال تغییرات، </w:t>
+      </w:r>
+      <w:r>
+        <w:rPr>
+          <w:rFonts w:ascii="Courier New" w:hAnsi="Courier New" w:cs="Courier New"/>
+          <w:sz w:val="20"/>
+          <w:szCs w:val="20"/>
+          <w:lang w:bidi="fa-IR"/>
+        </w:rPr>
+        <w:t>GenderId</w:t>
+      </w:r>
+      <w:r>
+        <w:rPr>
+          <w:rFonts w:ascii="Courier New" w:hAnsi="Courier New" w:cs="Courier New" w:hint="cs"/>
+          <w:sz w:val="20"/>
+          <w:szCs w:val="20"/>
+          <w:rtl/>
+          <w:lang w:bidi="fa-IR"/>
+        </w:rPr>
+        <w:t xml:space="preserve"> را نیز به عنوان پارامتر الزامی مشخص کرده‌ایم، لذا در زمان </w:t>
+      </w:r>
+      <w:r>
+        <w:rPr>
+          <w:rFonts w:ascii="Courier New" w:hAnsi="Courier New" w:cs="Courier New"/>
+          <w:sz w:val="20"/>
+          <w:szCs w:val="20"/>
+          <w:lang w:bidi="fa-IR"/>
+        </w:rPr>
+        <w:t>Seed Data</w:t>
+      </w:r>
+      <w:r>
+        <w:rPr>
+          <w:rFonts w:ascii="Courier New" w:hAnsi="Courier New" w:cs="Courier New" w:hint="cs"/>
+          <w:sz w:val="20"/>
+          <w:szCs w:val="20"/>
+          <w:rtl/>
+          <w:lang w:bidi="fa-IR"/>
+        </w:rPr>
+        <w:t xml:space="preserve"> برای </w:t>
+      </w:r>
+      <w:r>
+        <w:rPr>
+          <w:rFonts w:ascii="Courier New" w:hAnsi="Courier New" w:cs="Courier New"/>
+          <w:sz w:val="20"/>
+          <w:szCs w:val="20"/>
+          <w:lang w:bidi="fa-IR"/>
+        </w:rPr>
+        <w:t>UserProfile</w:t>
+      </w:r>
+      <w:r>
+        <w:rPr>
+          <w:rFonts w:ascii="Courier New" w:hAnsi="Courier New" w:cs="Courier New" w:hint="cs"/>
+          <w:sz w:val="20"/>
+          <w:szCs w:val="20"/>
+          <w:rtl/>
+          <w:lang w:bidi="fa-IR"/>
+        </w:rPr>
+        <w:t xml:space="preserve"> با مشکل مواجه می‌شویم.</w:t>
+      </w:r>
+    </w:p>
+    <w:p>
+      <w:pPr>
+        <w:bidi/>
+        <w:jc w:val="both"/>
+        <w:rPr>
+          <w:rFonts w:ascii="Courier New" w:hAnsi="Courier New" w:cs="Courier New" w:hint="cs"/>
+          <w:sz w:val="20"/>
+          <w:szCs w:val="20"/>
+          <w:rtl/>
+          <w:lang w:bidi="fa-IR"/>
+        </w:rPr>
+      </w:pPr>
+      <w:r>
+        <w:rPr>
+          <w:rFonts w:ascii="Courier New" w:hAnsi="Courier New" w:cs="Courier New" w:hint="cs"/>
+          <w:sz w:val="20"/>
+          <w:szCs w:val="20"/>
+          <w:rtl/>
+          <w:lang w:bidi="fa-IR"/>
+        </w:rPr>
+        <w:t>این مشکل را برطرف کرده و مجددا پروژه را اجرا می‌کنیم.</w:t>
+      </w:r>
     </w:p>
     <w:p>
       <w:pPr>

</xml_diff>

<commit_message>
Version 0.0.3 - Adding Score to Post Model - Finish Posts Feature
</commit_message>
<xml_diff>
--- a/docs/ReadMe.docx
+++ b/docs/ReadMe.docx
@@ -2981,7 +2981,7 @@
         <w:bidi/>
         <w:jc w:val="both"/>
         <w:rPr>
-          <w:rFonts w:ascii="Courier New" w:hAnsi="Courier New" w:cs="Courier New" w:hint="cs"/>
+          <w:rFonts w:ascii="Courier New" w:hAnsi="Courier New" w:cs="Courier New"/>
           <w:sz w:val="20"/>
           <w:szCs w:val="20"/>
           <w:rtl/>
@@ -4243,25 +4243,7 @@
           <w:sz w:val="19"/>
           <w:szCs w:val="19"/>
         </w:rPr>
-        <w:t>(</w:t>
-      </w:r>
-      <w:r>
-        <w:rPr>
-          <w:rFonts w:ascii="Cascadia Mono" w:hAnsi="Cascadia Mono" w:cs="Cascadia Mono"/>
-          <w:color w:val="000000"/>
-          <w:sz w:val="19"/>
-          <w:szCs w:val="19"/>
-        </w:rPr>
-        <w:t>…</w:t>
-      </w:r>
-      <w:r>
-        <w:rPr>
-          <w:rFonts w:ascii="Cascadia Mono" w:hAnsi="Cascadia Mono" w:cs="Cascadia Mono"/>
-          <w:color w:val="000000"/>
-          <w:sz w:val="19"/>
-          <w:szCs w:val="19"/>
-        </w:rPr>
-        <w:t xml:space="preserve">) : </w:t>
+        <w:t xml:space="preserve">(…) : </w:t>
       </w:r>
       <w:r>
         <w:rPr>
@@ -4850,25 +4832,7 @@
           <w:szCs w:val="19"/>
         </w:rPr>
         <w:tab/>
-        <w:t>.</w:t>
-      </w:r>
-      <w:r>
-        <w:rPr>
-          <w:rFonts w:ascii="Cascadia Mono" w:hAnsi="Cascadia Mono" w:cs="Cascadia Mono"/>
-          <w:color w:val="000000"/>
-          <w:sz w:val="19"/>
-          <w:szCs w:val="19"/>
-        </w:rPr>
-        <w:t>Is Unique</w:t>
-      </w:r>
-      <w:r>
-        <w:rPr>
-          <w:rFonts w:ascii="Cascadia Mono" w:hAnsi="Cascadia Mono" w:cs="Cascadia Mono"/>
-          <w:color w:val="000000"/>
-          <w:sz w:val="19"/>
-          <w:szCs w:val="19"/>
-        </w:rPr>
-        <w:t xml:space="preserve">(unique: </w:t>
+        <w:t xml:space="preserve">.Is Unique(unique: </w:t>
       </w:r>
       <w:r>
         <w:rPr>
@@ -6179,10 +6143,9 @@
         <w:bidi/>
         <w:jc w:val="both"/>
         <w:rPr>
-          <w:rFonts w:ascii="Courier New" w:hAnsi="Courier New" w:cs="Courier New" w:hint="cs"/>
-          <w:sz w:val="20"/>
-          <w:szCs w:val="20"/>
-          <w:rtl/>
+          <w:rFonts w:ascii="Courier New" w:hAnsi="Courier New" w:cs="Courier New"/>
+          <w:sz w:val="20"/>
+          <w:szCs w:val="20"/>
           <w:lang w:bidi="fa-IR"/>
         </w:rPr>
       </w:pPr>
@@ -6199,36 +6162,209 @@
     </w:p>
     <w:p>
       <w:pPr>
-        <w:jc w:val="both"/>
-        <w:rPr>
-          <w:rFonts w:ascii="Courier New" w:hAnsi="Courier New" w:cs="Courier New" w:hint="cs"/>
-          <w:sz w:val="20"/>
-          <w:szCs w:val="20"/>
-          <w:rtl/>
-          <w:lang w:bidi="fa-IR"/>
-        </w:rPr>
-      </w:pPr>
-    </w:p>
-    <w:p>
-      <w:pPr>
-        <w:jc w:val="both"/>
-        <w:rPr>
-          <w:rFonts w:ascii="Courier New" w:hAnsi="Courier New" w:cs="Courier New" w:hint="cs"/>
-          <w:sz w:val="20"/>
-          <w:szCs w:val="20"/>
-          <w:lang w:bidi="fa-IR"/>
-        </w:rPr>
-      </w:pPr>
+        <w:rPr>
+          <w:rFonts w:ascii="Courier New" w:hAnsi="Courier New" w:cs="Courier New"/>
+          <w:sz w:val="20"/>
+          <w:szCs w:val="20"/>
+          <w:lang w:bidi="fa-IR"/>
+        </w:rPr>
+      </w:pPr>
+      <w:r>
+        <w:rPr>
+          <w:rFonts w:ascii="Courier New" w:hAnsi="Courier New" w:cs="Courier New"/>
+          <w:sz w:val="20"/>
+          <w:szCs w:val="20"/>
+          <w:lang w:bidi="fa-IR"/>
+        </w:rPr>
+        <w:br w:type="page"/>
+      </w:r>
     </w:p>
     <w:p>
       <w:pPr>
         <w:bidi/>
         <w:jc w:val="both"/>
         <w:rPr>
-          <w:rFonts w:ascii="Courier New" w:hAnsi="Courier New" w:cs="Courier New" w:hint="cs"/>
-          <w:sz w:val="20"/>
-          <w:szCs w:val="20"/>
-          <w:rtl/>
+          <w:rFonts w:ascii="Courier New" w:hAnsi="Courier New" w:cs="Courier New"/>
+          <w:sz w:val="20"/>
+          <w:szCs w:val="20"/>
+          <w:rtl/>
+          <w:lang w:bidi="fa-IR"/>
+        </w:rPr>
+      </w:pPr>
+      <w:r>
+        <w:rPr>
+          <w:rFonts w:ascii="Courier New" w:hAnsi="Courier New" w:cs="Courier New" w:hint="cs"/>
+          <w:sz w:val="20"/>
+          <w:szCs w:val="20"/>
+          <w:rtl/>
+          <w:lang w:bidi="fa-IR"/>
+        </w:rPr>
+        <w:lastRenderedPageBreak/>
+        <w:t>استلایدهای آماده تستی:</w:t>
+      </w:r>
+    </w:p>
+    <w:p>
+      <w:pPr>
+        <w:jc w:val="both"/>
+        <w:rPr>
+          <w:rFonts w:ascii="Courier New" w:hAnsi="Courier New" w:cs="Courier New"/>
+          <w:sz w:val="20"/>
+          <w:szCs w:val="20"/>
+          <w:lang w:bidi="fa-IR"/>
+        </w:rPr>
+      </w:pPr>
+      <w:hyperlink r:id="rId5" w:history="1">
+        <w:r>
+          <w:rPr>
+            <w:rStyle w:val="Hyperlink"/>
+            <w:rFonts w:ascii="Courier New" w:hAnsi="Courier New" w:cs="Courier New"/>
+            <w:sz w:val="20"/>
+            <w:szCs w:val="20"/>
+            <w:lang w:bidi="fa-IR"/>
+          </w:rPr>
+          <w:t>https://www.tutorialrepublic.com/examples/images/slide1.png</w:t>
+        </w:r>
+      </w:hyperlink>
+    </w:p>
+    <w:p>
+      <w:pPr>
+        <w:jc w:val="both"/>
+        <w:rPr>
+          <w:rFonts w:ascii="Courier New" w:hAnsi="Courier New" w:cs="Courier New"/>
+          <w:sz w:val="20"/>
+          <w:szCs w:val="20"/>
+          <w:lang w:bidi="fa-IR"/>
+        </w:rPr>
+      </w:pPr>
+      <w:hyperlink r:id="rId6" w:history="1">
+        <w:r>
+          <w:rPr>
+            <w:rStyle w:val="Hyperlink"/>
+            <w:rFonts w:ascii="Courier New" w:hAnsi="Courier New" w:cs="Courier New"/>
+            <w:sz w:val="20"/>
+            <w:szCs w:val="20"/>
+            <w:lang w:bidi="fa-IR"/>
+          </w:rPr>
+          <w:t>https://www.tutorialrepublic.com/examples/images/slide</w:t>
+        </w:r>
+        <w:r>
+          <w:rPr>
+            <w:rStyle w:val="Hyperlink"/>
+            <w:rFonts w:ascii="Courier New" w:hAnsi="Courier New" w:cs="Courier New"/>
+            <w:sz w:val="20"/>
+            <w:szCs w:val="20"/>
+            <w:lang w:bidi="fa-IR"/>
+          </w:rPr>
+          <w:t>2</w:t>
+        </w:r>
+        <w:r>
+          <w:rPr>
+            <w:rStyle w:val="Hyperlink"/>
+            <w:rFonts w:ascii="Courier New" w:hAnsi="Courier New" w:cs="Courier New"/>
+            <w:sz w:val="20"/>
+            <w:szCs w:val="20"/>
+            <w:lang w:bidi="fa-IR"/>
+          </w:rPr>
+          <w:t>.png</w:t>
+        </w:r>
+      </w:hyperlink>
+    </w:p>
+    <w:p>
+      <w:pPr>
+        <w:jc w:val="both"/>
+        <w:rPr>
+          <w:rFonts w:ascii="Courier New" w:hAnsi="Courier New" w:cs="Courier New"/>
+          <w:sz w:val="20"/>
+          <w:szCs w:val="20"/>
+          <w:lang w:bidi="fa-IR"/>
+        </w:rPr>
+      </w:pPr>
+      <w:hyperlink r:id="rId7" w:history="1">
+        <w:r>
+          <w:rPr>
+            <w:rStyle w:val="Hyperlink"/>
+            <w:rFonts w:ascii="Courier New" w:hAnsi="Courier New" w:cs="Courier New"/>
+            <w:sz w:val="20"/>
+            <w:szCs w:val="20"/>
+            <w:lang w:bidi="fa-IR"/>
+          </w:rPr>
+          <w:t>https://www.tutorialrepublic.com/examples/images/slide</w:t>
+        </w:r>
+        <w:r>
+          <w:rPr>
+            <w:rStyle w:val="Hyperlink"/>
+            <w:rFonts w:ascii="Courier New" w:hAnsi="Courier New" w:cs="Courier New"/>
+            <w:sz w:val="20"/>
+            <w:szCs w:val="20"/>
+            <w:lang w:bidi="fa-IR"/>
+          </w:rPr>
+          <w:t>3</w:t>
+        </w:r>
+        <w:r>
+          <w:rPr>
+            <w:rStyle w:val="Hyperlink"/>
+            <w:rFonts w:ascii="Courier New" w:hAnsi="Courier New" w:cs="Courier New"/>
+            <w:sz w:val="20"/>
+            <w:szCs w:val="20"/>
+            <w:lang w:bidi="fa-IR"/>
+          </w:rPr>
+          <w:t>.png</w:t>
+        </w:r>
+      </w:hyperlink>
+    </w:p>
+    <w:p>
+      <w:pPr>
+        <w:jc w:val="both"/>
+        <w:rPr>
+          <w:rFonts w:ascii="Courier New" w:hAnsi="Courier New" w:cs="Courier New"/>
+          <w:sz w:val="20"/>
+          <w:szCs w:val="20"/>
+          <w:lang w:bidi="fa-IR"/>
+        </w:rPr>
+      </w:pPr>
+      <w:hyperlink r:id="rId8" w:history="1">
+        <w:r>
+          <w:rPr>
+            <w:rStyle w:val="Hyperlink"/>
+            <w:rFonts w:ascii="Courier New" w:hAnsi="Courier New" w:cs="Courier New"/>
+            <w:sz w:val="20"/>
+            <w:szCs w:val="20"/>
+            <w:lang w:bidi="fa-IR"/>
+          </w:rPr>
+          <w:t>https://smartslider3.com/wp-content/uploads/2018/11/WordPresscarousel-840x441.png</w:t>
+        </w:r>
+      </w:hyperlink>
+    </w:p>
+    <w:p>
+      <w:pPr>
+        <w:jc w:val="both"/>
+        <w:rPr>
+          <w:rFonts w:ascii="Courier New" w:hAnsi="Courier New" w:cs="Courier New" w:hint="cs"/>
+          <w:sz w:val="20"/>
+          <w:szCs w:val="20"/>
+          <w:lang w:bidi="fa-IR"/>
+        </w:rPr>
+      </w:pPr>
+    </w:p>
+    <w:p>
+      <w:pPr>
+        <w:jc w:val="both"/>
+        <w:rPr>
+          <w:rFonts w:ascii="Courier New" w:hAnsi="Courier New" w:cs="Courier New"/>
+          <w:sz w:val="20"/>
+          <w:szCs w:val="20"/>
+          <w:rtl/>
+          <w:lang w:bidi="fa-IR"/>
+        </w:rPr>
+      </w:pPr>
+    </w:p>
+    <w:p>
+      <w:pPr>
+        <w:jc w:val="both"/>
+        <w:rPr>
+          <w:rFonts w:ascii="Courier New" w:hAnsi="Courier New" w:cs="Courier New"/>
+          <w:sz w:val="20"/>
+          <w:szCs w:val="20"/>
           <w:lang w:bidi="fa-IR"/>
         </w:rPr>
       </w:pPr>
@@ -6241,6 +6377,7 @@
           <w:rFonts w:ascii="Courier New" w:hAnsi="Courier New" w:cs="Courier New"/>
           <w:sz w:val="20"/>
           <w:szCs w:val="20"/>
+          <w:rtl/>
           <w:lang w:bidi="fa-IR"/>
         </w:rPr>
       </w:pPr>
@@ -6286,7 +6423,19 @@
         <w:bidi/>
         <w:jc w:val="both"/>
         <w:rPr>
-          <w:rFonts w:ascii="Courier New" w:hAnsi="Courier New" w:cs="Courier New" w:hint="cs"/>
+          <w:rFonts w:ascii="Courier New" w:hAnsi="Courier New" w:cs="Courier New"/>
+          <w:sz w:val="20"/>
+          <w:szCs w:val="20"/>
+          <w:lang w:bidi="fa-IR"/>
+        </w:rPr>
+      </w:pPr>
+    </w:p>
+    <w:p>
+      <w:pPr>
+        <w:bidi/>
+        <w:jc w:val="both"/>
+        <w:rPr>
+          <w:rFonts w:ascii="Courier New" w:hAnsi="Courier New" w:cs="Courier New"/>
           <w:sz w:val="20"/>
           <w:szCs w:val="20"/>
           <w:lang w:bidi="fa-IR"/>
@@ -6781,6 +6930,29 @@
     <w:semiHidden/>
     <w:unhideWhenUsed/>
   </w:style>
+  <w:style w:type="character" w:styleId="Hyperlink">
+    <w:name w:val="Hyperlink"/>
+    <w:basedOn w:val="DefaultParagraphFont"/>
+    <w:uiPriority w:val="99"/>
+    <w:unhideWhenUsed/>
+    <w:rsid w:val="00C971C7"/>
+    <w:rPr>
+      <w:color w:val="0563C1" w:themeColor="hyperlink"/>
+      <w:u w:val="single"/>
+    </w:rPr>
+  </w:style>
+  <w:style w:type="character" w:styleId="UnresolvedMention">
+    <w:name w:val="Unresolved Mention"/>
+    <w:basedOn w:val="DefaultParagraphFont"/>
+    <w:uiPriority w:val="99"/>
+    <w:semiHidden/>
+    <w:unhideWhenUsed/>
+    <w:rsid w:val="00C971C7"/>
+    <w:rPr>
+      <w:color w:val="605E5C"/>
+      <w:shd w:val="clear" w:color="auto" w:fill="E1DFDD"/>
+    </w:rPr>
+  </w:style>
 </w:styles>
 </file>
 

</xml_diff>

<commit_message>
Version 0.1.0 - Change Role Model and Create LocalizedRole
</commit_message>
<xml_diff>
--- a/docs/ReadMe.docx
+++ b/docs/ReadMe.docx
@@ -6181,6 +6181,1239 @@
     </w:p>
     <w:p>
       <w:pPr>
+        <w:jc w:val="both"/>
+        <w:rPr>
+          <w:rFonts w:ascii="Courier New" w:hAnsi="Courier New" w:cs="Courier New"/>
+          <w:sz w:val="20"/>
+          <w:szCs w:val="20"/>
+          <w:lang w:bidi="fa-IR"/>
+        </w:rPr>
+      </w:pPr>
+      <w:r>
+        <w:rPr>
+          <w:rFonts w:ascii="Courier New" w:hAnsi="Courier New" w:cs="Courier New"/>
+          <w:sz w:val="20"/>
+          <w:szCs w:val="20"/>
+          <w:lang w:bidi="fa-IR"/>
+        </w:rPr>
+        <w:lastRenderedPageBreak/>
+        <w:t>Role</w:t>
+      </w:r>
+      <w:r>
+        <w:rPr>
+          <w:rFonts w:ascii="Courier New" w:hAnsi="Courier New" w:cs="Courier New"/>
+          <w:sz w:val="20"/>
+          <w:szCs w:val="20"/>
+          <w:lang w:bidi="fa-IR"/>
+        </w:rPr>
+        <w:tab/>
+      </w:r>
+      <w:r>
+        <w:rPr>
+          <w:rFonts w:ascii="Courier New" w:hAnsi="Courier New" w:cs="Courier New"/>
+          <w:sz w:val="20"/>
+          <w:szCs w:val="20"/>
+          <w:lang w:bidi="fa-IR"/>
+        </w:rPr>
+        <w:tab/>
+      </w:r>
+      <w:r>
+        <w:rPr>
+          <w:rFonts w:ascii="Courier New" w:hAnsi="Courier New" w:cs="Courier New"/>
+          <w:sz w:val="20"/>
+          <w:szCs w:val="20"/>
+          <w:lang w:bidi="fa-IR"/>
+        </w:rPr>
+        <w:tab/>
+      </w:r>
+      <w:r>
+        <w:rPr>
+          <w:rFonts w:ascii="Courier New" w:hAnsi="Courier New" w:cs="Courier New"/>
+          <w:sz w:val="20"/>
+          <w:szCs w:val="20"/>
+          <w:lang w:bidi="fa-IR"/>
+        </w:rPr>
+        <w:tab/>
+        <w:t>1…N</w:t>
+      </w:r>
+      <w:r>
+        <w:rPr>
+          <w:rFonts w:ascii="Courier New" w:hAnsi="Courier New" w:cs="Courier New"/>
+          <w:sz w:val="20"/>
+          <w:szCs w:val="20"/>
+          <w:lang w:bidi="fa-IR"/>
+        </w:rPr>
+        <w:tab/>
+      </w:r>
+      <w:r>
+        <w:rPr>
+          <w:rFonts w:ascii="Courier New" w:hAnsi="Courier New" w:cs="Courier New"/>
+          <w:sz w:val="20"/>
+          <w:szCs w:val="20"/>
+          <w:lang w:bidi="fa-IR"/>
+        </w:rPr>
+        <w:tab/>
+      </w:r>
+      <w:r>
+        <w:rPr>
+          <w:rFonts w:ascii="Courier New" w:hAnsi="Courier New" w:cs="Courier New"/>
+          <w:sz w:val="20"/>
+          <w:szCs w:val="20"/>
+          <w:lang w:bidi="fa-IR"/>
+        </w:rPr>
+        <w:tab/>
+      </w:r>
+      <w:r>
+        <w:rPr>
+          <w:rFonts w:ascii="Courier New" w:hAnsi="Courier New" w:cs="Courier New"/>
+          <w:sz w:val="20"/>
+          <w:szCs w:val="20"/>
+          <w:lang w:bidi="fa-IR"/>
+        </w:rPr>
+        <w:tab/>
+        <w:t>Localized Role</w:t>
+      </w:r>
+    </w:p>
+    <w:p>
+      <w:pPr>
+        <w:jc w:val="both"/>
+        <w:rPr>
+          <w:rFonts w:ascii="Courier New" w:hAnsi="Courier New" w:cs="Courier New"/>
+          <w:sz w:val="20"/>
+          <w:szCs w:val="20"/>
+          <w:lang w:bidi="fa-IR"/>
+        </w:rPr>
+      </w:pPr>
+    </w:p>
+    <w:p>
+      <w:pPr>
+        <w:jc w:val="both"/>
+        <w:rPr>
+          <w:rFonts w:ascii="Courier New" w:hAnsi="Courier New" w:cs="Courier New"/>
+          <w:b/>
+          <w:bCs/>
+          <w:sz w:val="20"/>
+          <w:szCs w:val="20"/>
+          <w:u w:val="single"/>
+          <w:lang w:bidi="fa-IR"/>
+        </w:rPr>
+      </w:pPr>
+      <w:r>
+        <w:rPr>
+          <w:rFonts w:ascii="Courier New" w:hAnsi="Courier New" w:cs="Courier New"/>
+          <w:b/>
+          <w:bCs/>
+          <w:sz w:val="20"/>
+          <w:szCs w:val="20"/>
+          <w:u w:val="single"/>
+          <w:lang w:bidi="fa-IR"/>
+        </w:rPr>
+        <w:t>Culture</w:t>
+      </w:r>
+    </w:p>
+    <w:p>
+      <w:pPr>
+        <w:jc w:val="both"/>
+        <w:rPr>
+          <w:rFonts w:ascii="Courier New" w:hAnsi="Courier New" w:cs="Courier New"/>
+          <w:b/>
+          <w:bCs/>
+          <w:sz w:val="20"/>
+          <w:szCs w:val="20"/>
+          <w:u w:val="single"/>
+          <w:lang w:bidi="fa-IR"/>
+        </w:rPr>
+      </w:pPr>
+      <w:r>
+        <w:rPr>
+          <w:rFonts w:ascii="Courier New" w:hAnsi="Courier New" w:cs="Courier New"/>
+          <w:b/>
+          <w:bCs/>
+          <w:sz w:val="20"/>
+          <w:szCs w:val="20"/>
+          <w:u w:val="single"/>
+          <w:lang w:bidi="fa-IR"/>
+        </w:rPr>
+        <w:t>Id</w:t>
+      </w:r>
+      <w:r>
+        <w:rPr>
+          <w:rFonts w:ascii="Courier New" w:hAnsi="Courier New" w:cs="Courier New"/>
+          <w:b/>
+          <w:bCs/>
+          <w:sz w:val="20"/>
+          <w:szCs w:val="20"/>
+          <w:u w:val="single"/>
+          <w:lang w:bidi="fa-IR"/>
+        </w:rPr>
+        <w:tab/>
+      </w:r>
+      <w:r>
+        <w:rPr>
+          <w:rFonts w:ascii="Courier New" w:hAnsi="Courier New" w:cs="Courier New"/>
+          <w:b/>
+          <w:bCs/>
+          <w:sz w:val="20"/>
+          <w:szCs w:val="20"/>
+          <w:u w:val="single"/>
+          <w:lang w:bidi="fa-IR"/>
+        </w:rPr>
+        <w:tab/>
+        <w:t>Name</w:t>
+      </w:r>
+    </w:p>
+    <w:p>
+      <w:pPr>
+        <w:jc w:val="both"/>
+        <w:rPr>
+          <w:rFonts w:ascii="Courier New" w:hAnsi="Courier New" w:cs="Courier New"/>
+          <w:sz w:val="20"/>
+          <w:szCs w:val="20"/>
+          <w:lang w:bidi="fa-IR"/>
+        </w:rPr>
+      </w:pPr>
+      <w:r>
+        <w:rPr>
+          <w:rFonts w:ascii="Courier New" w:hAnsi="Courier New" w:cs="Courier New"/>
+          <w:sz w:val="20"/>
+          <w:szCs w:val="20"/>
+          <w:lang w:bidi="fa-IR"/>
+        </w:rPr>
+        <w:t>1</w:t>
+      </w:r>
+      <w:r>
+        <w:rPr>
+          <w:rFonts w:ascii="Courier New" w:hAnsi="Courier New" w:cs="Courier New"/>
+          <w:sz w:val="20"/>
+          <w:szCs w:val="20"/>
+          <w:lang w:bidi="fa-IR"/>
+        </w:rPr>
+        <w:tab/>
+      </w:r>
+      <w:r>
+        <w:rPr>
+          <w:rFonts w:ascii="Courier New" w:hAnsi="Courier New" w:cs="Courier New"/>
+          <w:sz w:val="20"/>
+          <w:szCs w:val="20"/>
+          <w:lang w:bidi="fa-IR"/>
+        </w:rPr>
+        <w:tab/>
+      </w:r>
+      <w:r>
+        <w:rPr>
+          <w:rFonts w:ascii="Courier New" w:hAnsi="Courier New" w:cs="Courier New" w:hint="cs"/>
+          <w:sz w:val="20"/>
+          <w:szCs w:val="20"/>
+          <w:rtl/>
+          <w:lang w:bidi="fa-IR"/>
+        </w:rPr>
+        <w:t>فارسی</w:t>
+      </w:r>
+    </w:p>
+    <w:p>
+      <w:pPr>
+        <w:jc w:val="both"/>
+        <w:rPr>
+          <w:rFonts w:ascii="Courier New" w:hAnsi="Courier New" w:cs="Courier New"/>
+          <w:sz w:val="20"/>
+          <w:szCs w:val="20"/>
+          <w:lang w:bidi="fa-IR"/>
+        </w:rPr>
+      </w:pPr>
+      <w:r>
+        <w:rPr>
+          <w:rFonts w:ascii="Courier New" w:hAnsi="Courier New" w:cs="Courier New"/>
+          <w:sz w:val="20"/>
+          <w:szCs w:val="20"/>
+          <w:lang w:bidi="fa-IR"/>
+        </w:rPr>
+        <w:t>2</w:t>
+      </w:r>
+      <w:r>
+        <w:rPr>
+          <w:rFonts w:ascii="Courier New" w:hAnsi="Courier New" w:cs="Courier New"/>
+          <w:sz w:val="20"/>
+          <w:szCs w:val="20"/>
+          <w:lang w:bidi="fa-IR"/>
+        </w:rPr>
+        <w:tab/>
+      </w:r>
+      <w:r>
+        <w:rPr>
+          <w:rFonts w:ascii="Courier New" w:hAnsi="Courier New" w:cs="Courier New"/>
+          <w:sz w:val="20"/>
+          <w:szCs w:val="20"/>
+          <w:lang w:bidi="fa-IR"/>
+        </w:rPr>
+        <w:tab/>
+        <w:t>English</w:t>
+      </w:r>
+    </w:p>
+    <w:p>
+      <w:pPr>
+        <w:jc w:val="both"/>
+        <w:rPr>
+          <w:rFonts w:ascii="Courier New" w:hAnsi="Courier New" w:cs="Courier New"/>
+          <w:sz w:val="20"/>
+          <w:szCs w:val="20"/>
+          <w:lang w:bidi="fa-IR"/>
+        </w:rPr>
+      </w:pPr>
+    </w:p>
+    <w:p>
+      <w:pPr>
+        <w:jc w:val="both"/>
+        <w:rPr>
+          <w:rFonts w:ascii="Courier New" w:hAnsi="Courier New" w:cs="Courier New"/>
+          <w:b/>
+          <w:bCs/>
+          <w:sz w:val="20"/>
+          <w:szCs w:val="20"/>
+          <w:u w:val="single"/>
+          <w:lang w:bidi="fa-IR"/>
+        </w:rPr>
+      </w:pPr>
+      <w:r>
+        <w:rPr>
+          <w:rFonts w:ascii="Courier New" w:hAnsi="Courier New" w:cs="Courier New"/>
+          <w:b/>
+          <w:bCs/>
+          <w:sz w:val="20"/>
+          <w:szCs w:val="20"/>
+          <w:u w:val="single"/>
+          <w:lang w:bidi="fa-IR"/>
+        </w:rPr>
+        <w:t>Role</w:t>
+      </w:r>
+    </w:p>
+    <w:p>
+      <w:pPr>
+        <w:jc w:val="both"/>
+        <w:rPr>
+          <w:rFonts w:ascii="Courier New" w:hAnsi="Courier New" w:cs="Courier New"/>
+          <w:b/>
+          <w:bCs/>
+          <w:sz w:val="20"/>
+          <w:szCs w:val="20"/>
+          <w:u w:val="single"/>
+          <w:lang w:bidi="fa-IR"/>
+        </w:rPr>
+      </w:pPr>
+      <w:r>
+        <w:rPr>
+          <w:rFonts w:ascii="Courier New" w:hAnsi="Courier New" w:cs="Courier New"/>
+          <w:b/>
+          <w:bCs/>
+          <w:sz w:val="20"/>
+          <w:szCs w:val="20"/>
+          <w:u w:val="single"/>
+          <w:lang w:bidi="fa-IR"/>
+        </w:rPr>
+        <w:t>Id</w:t>
+      </w:r>
+      <w:r>
+        <w:rPr>
+          <w:rFonts w:ascii="Courier New" w:hAnsi="Courier New" w:cs="Courier New"/>
+          <w:b/>
+          <w:bCs/>
+          <w:sz w:val="20"/>
+          <w:szCs w:val="20"/>
+          <w:u w:val="single"/>
+          <w:lang w:bidi="fa-IR"/>
+        </w:rPr>
+        <w:tab/>
+      </w:r>
+      <w:r>
+        <w:rPr>
+          <w:rFonts w:ascii="Courier New" w:hAnsi="Courier New" w:cs="Courier New"/>
+          <w:b/>
+          <w:bCs/>
+          <w:sz w:val="20"/>
+          <w:szCs w:val="20"/>
+          <w:u w:val="single"/>
+          <w:lang w:bidi="fa-IR"/>
+        </w:rPr>
+        <w:tab/>
+        <w:t>Name</w:t>
+      </w:r>
+    </w:p>
+    <w:p>
+      <w:pPr>
+        <w:jc w:val="both"/>
+        <w:rPr>
+          <w:rFonts w:ascii="Courier New" w:hAnsi="Courier New" w:cs="Courier New"/>
+          <w:sz w:val="20"/>
+          <w:szCs w:val="20"/>
+          <w:lang w:bidi="fa-IR"/>
+        </w:rPr>
+      </w:pPr>
+      <w:r>
+        <w:rPr>
+          <w:rFonts w:ascii="Courier New" w:hAnsi="Courier New" w:cs="Courier New"/>
+          <w:sz w:val="20"/>
+          <w:szCs w:val="20"/>
+          <w:lang w:bidi="fa-IR"/>
+        </w:rPr>
+        <w:t>10</w:t>
+      </w:r>
+      <w:r>
+        <w:rPr>
+          <w:rFonts w:ascii="Courier New" w:hAnsi="Courier New" w:cs="Courier New"/>
+          <w:sz w:val="20"/>
+          <w:szCs w:val="20"/>
+          <w:lang w:bidi="fa-IR"/>
+        </w:rPr>
+        <w:tab/>
+      </w:r>
+      <w:r>
+        <w:rPr>
+          <w:rFonts w:ascii="Courier New" w:hAnsi="Courier New" w:cs="Courier New"/>
+          <w:sz w:val="20"/>
+          <w:szCs w:val="20"/>
+          <w:lang w:bidi="fa-IR"/>
+        </w:rPr>
+        <w:tab/>
+        <w:t>User</w:t>
+      </w:r>
+    </w:p>
+    <w:p>
+      <w:pPr>
+        <w:jc w:val="both"/>
+        <w:rPr>
+          <w:rFonts w:ascii="Courier New" w:hAnsi="Courier New" w:cs="Courier New"/>
+          <w:sz w:val="20"/>
+          <w:szCs w:val="20"/>
+          <w:lang w:bidi="fa-IR"/>
+        </w:rPr>
+      </w:pPr>
+      <w:r>
+        <w:rPr>
+          <w:rFonts w:ascii="Courier New" w:hAnsi="Courier New" w:cs="Courier New"/>
+          <w:sz w:val="20"/>
+          <w:szCs w:val="20"/>
+          <w:lang w:bidi="fa-IR"/>
+        </w:rPr>
+        <w:t>11</w:t>
+      </w:r>
+      <w:r>
+        <w:rPr>
+          <w:rFonts w:ascii="Courier New" w:hAnsi="Courier New" w:cs="Courier New"/>
+          <w:sz w:val="20"/>
+          <w:szCs w:val="20"/>
+          <w:lang w:bidi="fa-IR"/>
+        </w:rPr>
+        <w:tab/>
+      </w:r>
+      <w:r>
+        <w:rPr>
+          <w:rFonts w:ascii="Courier New" w:hAnsi="Courier New" w:cs="Courier New"/>
+          <w:sz w:val="20"/>
+          <w:szCs w:val="20"/>
+          <w:lang w:bidi="fa-IR"/>
+        </w:rPr>
+        <w:tab/>
+        <w:t>Admin</w:t>
+      </w:r>
+    </w:p>
+    <w:p>
+      <w:pPr>
+        <w:jc w:val="both"/>
+        <w:rPr>
+          <w:rFonts w:ascii="Courier New" w:hAnsi="Courier New" w:cs="Courier New"/>
+          <w:sz w:val="20"/>
+          <w:szCs w:val="20"/>
+          <w:lang w:bidi="fa-IR"/>
+        </w:rPr>
+      </w:pPr>
+    </w:p>
+    <w:p>
+      <w:pPr>
+        <w:jc w:val="both"/>
+        <w:rPr>
+          <w:rFonts w:ascii="Courier New" w:hAnsi="Courier New" w:cs="Courier New"/>
+          <w:b/>
+          <w:bCs/>
+          <w:sz w:val="20"/>
+          <w:szCs w:val="20"/>
+          <w:u w:val="single"/>
+          <w:lang w:bidi="fa-IR"/>
+        </w:rPr>
+      </w:pPr>
+      <w:r>
+        <w:rPr>
+          <w:rFonts w:ascii="Courier New" w:hAnsi="Courier New" w:cs="Courier New"/>
+          <w:b/>
+          <w:bCs/>
+          <w:sz w:val="20"/>
+          <w:szCs w:val="20"/>
+          <w:u w:val="single"/>
+          <w:lang w:bidi="fa-IR"/>
+        </w:rPr>
+        <w:t>Localized Role</w:t>
+      </w:r>
+    </w:p>
+    <w:p>
+      <w:pPr>
+        <w:jc w:val="both"/>
+        <w:rPr>
+          <w:rFonts w:ascii="Courier New" w:hAnsi="Courier New" w:cs="Courier New"/>
+          <w:b/>
+          <w:bCs/>
+          <w:sz w:val="20"/>
+          <w:szCs w:val="20"/>
+          <w:u w:val="single"/>
+          <w:lang w:bidi="fa-IR"/>
+        </w:rPr>
+      </w:pPr>
+      <w:r>
+        <w:rPr>
+          <w:rFonts w:ascii="Courier New" w:hAnsi="Courier New" w:cs="Courier New"/>
+          <w:b/>
+          <w:bCs/>
+          <w:sz w:val="20"/>
+          <w:szCs w:val="20"/>
+          <w:u w:val="single"/>
+          <w:lang w:bidi="fa-IR"/>
+        </w:rPr>
+        <w:t>Id</w:t>
+      </w:r>
+      <w:r>
+        <w:rPr>
+          <w:rFonts w:ascii="Courier New" w:hAnsi="Courier New" w:cs="Courier New"/>
+          <w:b/>
+          <w:bCs/>
+          <w:sz w:val="20"/>
+          <w:szCs w:val="20"/>
+          <w:u w:val="single"/>
+          <w:lang w:bidi="fa-IR"/>
+        </w:rPr>
+        <w:tab/>
+      </w:r>
+      <w:r>
+        <w:rPr>
+          <w:rFonts w:ascii="Courier New" w:hAnsi="Courier New" w:cs="Courier New"/>
+          <w:b/>
+          <w:bCs/>
+          <w:sz w:val="20"/>
+          <w:szCs w:val="20"/>
+          <w:u w:val="single"/>
+          <w:lang w:bidi="fa-IR"/>
+        </w:rPr>
+        <w:tab/>
+        <w:t>Culture Id</w:t>
+      </w:r>
+      <w:r>
+        <w:rPr>
+          <w:rFonts w:ascii="Courier New" w:hAnsi="Courier New" w:cs="Courier New"/>
+          <w:b/>
+          <w:bCs/>
+          <w:sz w:val="20"/>
+          <w:szCs w:val="20"/>
+          <w:u w:val="single"/>
+          <w:lang w:bidi="fa-IR"/>
+        </w:rPr>
+        <w:tab/>
+      </w:r>
+      <w:r>
+        <w:rPr>
+          <w:rFonts w:ascii="Courier New" w:hAnsi="Courier New" w:cs="Courier New"/>
+          <w:b/>
+          <w:bCs/>
+          <w:sz w:val="20"/>
+          <w:szCs w:val="20"/>
+          <w:u w:val="single"/>
+          <w:lang w:bidi="fa-IR"/>
+        </w:rPr>
+        <w:tab/>
+        <w:t>Role Id</w:t>
+      </w:r>
+      <w:r>
+        <w:rPr>
+          <w:rFonts w:ascii="Courier New" w:hAnsi="Courier New" w:cs="Courier New"/>
+          <w:b/>
+          <w:bCs/>
+          <w:sz w:val="20"/>
+          <w:szCs w:val="20"/>
+          <w:u w:val="single"/>
+          <w:lang w:bidi="fa-IR"/>
+        </w:rPr>
+        <w:tab/>
+      </w:r>
+      <w:r>
+        <w:rPr>
+          <w:rFonts w:ascii="Courier New" w:hAnsi="Courier New" w:cs="Courier New"/>
+          <w:b/>
+          <w:bCs/>
+          <w:sz w:val="20"/>
+          <w:szCs w:val="20"/>
+          <w:u w:val="single"/>
+          <w:lang w:bidi="fa-IR"/>
+        </w:rPr>
+        <w:tab/>
+        <w:t>Title</w:t>
+      </w:r>
+    </w:p>
+    <w:p>
+      <w:pPr>
+        <w:jc w:val="both"/>
+        <w:rPr>
+          <w:rFonts w:ascii="Courier New" w:hAnsi="Courier New" w:cs="Courier New"/>
+          <w:sz w:val="20"/>
+          <w:szCs w:val="20"/>
+          <w:rtl/>
+          <w:lang w:bidi="fa-IR"/>
+        </w:rPr>
+      </w:pPr>
+      <w:r>
+        <w:rPr>
+          <w:rFonts w:ascii="Courier New" w:hAnsi="Courier New" w:cs="Courier New"/>
+          <w:sz w:val="20"/>
+          <w:szCs w:val="20"/>
+          <w:lang w:bidi="fa-IR"/>
+        </w:rPr>
+        <w:t>100</w:t>
+      </w:r>
+      <w:r>
+        <w:rPr>
+          <w:rFonts w:ascii="Courier New" w:hAnsi="Courier New" w:cs="Courier New"/>
+          <w:sz w:val="20"/>
+          <w:szCs w:val="20"/>
+          <w:lang w:bidi="fa-IR"/>
+        </w:rPr>
+        <w:tab/>
+      </w:r>
+      <w:r>
+        <w:rPr>
+          <w:rFonts w:ascii="Courier New" w:hAnsi="Courier New" w:cs="Courier New"/>
+          <w:sz w:val="20"/>
+          <w:szCs w:val="20"/>
+          <w:lang w:bidi="fa-IR"/>
+        </w:rPr>
+        <w:tab/>
+        <w:t>1</w:t>
+      </w:r>
+      <w:r>
+        <w:rPr>
+          <w:rFonts w:ascii="Courier New" w:hAnsi="Courier New" w:cs="Courier New"/>
+          <w:sz w:val="20"/>
+          <w:szCs w:val="20"/>
+          <w:lang w:bidi="fa-IR"/>
+        </w:rPr>
+        <w:tab/>
+      </w:r>
+      <w:r>
+        <w:rPr>
+          <w:rFonts w:ascii="Courier New" w:hAnsi="Courier New" w:cs="Courier New"/>
+          <w:sz w:val="20"/>
+          <w:szCs w:val="20"/>
+          <w:lang w:bidi="fa-IR"/>
+        </w:rPr>
+        <w:tab/>
+      </w:r>
+      <w:r>
+        <w:rPr>
+          <w:rFonts w:ascii="Courier New" w:hAnsi="Courier New" w:cs="Courier New"/>
+          <w:sz w:val="20"/>
+          <w:szCs w:val="20"/>
+          <w:lang w:bidi="fa-IR"/>
+        </w:rPr>
+        <w:tab/>
+        <w:t>10</w:t>
+      </w:r>
+      <w:r>
+        <w:rPr>
+          <w:rFonts w:ascii="Courier New" w:hAnsi="Courier New" w:cs="Courier New"/>
+          <w:sz w:val="20"/>
+          <w:szCs w:val="20"/>
+          <w:lang w:bidi="fa-IR"/>
+        </w:rPr>
+        <w:tab/>
+      </w:r>
+      <w:r>
+        <w:rPr>
+          <w:rFonts w:ascii="Courier New" w:hAnsi="Courier New" w:cs="Courier New"/>
+          <w:sz w:val="20"/>
+          <w:szCs w:val="20"/>
+          <w:lang w:bidi="fa-IR"/>
+        </w:rPr>
+        <w:tab/>
+      </w:r>
+      <w:r>
+        <w:rPr>
+          <w:rFonts w:ascii="Courier New" w:hAnsi="Courier New" w:cs="Courier New"/>
+          <w:sz w:val="20"/>
+          <w:szCs w:val="20"/>
+          <w:lang w:bidi="fa-IR"/>
+        </w:rPr>
+        <w:tab/>
+      </w:r>
+      <w:r>
+        <w:rPr>
+          <w:rFonts w:ascii="Courier New" w:hAnsi="Courier New" w:cs="Courier New" w:hint="cs"/>
+          <w:sz w:val="20"/>
+          <w:szCs w:val="20"/>
+          <w:rtl/>
+          <w:lang w:bidi="fa-IR"/>
+        </w:rPr>
+        <w:t>کاربر معمولی</w:t>
+      </w:r>
+    </w:p>
+    <w:p>
+      <w:pPr>
+        <w:jc w:val="both"/>
+        <w:rPr>
+          <w:rFonts w:ascii="Courier New" w:hAnsi="Courier New" w:cs="Courier New"/>
+          <w:sz w:val="20"/>
+          <w:szCs w:val="20"/>
+          <w:rtl/>
+          <w:lang w:bidi="fa-IR"/>
+        </w:rPr>
+      </w:pPr>
+      <w:r>
+        <w:rPr>
+          <w:rFonts w:ascii="Courier New" w:hAnsi="Courier New" w:cs="Courier New"/>
+          <w:sz w:val="20"/>
+          <w:szCs w:val="20"/>
+          <w:lang w:bidi="fa-IR"/>
+        </w:rPr>
+        <w:t>101</w:t>
+      </w:r>
+      <w:r>
+        <w:rPr>
+          <w:rFonts w:ascii="Courier New" w:hAnsi="Courier New" w:cs="Courier New"/>
+          <w:sz w:val="20"/>
+          <w:szCs w:val="20"/>
+          <w:lang w:bidi="fa-IR"/>
+        </w:rPr>
+        <w:tab/>
+      </w:r>
+      <w:r>
+        <w:rPr>
+          <w:rFonts w:ascii="Courier New" w:hAnsi="Courier New" w:cs="Courier New"/>
+          <w:sz w:val="20"/>
+          <w:szCs w:val="20"/>
+          <w:lang w:bidi="fa-IR"/>
+        </w:rPr>
+        <w:tab/>
+        <w:t>1</w:t>
+      </w:r>
+      <w:r>
+        <w:rPr>
+          <w:rFonts w:ascii="Courier New" w:hAnsi="Courier New" w:cs="Courier New"/>
+          <w:sz w:val="20"/>
+          <w:szCs w:val="20"/>
+          <w:lang w:bidi="fa-IR"/>
+        </w:rPr>
+        <w:tab/>
+      </w:r>
+      <w:r>
+        <w:rPr>
+          <w:rFonts w:ascii="Courier New" w:hAnsi="Courier New" w:cs="Courier New"/>
+          <w:sz w:val="20"/>
+          <w:szCs w:val="20"/>
+          <w:lang w:bidi="fa-IR"/>
+        </w:rPr>
+        <w:tab/>
+      </w:r>
+      <w:r>
+        <w:rPr>
+          <w:rFonts w:ascii="Courier New" w:hAnsi="Courier New" w:cs="Courier New"/>
+          <w:sz w:val="20"/>
+          <w:szCs w:val="20"/>
+          <w:lang w:bidi="fa-IR"/>
+        </w:rPr>
+        <w:tab/>
+        <w:t>11</w:t>
+      </w:r>
+      <w:r>
+        <w:rPr>
+          <w:rFonts w:ascii="Courier New" w:hAnsi="Courier New" w:cs="Courier New"/>
+          <w:sz w:val="20"/>
+          <w:szCs w:val="20"/>
+          <w:lang w:bidi="fa-IR"/>
+        </w:rPr>
+        <w:tab/>
+      </w:r>
+      <w:r>
+        <w:rPr>
+          <w:rFonts w:ascii="Courier New" w:hAnsi="Courier New" w:cs="Courier New"/>
+          <w:sz w:val="20"/>
+          <w:szCs w:val="20"/>
+          <w:lang w:bidi="fa-IR"/>
+        </w:rPr>
+        <w:tab/>
+      </w:r>
+      <w:r>
+        <w:rPr>
+          <w:rFonts w:ascii="Courier New" w:hAnsi="Courier New" w:cs="Courier New"/>
+          <w:sz w:val="20"/>
+          <w:szCs w:val="20"/>
+          <w:lang w:bidi="fa-IR"/>
+        </w:rPr>
+        <w:tab/>
+      </w:r>
+      <w:r>
+        <w:rPr>
+          <w:rFonts w:ascii="Courier New" w:hAnsi="Courier New" w:cs="Courier New" w:hint="cs"/>
+          <w:sz w:val="20"/>
+          <w:szCs w:val="20"/>
+          <w:rtl/>
+          <w:lang w:bidi="fa-IR"/>
+        </w:rPr>
+        <w:t>مدیر سامانه</w:t>
+      </w:r>
+    </w:p>
+    <w:p>
+      <w:pPr>
+        <w:jc w:val="both"/>
+        <w:rPr>
+          <w:rFonts w:ascii="Courier New" w:hAnsi="Courier New" w:cs="Courier New"/>
+          <w:sz w:val="20"/>
+          <w:szCs w:val="20"/>
+          <w:lang w:bidi="fa-IR"/>
+        </w:rPr>
+      </w:pPr>
+      <w:r>
+        <w:rPr>
+          <w:rFonts w:ascii="Courier New" w:hAnsi="Courier New" w:cs="Courier New"/>
+          <w:sz w:val="20"/>
+          <w:szCs w:val="20"/>
+          <w:lang w:bidi="fa-IR"/>
+        </w:rPr>
+        <w:t>102</w:t>
+      </w:r>
+      <w:r>
+        <w:rPr>
+          <w:rFonts w:ascii="Courier New" w:hAnsi="Courier New" w:cs="Courier New"/>
+          <w:sz w:val="20"/>
+          <w:szCs w:val="20"/>
+          <w:lang w:bidi="fa-IR"/>
+        </w:rPr>
+        <w:tab/>
+      </w:r>
+      <w:r>
+        <w:rPr>
+          <w:rFonts w:ascii="Courier New" w:hAnsi="Courier New" w:cs="Courier New"/>
+          <w:sz w:val="20"/>
+          <w:szCs w:val="20"/>
+          <w:lang w:bidi="fa-IR"/>
+        </w:rPr>
+        <w:tab/>
+        <w:t>2</w:t>
+      </w:r>
+      <w:r>
+        <w:rPr>
+          <w:rFonts w:ascii="Courier New" w:hAnsi="Courier New" w:cs="Courier New"/>
+          <w:sz w:val="20"/>
+          <w:szCs w:val="20"/>
+          <w:lang w:bidi="fa-IR"/>
+        </w:rPr>
+        <w:tab/>
+      </w:r>
+      <w:r>
+        <w:rPr>
+          <w:rFonts w:ascii="Courier New" w:hAnsi="Courier New" w:cs="Courier New"/>
+          <w:sz w:val="20"/>
+          <w:szCs w:val="20"/>
+          <w:lang w:bidi="fa-IR"/>
+        </w:rPr>
+        <w:tab/>
+      </w:r>
+      <w:r>
+        <w:rPr>
+          <w:rFonts w:ascii="Courier New" w:hAnsi="Courier New" w:cs="Courier New"/>
+          <w:sz w:val="20"/>
+          <w:szCs w:val="20"/>
+          <w:lang w:bidi="fa-IR"/>
+        </w:rPr>
+        <w:tab/>
+        <w:t>10</w:t>
+      </w:r>
+      <w:r>
+        <w:rPr>
+          <w:rFonts w:ascii="Courier New" w:hAnsi="Courier New" w:cs="Courier New"/>
+          <w:sz w:val="20"/>
+          <w:szCs w:val="20"/>
+          <w:lang w:bidi="fa-IR"/>
+        </w:rPr>
+        <w:tab/>
+      </w:r>
+      <w:r>
+        <w:rPr>
+          <w:rFonts w:ascii="Courier New" w:hAnsi="Courier New" w:cs="Courier New"/>
+          <w:sz w:val="20"/>
+          <w:szCs w:val="20"/>
+          <w:lang w:bidi="fa-IR"/>
+        </w:rPr>
+        <w:tab/>
+      </w:r>
+      <w:r>
+        <w:rPr>
+          <w:rFonts w:ascii="Courier New" w:hAnsi="Courier New" w:cs="Courier New"/>
+          <w:sz w:val="20"/>
+          <w:szCs w:val="20"/>
+          <w:lang w:bidi="fa-IR"/>
+        </w:rPr>
+        <w:tab/>
+        <w:t>Simple User</w:t>
+      </w:r>
+    </w:p>
+    <w:p>
+      <w:pPr>
+        <w:jc w:val="both"/>
+        <w:rPr>
+          <w:rFonts w:ascii="Courier New" w:hAnsi="Courier New" w:cs="Courier New"/>
+          <w:sz w:val="20"/>
+          <w:szCs w:val="20"/>
+          <w:lang w:bidi="fa-IR"/>
+        </w:rPr>
+      </w:pPr>
+      <w:r>
+        <w:rPr>
+          <w:rFonts w:ascii="Courier New" w:hAnsi="Courier New" w:cs="Courier New"/>
+          <w:sz w:val="20"/>
+          <w:szCs w:val="20"/>
+          <w:lang w:bidi="fa-IR"/>
+        </w:rPr>
+        <w:t>103</w:t>
+      </w:r>
+      <w:r>
+        <w:rPr>
+          <w:rFonts w:ascii="Courier New" w:hAnsi="Courier New" w:cs="Courier New"/>
+          <w:sz w:val="20"/>
+          <w:szCs w:val="20"/>
+          <w:lang w:bidi="fa-IR"/>
+        </w:rPr>
+        <w:tab/>
+      </w:r>
+      <w:r>
+        <w:rPr>
+          <w:rFonts w:ascii="Courier New" w:hAnsi="Courier New" w:cs="Courier New"/>
+          <w:sz w:val="20"/>
+          <w:szCs w:val="20"/>
+          <w:lang w:bidi="fa-IR"/>
+        </w:rPr>
+        <w:tab/>
+        <w:t>2</w:t>
+      </w:r>
+      <w:r>
+        <w:rPr>
+          <w:rFonts w:ascii="Courier New" w:hAnsi="Courier New" w:cs="Courier New"/>
+          <w:sz w:val="20"/>
+          <w:szCs w:val="20"/>
+          <w:lang w:bidi="fa-IR"/>
+        </w:rPr>
+        <w:tab/>
+      </w:r>
+      <w:r>
+        <w:rPr>
+          <w:rFonts w:ascii="Courier New" w:hAnsi="Courier New" w:cs="Courier New"/>
+          <w:sz w:val="20"/>
+          <w:szCs w:val="20"/>
+          <w:lang w:bidi="fa-IR"/>
+        </w:rPr>
+        <w:tab/>
+      </w:r>
+      <w:r>
+        <w:rPr>
+          <w:rFonts w:ascii="Courier New" w:hAnsi="Courier New" w:cs="Courier New"/>
+          <w:sz w:val="20"/>
+          <w:szCs w:val="20"/>
+          <w:lang w:bidi="fa-IR"/>
+        </w:rPr>
+        <w:tab/>
+        <w:t>11</w:t>
+      </w:r>
+      <w:r>
+        <w:rPr>
+          <w:rFonts w:ascii="Courier New" w:hAnsi="Courier New" w:cs="Courier New"/>
+          <w:sz w:val="20"/>
+          <w:szCs w:val="20"/>
+          <w:lang w:bidi="fa-IR"/>
+        </w:rPr>
+        <w:tab/>
+      </w:r>
+      <w:r>
+        <w:rPr>
+          <w:rFonts w:ascii="Courier New" w:hAnsi="Courier New" w:cs="Courier New"/>
+          <w:sz w:val="20"/>
+          <w:szCs w:val="20"/>
+          <w:lang w:bidi="fa-IR"/>
+        </w:rPr>
+        <w:tab/>
+      </w:r>
+      <w:r>
+        <w:rPr>
+          <w:rFonts w:ascii="Courier New" w:hAnsi="Courier New" w:cs="Courier New"/>
+          <w:sz w:val="20"/>
+          <w:szCs w:val="20"/>
+          <w:lang w:bidi="fa-IR"/>
+        </w:rPr>
+        <w:tab/>
+        <w:t>Administrator</w:t>
+      </w:r>
+    </w:p>
+    <w:p>
+      <w:pPr>
+        <w:jc w:val="both"/>
+        <w:rPr>
+          <w:rFonts w:ascii="Courier New" w:hAnsi="Courier New" w:cs="Courier New"/>
+          <w:sz w:val="20"/>
+          <w:szCs w:val="20"/>
+          <w:rtl/>
+          <w:lang w:bidi="fa-IR"/>
+        </w:rPr>
+      </w:pPr>
+      <w:r>
+        <w:rPr>
+          <w:rFonts w:ascii="Courier New" w:hAnsi="Courier New" w:cs="Courier New"/>
+          <w:sz w:val="20"/>
+          <w:szCs w:val="20"/>
+          <w:lang w:bidi="fa-IR"/>
+        </w:rPr>
+        <w:tab/>
+      </w:r>
+      <w:r>
+        <w:rPr>
+          <w:rFonts w:ascii="Courier New" w:hAnsi="Courier New" w:cs="Courier New"/>
+          <w:sz w:val="20"/>
+          <w:szCs w:val="20"/>
+          <w:lang w:bidi="fa-IR"/>
+        </w:rPr>
+        <w:tab/>
+      </w:r>
+      <w:r>
+        <w:rPr>
+          <w:rFonts w:ascii="Courier New" w:hAnsi="Courier New" w:cs="Courier New"/>
+          <w:b/>
+          <w:bCs/>
+          <w:color w:val="FF0000"/>
+          <w:sz w:val="20"/>
+          <w:szCs w:val="20"/>
+          <w:lang w:bidi="fa-IR"/>
+        </w:rPr>
+        <w:t>1</w:t>
+      </w:r>
+      <w:r>
+        <w:rPr>
+          <w:rFonts w:ascii="Courier New" w:hAnsi="Courier New" w:cs="Courier New"/>
+          <w:b/>
+          <w:bCs/>
+          <w:color w:val="FF0000"/>
+          <w:sz w:val="20"/>
+          <w:szCs w:val="20"/>
+          <w:lang w:bidi="fa-IR"/>
+        </w:rPr>
+        <w:tab/>
+      </w:r>
+      <w:r>
+        <w:rPr>
+          <w:rFonts w:ascii="Courier New" w:hAnsi="Courier New" w:cs="Courier New"/>
+          <w:b/>
+          <w:bCs/>
+          <w:color w:val="FF0000"/>
+          <w:sz w:val="20"/>
+          <w:szCs w:val="20"/>
+          <w:lang w:bidi="fa-IR"/>
+        </w:rPr>
+        <w:tab/>
+      </w:r>
+      <w:r>
+        <w:rPr>
+          <w:rFonts w:ascii="Courier New" w:hAnsi="Courier New" w:cs="Courier New"/>
+          <w:b/>
+          <w:bCs/>
+          <w:color w:val="FF0000"/>
+          <w:sz w:val="20"/>
+          <w:szCs w:val="20"/>
+          <w:lang w:bidi="fa-IR"/>
+        </w:rPr>
+        <w:tab/>
+        <w:t>10</w:t>
+      </w:r>
+      <w:r>
+        <w:rPr>
+          <w:rFonts w:ascii="Courier New" w:hAnsi="Courier New" w:cs="Courier New"/>
+          <w:sz w:val="20"/>
+          <w:szCs w:val="20"/>
+          <w:lang w:bidi="fa-IR"/>
+        </w:rPr>
+        <w:tab/>
+      </w:r>
+      <w:r>
+        <w:rPr>
+          <w:rFonts w:ascii="Courier New" w:hAnsi="Courier New" w:cs="Courier New"/>
+          <w:sz w:val="20"/>
+          <w:szCs w:val="20"/>
+          <w:lang w:bidi="fa-IR"/>
+        </w:rPr>
+        <w:tab/>
+      </w:r>
+      <w:r>
+        <w:rPr>
+          <w:rFonts w:ascii="Courier New" w:hAnsi="Courier New" w:cs="Courier New"/>
+          <w:sz w:val="20"/>
+          <w:szCs w:val="20"/>
+          <w:lang w:bidi="fa-IR"/>
+        </w:rPr>
+        <w:tab/>
+      </w:r>
+      <w:r>
+        <w:rPr>
+          <w:rFonts w:ascii="Courier New" w:hAnsi="Courier New" w:cs="Courier New" w:hint="cs"/>
+          <w:sz w:val="20"/>
+          <w:szCs w:val="20"/>
+          <w:rtl/>
+          <w:lang w:bidi="fa-IR"/>
+        </w:rPr>
+        <w:t>!هر چی!</w:t>
+      </w:r>
+    </w:p>
+    <w:p>
+      <w:pPr>
+        <w:jc w:val="both"/>
+        <w:rPr>
+          <w:rFonts w:ascii="Courier New" w:hAnsi="Courier New" w:cs="Courier New" w:hint="cs"/>
+          <w:sz w:val="20"/>
+          <w:szCs w:val="20"/>
+          <w:rtl/>
+          <w:lang w:bidi="fa-IR"/>
+        </w:rPr>
+      </w:pPr>
+      <w:r>
+        <w:rPr>
+          <w:rFonts w:ascii="Courier New" w:hAnsi="Courier New" w:cs="Courier New"/>
+          <w:sz w:val="20"/>
+          <w:szCs w:val="20"/>
+          <w:rtl/>
+          <w:lang w:bidi="fa-IR"/>
+        </w:rPr>
+        <w:tab/>
+      </w:r>
+      <w:r>
+        <w:rPr>
+          <w:rFonts w:ascii="Courier New" w:hAnsi="Courier New" w:cs="Courier New"/>
+          <w:sz w:val="20"/>
+          <w:szCs w:val="20"/>
+          <w:rtl/>
+          <w:lang w:bidi="fa-IR"/>
+        </w:rPr>
+        <w:tab/>
+      </w:r>
+      <w:r>
+        <w:rPr>
+          <w:rFonts w:ascii="Courier New" w:hAnsi="Courier New" w:cs="Courier New"/>
+          <w:b/>
+          <w:bCs/>
+          <w:color w:val="FF0000"/>
+          <w:sz w:val="20"/>
+          <w:szCs w:val="20"/>
+          <w:lang w:bidi="fa-IR"/>
+        </w:rPr>
+        <w:t>1</w:t>
+      </w:r>
+      <w:r>
+        <w:rPr>
+          <w:rFonts w:ascii="Courier New" w:hAnsi="Courier New" w:cs="Courier New"/>
+          <w:sz w:val="20"/>
+          <w:szCs w:val="20"/>
+          <w:lang w:bidi="fa-IR"/>
+        </w:rPr>
+        <w:tab/>
+      </w:r>
+      <w:r>
+        <w:rPr>
+          <w:rFonts w:ascii="Courier New" w:hAnsi="Courier New" w:cs="Courier New"/>
+          <w:sz w:val="20"/>
+          <w:szCs w:val="20"/>
+          <w:lang w:bidi="fa-IR"/>
+        </w:rPr>
+        <w:tab/>
+      </w:r>
+      <w:r>
+        <w:rPr>
+          <w:rFonts w:ascii="Courier New" w:hAnsi="Courier New" w:cs="Courier New"/>
+          <w:sz w:val="20"/>
+          <w:szCs w:val="20"/>
+          <w:lang w:bidi="fa-IR"/>
+        </w:rPr>
+        <w:tab/>
+      </w:r>
+      <w:r>
+        <w:rPr>
+          <w:rFonts w:ascii="Courier New" w:hAnsi="Courier New" w:cs="Courier New" w:hint="cs"/>
+          <w:sz w:val="20"/>
+          <w:szCs w:val="20"/>
+          <w:rtl/>
+          <w:lang w:bidi="fa-IR"/>
+        </w:rPr>
+        <w:t>!هر چی!</w:t>
+      </w:r>
+      <w:r>
+        <w:rPr>
+          <w:rFonts w:ascii="Courier New" w:hAnsi="Courier New" w:cs="Courier New"/>
+          <w:sz w:val="20"/>
+          <w:szCs w:val="20"/>
+          <w:rtl/>
+          <w:lang w:bidi="fa-IR"/>
+        </w:rPr>
+        <w:tab/>
+      </w:r>
+      <w:r>
+        <w:rPr>
+          <w:rFonts w:ascii="Courier New" w:hAnsi="Courier New" w:cs="Courier New"/>
+          <w:sz w:val="20"/>
+          <w:szCs w:val="20"/>
+          <w:rtl/>
+          <w:lang w:bidi="fa-IR"/>
+        </w:rPr>
+        <w:tab/>
+      </w:r>
+      <w:r>
+        <w:rPr>
+          <w:rFonts w:ascii="Courier New" w:hAnsi="Courier New" w:cs="Courier New" w:hint="cs"/>
+          <w:b/>
+          <w:bCs/>
+          <w:color w:val="FF0000"/>
+          <w:sz w:val="20"/>
+          <w:szCs w:val="20"/>
+          <w:rtl/>
+          <w:lang w:bidi="fa-IR"/>
+        </w:rPr>
+        <w:t>کاربر معمولی</w:t>
+      </w:r>
+    </w:p>
+    <w:p>
+      <w:pPr>
+        <w:rPr>
+          <w:rFonts w:ascii="Courier New" w:hAnsi="Courier New" w:cs="Courier New"/>
+          <w:sz w:val="20"/>
+          <w:szCs w:val="20"/>
+          <w:lang w:bidi="fa-IR"/>
+        </w:rPr>
+      </w:pPr>
+    </w:p>
+    <w:p>
+      <w:pPr>
+        <w:rPr>
+          <w:rFonts w:ascii="Courier New" w:hAnsi="Courier New" w:cs="Courier New"/>
+          <w:sz w:val="20"/>
+          <w:szCs w:val="20"/>
+          <w:lang w:bidi="fa-IR"/>
+        </w:rPr>
+      </w:pPr>
+      <w:r>
+        <w:rPr>
+          <w:rFonts w:ascii="Courier New" w:hAnsi="Courier New" w:cs="Courier New"/>
+          <w:sz w:val="20"/>
+          <w:szCs w:val="20"/>
+          <w:lang w:bidi="fa-IR"/>
+        </w:rPr>
+        <w:br w:type="page"/>
+      </w:r>
+    </w:p>
+    <w:p>
+      <w:pPr>
         <w:bidi/>
         <w:jc w:val="both"/>
         <w:rPr>
@@ -6245,27 +7478,7 @@
             <w:szCs w:val="20"/>
             <w:lang w:bidi="fa-IR"/>
           </w:rPr>
-          <w:t>https://www.tutorialrepublic.com/examples/images/slide</w:t>
-        </w:r>
-        <w:r>
-          <w:rPr>
-            <w:rStyle w:val="Hyperlink"/>
-            <w:rFonts w:ascii="Courier New" w:hAnsi="Courier New" w:cs="Courier New"/>
-            <w:sz w:val="20"/>
-            <w:szCs w:val="20"/>
-            <w:lang w:bidi="fa-IR"/>
-          </w:rPr>
-          <w:t>2</w:t>
-        </w:r>
-        <w:r>
-          <w:rPr>
-            <w:rStyle w:val="Hyperlink"/>
-            <w:rFonts w:ascii="Courier New" w:hAnsi="Courier New" w:cs="Courier New"/>
-            <w:sz w:val="20"/>
-            <w:szCs w:val="20"/>
-            <w:lang w:bidi="fa-IR"/>
-          </w:rPr>
-          <w:t>.png</w:t>
+          <w:t>https://www.tutorialrepublic.com/examples/images/slide2.png</w:t>
         </w:r>
       </w:hyperlink>
     </w:p>
@@ -6288,27 +7501,7 @@
             <w:szCs w:val="20"/>
             <w:lang w:bidi="fa-IR"/>
           </w:rPr>
-          <w:t>https://www.tutorialrepublic.com/examples/images/slide</w:t>
-        </w:r>
-        <w:r>
-          <w:rPr>
-            <w:rStyle w:val="Hyperlink"/>
-            <w:rFonts w:ascii="Courier New" w:hAnsi="Courier New" w:cs="Courier New"/>
-            <w:sz w:val="20"/>
-            <w:szCs w:val="20"/>
-            <w:lang w:bidi="fa-IR"/>
-          </w:rPr>
-          <w:t>3</w:t>
-        </w:r>
-        <w:r>
-          <w:rPr>
-            <w:rStyle w:val="Hyperlink"/>
-            <w:rFonts w:ascii="Courier New" w:hAnsi="Courier New" w:cs="Courier New"/>
-            <w:sz w:val="20"/>
-            <w:szCs w:val="20"/>
-            <w:lang w:bidi="fa-IR"/>
-          </w:rPr>
-          <w:t>.png</w:t>
+          <w:t>https://www.tutorialrepublic.com/examples/images/slide3.png</w:t>
         </w:r>
       </w:hyperlink>
     </w:p>
@@ -6339,7 +7532,7 @@
       <w:pPr>
         <w:jc w:val="both"/>
         <w:rPr>
-          <w:rFonts w:ascii="Courier New" w:hAnsi="Courier New" w:cs="Courier New" w:hint="cs"/>
+          <w:rFonts w:ascii="Courier New" w:hAnsi="Courier New" w:cs="Courier New"/>
           <w:sz w:val="20"/>
           <w:szCs w:val="20"/>
           <w:lang w:bidi="fa-IR"/>
@@ -6953,6 +8146,17 @@
       <w:shd w:val="clear" w:color="auto" w:fill="E1DFDD"/>
     </w:rPr>
   </w:style>
+  <w:style w:type="paragraph" w:styleId="ListParagraph">
+    <w:name w:val="List Paragraph"/>
+    <w:basedOn w:val="Normal"/>
+    <w:uiPriority w:val="34"/>
+    <w:qFormat/>
+    <w:rsid w:val="00864E7B"/>
+    <w:pPr>
+      <w:ind w:left="720"/>
+      <w:contextualSpacing/>
+    </w:pPr>
+  </w:style>
 </w:styles>
 </file>
 

</xml_diff>

<commit_message>
Version 0.3.9 - Create Application Settings and use it in application
</commit_message>
<xml_diff>
--- a/docs/ReadMe.docx
+++ b/docs/ReadMe.docx
@@ -4,6 +4,1177 @@
   <w:body>
     <w:p>
       <w:pPr>
+        <w:bidi/>
+        <w:rPr>
+          <w:rFonts w:ascii="Courier New" w:hAnsi="Courier New" w:cs="Courier New"/>
+          <w:sz w:val="24"/>
+          <w:szCs w:val="24"/>
+          <w:rtl/>
+          <w:lang w:bidi="fa-IR"/>
+        </w:rPr>
+      </w:pPr>
+      <w:r>
+        <w:rPr>
+          <w:rFonts w:ascii="Courier New" w:hAnsi="Courier New" w:cs="Courier New" w:hint="cs"/>
+          <w:sz w:val="24"/>
+          <w:szCs w:val="24"/>
+          <w:rtl/>
+          <w:lang w:bidi="fa-IR"/>
+        </w:rPr>
+        <w:t>راه‌اندازی و دموی سامانه</w:t>
+      </w:r>
+    </w:p>
+    <w:p>
+      <w:pPr>
+        <w:bidi/>
+        <w:rPr>
+          <w:rFonts w:ascii="Courier New" w:hAnsi="Courier New" w:cs="Courier New"/>
+          <w:sz w:val="24"/>
+          <w:szCs w:val="24"/>
+          <w:rtl/>
+          <w:lang w:bidi="fa-IR"/>
+        </w:rPr>
+      </w:pPr>
+    </w:p>
+    <w:p>
+      <w:pPr>
+        <w:bidi/>
+        <w:rPr>
+          <w:rFonts w:ascii="Courier New" w:hAnsi="Courier New" w:cs="Courier New"/>
+          <w:sz w:val="24"/>
+          <w:szCs w:val="24"/>
+          <w:rtl/>
+          <w:lang w:bidi="fa-IR"/>
+        </w:rPr>
+      </w:pPr>
+      <w:r>
+        <w:rPr>
+          <w:rFonts w:ascii="Courier New" w:hAnsi="Courier New" w:cs="Courier New" w:hint="cs"/>
+          <w:sz w:val="24"/>
+          <w:szCs w:val="24"/>
+          <w:rtl/>
+          <w:lang w:bidi="fa-IR"/>
+        </w:rPr>
+        <w:t>ابتدا پروژه را اجرا می‌کنیم و از طریق نشانی ذیل وارد سامانه می‌شویم:</w:t>
+      </w:r>
+    </w:p>
+    <w:p>
+      <w:pPr>
+        <w:rPr>
+          <w:rFonts w:ascii="Courier New" w:hAnsi="Courier New" w:cs="Courier New"/>
+          <w:sz w:val="24"/>
+          <w:szCs w:val="24"/>
+          <w:lang w:bidi="fa-IR"/>
+        </w:rPr>
+      </w:pPr>
+      <w:hyperlink r:id="rId5" w:history="1">
+        <w:r>
+          <w:rPr>
+            <w:rStyle w:val="Hyperlink"/>
+            <w:rFonts w:ascii="Courier New" w:hAnsi="Courier New" w:cs="Courier New"/>
+            <w:sz w:val="24"/>
+            <w:szCs w:val="24"/>
+            <w:lang w:bidi="fa-IR"/>
+          </w:rPr>
+          <w:t>http://.../Account/Login</w:t>
+        </w:r>
+      </w:hyperlink>
+    </w:p>
+    <w:p>
+      <w:pPr>
+        <w:rPr>
+          <w:rFonts w:ascii="Courier New" w:hAnsi="Courier New" w:cs="Courier New"/>
+          <w:sz w:val="24"/>
+          <w:szCs w:val="24"/>
+          <w:lang w:bidi="fa-IR"/>
+        </w:rPr>
+      </w:pPr>
+      <w:r>
+        <w:rPr>
+          <w:rFonts w:ascii="Courier New" w:hAnsi="Courier New" w:cs="Courier New"/>
+          <w:sz w:val="24"/>
+          <w:szCs w:val="24"/>
+          <w:lang w:bidi="fa-IR"/>
+        </w:rPr>
+        <w:t>Username: Dariush</w:t>
+      </w:r>
+    </w:p>
+    <w:p>
+      <w:pPr>
+        <w:rPr>
+          <w:rFonts w:ascii="Courier New" w:hAnsi="Courier New" w:cs="Courier New"/>
+          <w:sz w:val="24"/>
+          <w:szCs w:val="24"/>
+          <w:lang w:bidi="fa-IR"/>
+        </w:rPr>
+      </w:pPr>
+      <w:r>
+        <w:rPr>
+          <w:rFonts w:ascii="Courier New" w:hAnsi="Courier New" w:cs="Courier New"/>
+          <w:sz w:val="24"/>
+          <w:szCs w:val="24"/>
+          <w:lang w:bidi="fa-IR"/>
+        </w:rPr>
+        <w:t>Password: 1234512345</w:t>
+      </w:r>
+    </w:p>
+    <w:p>
+      <w:pPr>
+        <w:bidi/>
+        <w:rPr>
+          <w:rFonts w:ascii="Courier New" w:hAnsi="Courier New" w:cs="Courier New"/>
+          <w:sz w:val="24"/>
+          <w:szCs w:val="24"/>
+          <w:rtl/>
+          <w:lang w:bidi="fa-IR"/>
+        </w:rPr>
+      </w:pPr>
+      <w:r>
+        <w:rPr>
+          <w:rFonts w:ascii="Courier New" w:hAnsi="Courier New" w:cs="Courier New" w:hint="cs"/>
+          <w:sz w:val="24"/>
+          <w:szCs w:val="24"/>
+          <w:rtl/>
+          <w:lang w:bidi="fa-IR"/>
+        </w:rPr>
+        <w:t>از طریق منوی ذیل:</w:t>
+      </w:r>
+    </w:p>
+    <w:p>
+      <w:pPr>
+        <w:bidi/>
+        <w:rPr>
+          <w:rFonts w:ascii="Courier New" w:hAnsi="Courier New" w:cs="Courier New"/>
+          <w:sz w:val="24"/>
+          <w:szCs w:val="24"/>
+          <w:rtl/>
+          <w:lang w:bidi="fa-IR"/>
+        </w:rPr>
+      </w:pPr>
+      <w:r>
+        <w:rPr>
+          <w:rFonts w:ascii="Courier New" w:hAnsi="Courier New" w:cs="Courier New" w:hint="cs"/>
+          <w:sz w:val="24"/>
+          <w:szCs w:val="24"/>
+          <w:rtl/>
+          <w:lang w:bidi="fa-IR"/>
+        </w:rPr>
+        <w:t xml:space="preserve">تنظیمات عمومی </w:t>
+      </w:r>
+      <w:r>
+        <w:rPr>
+          <w:rFonts w:ascii="Courier New" w:hAnsi="Courier New" w:cs="Courier New"/>
+          <w:sz w:val="24"/>
+          <w:szCs w:val="24"/>
+          <w:lang w:bidi="fa-IR"/>
+        </w:rPr>
+        <w:sym w:font="Wingdings" w:char="F0DF"/>
+      </w:r>
+      <w:r>
+        <w:rPr>
+          <w:rFonts w:ascii="Courier New" w:hAnsi="Courier New" w:cs="Courier New" w:hint="cs"/>
+          <w:sz w:val="24"/>
+          <w:szCs w:val="24"/>
+          <w:rtl/>
+          <w:lang w:bidi="fa-IR"/>
+        </w:rPr>
+        <w:t xml:space="preserve"> تنظیمات سامانه</w:t>
+      </w:r>
+    </w:p>
+    <w:p>
+      <w:pPr>
+        <w:bidi/>
+        <w:rPr>
+          <w:rFonts w:ascii="Courier New" w:hAnsi="Courier New" w:cs="Courier New"/>
+          <w:sz w:val="24"/>
+          <w:szCs w:val="24"/>
+          <w:rtl/>
+          <w:lang w:bidi="fa-IR"/>
+        </w:rPr>
+      </w:pPr>
+      <w:r>
+        <w:rPr>
+          <w:rFonts w:ascii="Courier New" w:hAnsi="Courier New" w:cs="Courier New" w:hint="cs"/>
+          <w:sz w:val="24"/>
+          <w:szCs w:val="24"/>
+          <w:rtl/>
+          <w:lang w:bidi="fa-IR"/>
+        </w:rPr>
+        <w:t>گزینه‌های ذیل را فعال می‌کنیم:</w:t>
+      </w:r>
+    </w:p>
+    <w:p>
+      <w:pPr>
+        <w:pStyle w:val="ListParagraph"/>
+        <w:numPr>
+          <w:ilvl w:val="0"/>
+          <w:numId w:val="1"/>
+        </w:numPr>
+        <w:bidi/>
+        <w:rPr>
+          <w:rFonts w:ascii="Courier New" w:hAnsi="Courier New" w:cs="Courier New"/>
+          <w:sz w:val="24"/>
+          <w:szCs w:val="24"/>
+          <w:rtl/>
+          <w:lang w:bidi="fa-IR"/>
+        </w:rPr>
+      </w:pPr>
+      <w:r>
+        <w:rPr>
+          <w:rFonts w:ascii="Courier New" w:hAnsi="Courier New" w:cs="Courier New" w:hint="cs"/>
+          <w:sz w:val="24"/>
+          <w:szCs w:val="24"/>
+          <w:rtl/>
+          <w:lang w:bidi="fa-IR"/>
+        </w:rPr>
+        <w:t>ثبت‌نام فعال است</w:t>
+      </w:r>
+    </w:p>
+    <w:p>
+      <w:pPr>
+        <w:pStyle w:val="ListParagraph"/>
+        <w:numPr>
+          <w:ilvl w:val="0"/>
+          <w:numId w:val="1"/>
+        </w:numPr>
+        <w:bidi/>
+        <w:rPr>
+          <w:rFonts w:ascii="Courier New" w:hAnsi="Courier New" w:cs="Courier New"/>
+          <w:sz w:val="24"/>
+          <w:szCs w:val="24"/>
+          <w:rtl/>
+          <w:lang w:bidi="fa-IR"/>
+        </w:rPr>
+      </w:pPr>
+      <w:r>
+        <w:rPr>
+          <w:rFonts w:ascii="Courier New" w:hAnsi="Courier New" w:cs="Courier New" w:hint="cs"/>
+          <w:sz w:val="24"/>
+          <w:szCs w:val="24"/>
+          <w:rtl/>
+          <w:lang w:bidi="fa-IR"/>
+        </w:rPr>
+        <w:t>نمایش ورود به سامانه</w:t>
+      </w:r>
+    </w:p>
+    <w:p>
+      <w:pPr>
+        <w:bidi/>
+        <w:rPr>
+          <w:rFonts w:ascii="Courier New" w:hAnsi="Courier New" w:cs="Courier New"/>
+          <w:sz w:val="24"/>
+          <w:szCs w:val="24"/>
+          <w:rtl/>
+          <w:lang w:bidi="fa-IR"/>
+        </w:rPr>
+      </w:pPr>
+      <w:r>
+        <w:rPr>
+          <w:rFonts w:ascii="Courier New" w:hAnsi="Courier New" w:cs="Courier New" w:hint="cs"/>
+          <w:sz w:val="24"/>
+          <w:szCs w:val="24"/>
+          <w:rtl/>
+          <w:lang w:bidi="fa-IR"/>
+        </w:rPr>
+        <w:t>از سامانه خارج شده و مجددا وارد می‌شویم.</w:t>
+      </w:r>
+    </w:p>
+    <w:p>
+      <w:pPr>
+        <w:bidi/>
+        <w:rPr>
+          <w:rFonts w:ascii="Courier New" w:hAnsi="Courier New" w:cs="Courier New"/>
+          <w:sz w:val="24"/>
+          <w:szCs w:val="24"/>
+          <w:rtl/>
+          <w:lang w:bidi="fa-IR"/>
+        </w:rPr>
+      </w:pPr>
+    </w:p>
+    <w:p>
+      <w:pPr>
+        <w:bidi/>
+        <w:rPr>
+          <w:rFonts w:ascii="Courier New" w:hAnsi="Courier New" w:cs="Courier New"/>
+          <w:sz w:val="24"/>
+          <w:szCs w:val="24"/>
+          <w:rtl/>
+          <w:lang w:bidi="fa-IR"/>
+        </w:rPr>
+      </w:pPr>
+      <w:r>
+        <w:rPr>
+          <w:rFonts w:ascii="Courier New" w:hAnsi="Courier New" w:cs="Courier New" w:hint="cs"/>
+          <w:sz w:val="24"/>
+          <w:szCs w:val="24"/>
+          <w:rtl/>
+          <w:lang w:bidi="fa-IR"/>
+        </w:rPr>
+        <w:t>از طریق منوی ذیل:</w:t>
+      </w:r>
+    </w:p>
+    <w:p>
+      <w:pPr>
+        <w:bidi/>
+        <w:rPr>
+          <w:rFonts w:ascii="Courier New" w:hAnsi="Courier New" w:cs="Courier New"/>
+          <w:sz w:val="24"/>
+          <w:szCs w:val="24"/>
+          <w:rtl/>
+          <w:lang w:bidi="fa-IR"/>
+        </w:rPr>
+      </w:pPr>
+      <w:r>
+        <w:rPr>
+          <w:rFonts w:ascii="Courier New" w:hAnsi="Courier New" w:cs="Courier New" w:hint="cs"/>
+          <w:sz w:val="24"/>
+          <w:szCs w:val="24"/>
+          <w:rtl/>
+          <w:lang w:bidi="fa-IR"/>
+        </w:rPr>
+        <w:t xml:space="preserve">تنظیمات عمومی </w:t>
+      </w:r>
+      <w:r>
+        <w:rPr>
+          <w:rFonts w:ascii="Courier New" w:hAnsi="Courier New" w:cs="Courier New"/>
+          <w:sz w:val="24"/>
+          <w:szCs w:val="24"/>
+          <w:lang w:bidi="fa-IR"/>
+        </w:rPr>
+        <w:sym w:font="Wingdings" w:char="F0DF"/>
+      </w:r>
+      <w:r>
+        <w:rPr>
+          <w:rFonts w:ascii="Courier New" w:hAnsi="Courier New" w:cs="Courier New" w:hint="cs"/>
+          <w:sz w:val="24"/>
+          <w:szCs w:val="24"/>
+          <w:rtl/>
+          <w:lang w:bidi="fa-IR"/>
+        </w:rPr>
+        <w:t xml:space="preserve"> </w:t>
+      </w:r>
+      <w:r>
+        <w:rPr>
+          <w:rFonts w:ascii="Courier New" w:hAnsi="Courier New" w:cs="Courier New" w:hint="cs"/>
+          <w:sz w:val="24"/>
+          <w:szCs w:val="24"/>
+          <w:rtl/>
+          <w:lang w:bidi="fa-IR"/>
+        </w:rPr>
+        <w:t>زبان‌ها</w:t>
+      </w:r>
+    </w:p>
+    <w:p>
+      <w:pPr>
+        <w:bidi/>
+        <w:rPr>
+          <w:rFonts w:ascii="Courier New" w:hAnsi="Courier New" w:cs="Courier New"/>
+          <w:sz w:val="24"/>
+          <w:szCs w:val="24"/>
+          <w:rtl/>
+          <w:lang w:bidi="fa-IR"/>
+        </w:rPr>
+      </w:pPr>
+      <w:r>
+        <w:rPr>
+          <w:rFonts w:ascii="Courier New" w:hAnsi="Courier New" w:cs="Courier New" w:hint="cs"/>
+          <w:sz w:val="24"/>
+          <w:szCs w:val="24"/>
+          <w:rtl/>
+          <w:lang w:bidi="fa-IR"/>
+        </w:rPr>
+        <w:t>زبان انگلیسی را فعال می‌کنیم.</w:t>
+      </w:r>
+    </w:p>
+    <w:p>
+      <w:pPr>
+        <w:bidi/>
+        <w:rPr>
+          <w:rFonts w:ascii="Courier New" w:hAnsi="Courier New" w:cs="Courier New"/>
+          <w:sz w:val="24"/>
+          <w:szCs w:val="24"/>
+          <w:rtl/>
+          <w:lang w:bidi="fa-IR"/>
+        </w:rPr>
+      </w:pPr>
+    </w:p>
+    <w:p>
+      <w:pPr>
+        <w:bidi/>
+        <w:rPr>
+          <w:rFonts w:ascii="Courier New" w:hAnsi="Courier New" w:cs="Courier New"/>
+          <w:sz w:val="24"/>
+          <w:szCs w:val="24"/>
+          <w:rtl/>
+          <w:lang w:bidi="fa-IR"/>
+        </w:rPr>
+      </w:pPr>
+      <w:r>
+        <w:rPr>
+          <w:rFonts w:ascii="Courier New" w:hAnsi="Courier New" w:cs="Courier New" w:hint="cs"/>
+          <w:sz w:val="24"/>
+          <w:szCs w:val="24"/>
+          <w:rtl/>
+          <w:lang w:bidi="fa-IR"/>
+        </w:rPr>
+        <w:t>از طریق منوی ذیل:</w:t>
+      </w:r>
+    </w:p>
+    <w:p>
+      <w:pPr>
+        <w:bidi/>
+        <w:rPr>
+          <w:rFonts w:ascii="Courier New" w:hAnsi="Courier New" w:cs="Courier New"/>
+          <w:sz w:val="24"/>
+          <w:szCs w:val="24"/>
+          <w:rtl/>
+          <w:lang w:bidi="fa-IR"/>
+        </w:rPr>
+      </w:pPr>
+      <w:r>
+        <w:rPr>
+          <w:rFonts w:ascii="Courier New" w:hAnsi="Courier New" w:cs="Courier New" w:hint="cs"/>
+          <w:sz w:val="24"/>
+          <w:szCs w:val="24"/>
+          <w:rtl/>
+          <w:lang w:bidi="fa-IR"/>
+        </w:rPr>
+        <w:t xml:space="preserve">تنظیمات عمومی </w:t>
+      </w:r>
+      <w:r>
+        <w:rPr>
+          <w:rFonts w:ascii="Courier New" w:hAnsi="Courier New" w:cs="Courier New"/>
+          <w:sz w:val="24"/>
+          <w:szCs w:val="24"/>
+          <w:lang w:bidi="fa-IR"/>
+        </w:rPr>
+        <w:sym w:font="Wingdings" w:char="F0DF"/>
+      </w:r>
+      <w:r>
+        <w:rPr>
+          <w:rFonts w:ascii="Courier New" w:hAnsi="Courier New" w:cs="Courier New" w:hint="cs"/>
+          <w:sz w:val="24"/>
+          <w:szCs w:val="24"/>
+          <w:rtl/>
+          <w:lang w:bidi="fa-IR"/>
+        </w:rPr>
+        <w:t xml:space="preserve"> تنظیمات سامانه</w:t>
+      </w:r>
+      <w:r>
+        <w:rPr>
+          <w:rFonts w:ascii="Courier New" w:hAnsi="Courier New" w:cs="Courier New" w:hint="cs"/>
+          <w:sz w:val="24"/>
+          <w:szCs w:val="24"/>
+          <w:rtl/>
+          <w:lang w:bidi="fa-IR"/>
+        </w:rPr>
+        <w:t xml:space="preserve"> برحسب زبان</w:t>
+      </w:r>
+    </w:p>
+    <w:p>
+      <w:pPr>
+        <w:bidi/>
+        <w:rPr>
+          <w:rFonts w:ascii="Courier New" w:hAnsi="Courier New" w:cs="Courier New"/>
+          <w:sz w:val="24"/>
+          <w:szCs w:val="24"/>
+          <w:rtl/>
+          <w:lang w:bidi="fa-IR"/>
+        </w:rPr>
+      </w:pPr>
+      <w:r>
+        <w:rPr>
+          <w:rFonts w:ascii="Courier New" w:hAnsi="Courier New" w:cs="Courier New" w:hint="cs"/>
+          <w:sz w:val="24"/>
+          <w:szCs w:val="24"/>
+          <w:rtl/>
+          <w:lang w:bidi="fa-IR"/>
+        </w:rPr>
+        <w:t>گزینه‌های ذیل را تکمیل می‌کنیم:</w:t>
+      </w:r>
+    </w:p>
+    <w:p>
+      <w:pPr>
+        <w:pStyle w:val="ListParagraph"/>
+        <w:numPr>
+          <w:ilvl w:val="0"/>
+          <w:numId w:val="2"/>
+        </w:numPr>
+        <w:bidi/>
+        <w:rPr>
+          <w:rFonts w:ascii="Courier New" w:hAnsi="Courier New" w:cs="Courier New"/>
+          <w:sz w:val="24"/>
+          <w:szCs w:val="24"/>
+          <w:rtl/>
+          <w:lang w:bidi="fa-IR"/>
+        </w:rPr>
+      </w:pPr>
+      <w:r>
+        <w:rPr>
+          <w:rFonts w:ascii="Courier New" w:hAnsi="Courier New" w:cs="Courier New" w:hint="cs"/>
+          <w:sz w:val="24"/>
+          <w:szCs w:val="24"/>
+          <w:rtl/>
+          <w:lang w:bidi="fa-IR"/>
+        </w:rPr>
+        <w:t>کپی‌رایت</w:t>
+      </w:r>
+    </w:p>
+    <w:p>
+      <w:pPr>
+        <w:pStyle w:val="ListParagraph"/>
+        <w:numPr>
+          <w:ilvl w:val="0"/>
+          <w:numId w:val="2"/>
+        </w:numPr>
+        <w:bidi/>
+        <w:rPr>
+          <w:rFonts w:ascii="Courier New" w:hAnsi="Courier New" w:cs="Courier New"/>
+          <w:sz w:val="24"/>
+          <w:szCs w:val="24"/>
+          <w:rtl/>
+          <w:lang w:bidi="fa-IR"/>
+        </w:rPr>
+      </w:pPr>
+      <w:r>
+        <w:rPr>
+          <w:rFonts w:ascii="Courier New" w:hAnsi="Courier New" w:cs="Courier New" w:hint="cs"/>
+          <w:sz w:val="24"/>
+          <w:szCs w:val="24"/>
+          <w:rtl/>
+          <w:lang w:bidi="fa-IR"/>
+        </w:rPr>
+        <w:t>نسخه</w:t>
+      </w:r>
+    </w:p>
+    <w:p>
+      <w:pPr>
+        <w:pStyle w:val="ListParagraph"/>
+        <w:numPr>
+          <w:ilvl w:val="0"/>
+          <w:numId w:val="2"/>
+        </w:numPr>
+        <w:bidi/>
+        <w:rPr>
+          <w:rFonts w:ascii="Courier New" w:hAnsi="Courier New" w:cs="Courier New"/>
+          <w:sz w:val="24"/>
+          <w:szCs w:val="24"/>
+          <w:lang w:bidi="fa-IR"/>
+        </w:rPr>
+      </w:pPr>
+      <w:r>
+        <w:rPr>
+          <w:rFonts w:ascii="Courier New" w:hAnsi="Courier New" w:cs="Courier New"/>
+          <w:sz w:val="24"/>
+          <w:szCs w:val="24"/>
+          <w:lang w:bidi="fa-IR"/>
+        </w:rPr>
+        <w:t>Navbar Brand Text</w:t>
+      </w:r>
+    </w:p>
+    <w:p>
+      <w:pPr>
+        <w:pStyle w:val="ListParagraph"/>
+        <w:numPr>
+          <w:ilvl w:val="0"/>
+          <w:numId w:val="2"/>
+        </w:numPr>
+        <w:bidi/>
+        <w:rPr>
+          <w:rFonts w:ascii="Courier New" w:hAnsi="Courier New" w:cs="Courier New"/>
+          <w:sz w:val="24"/>
+          <w:szCs w:val="24"/>
+          <w:lang w:bidi="fa-IR"/>
+        </w:rPr>
+      </w:pPr>
+      <w:r>
+        <w:rPr>
+          <w:rFonts w:ascii="Courier New" w:hAnsi="Courier New" w:cs="Courier New"/>
+          <w:sz w:val="24"/>
+          <w:szCs w:val="24"/>
+          <w:lang w:bidi="fa-IR"/>
+        </w:rPr>
+        <w:t>Navbar Brand Image Url</w:t>
+      </w:r>
+    </w:p>
+    <w:p>
+      <w:pPr>
+        <w:pStyle w:val="ListParagraph"/>
+        <w:numPr>
+          <w:ilvl w:val="0"/>
+          <w:numId w:val="2"/>
+        </w:numPr>
+        <w:bidi/>
+        <w:rPr>
+          <w:rFonts w:ascii="Courier New" w:hAnsi="Courier New" w:cs="Courier New"/>
+          <w:sz w:val="24"/>
+          <w:szCs w:val="24"/>
+          <w:lang w:bidi="fa-IR"/>
+        </w:rPr>
+      </w:pPr>
+      <w:r>
+        <w:rPr>
+          <w:rFonts w:ascii="Courier New" w:hAnsi="Courier New" w:cs="Courier New"/>
+          <w:sz w:val="24"/>
+          <w:szCs w:val="24"/>
+          <w:lang w:bidi="fa-IR"/>
+        </w:rPr>
+        <w:t>Home Page Title</w:t>
+      </w:r>
+    </w:p>
+    <w:p>
+      <w:pPr>
+        <w:pStyle w:val="ListParagraph"/>
+        <w:numPr>
+          <w:ilvl w:val="0"/>
+          <w:numId w:val="2"/>
+        </w:numPr>
+        <w:bidi/>
+        <w:rPr>
+          <w:rFonts w:ascii="Courier New" w:hAnsi="Courier New" w:cs="Courier New"/>
+          <w:sz w:val="24"/>
+          <w:szCs w:val="24"/>
+          <w:lang w:bidi="fa-IR"/>
+        </w:rPr>
+      </w:pPr>
+      <w:r>
+        <w:rPr>
+          <w:rFonts w:ascii="Courier New" w:hAnsi="Courier New" w:cs="Courier New"/>
+          <w:sz w:val="24"/>
+          <w:szCs w:val="24"/>
+          <w:lang w:bidi="fa-IR"/>
+        </w:rPr>
+        <w:t>Home Page Description</w:t>
+      </w:r>
+    </w:p>
+    <w:p>
+      <w:pPr>
+        <w:pStyle w:val="ListParagraph"/>
+        <w:numPr>
+          <w:ilvl w:val="0"/>
+          <w:numId w:val="2"/>
+        </w:numPr>
+        <w:bidi/>
+        <w:rPr>
+          <w:rFonts w:ascii="Courier New" w:hAnsi="Courier New" w:cs="Courier New"/>
+          <w:sz w:val="24"/>
+          <w:szCs w:val="24"/>
+          <w:lang w:bidi="fa-IR"/>
+        </w:rPr>
+      </w:pPr>
+      <w:r>
+        <w:rPr>
+          <w:rFonts w:ascii="Courier New" w:hAnsi="Courier New" w:cs="Courier New"/>
+          <w:sz w:val="24"/>
+          <w:szCs w:val="24"/>
+          <w:lang w:bidi="fa-IR"/>
+        </w:rPr>
+        <w:t>Home Page Author</w:t>
+      </w:r>
+    </w:p>
+    <w:p>
+      <w:pPr>
+        <w:pStyle w:val="ListParagraph"/>
+        <w:numPr>
+          <w:ilvl w:val="0"/>
+          <w:numId w:val="2"/>
+        </w:numPr>
+        <w:bidi/>
+        <w:rPr>
+          <w:rFonts w:ascii="Courier New" w:hAnsi="Courier New" w:cs="Courier New"/>
+          <w:sz w:val="24"/>
+          <w:szCs w:val="24"/>
+          <w:lang w:bidi="fa-IR"/>
+        </w:rPr>
+      </w:pPr>
+      <w:r>
+        <w:rPr>
+          <w:rFonts w:ascii="Courier New" w:hAnsi="Courier New" w:cs="Courier New"/>
+          <w:sz w:val="24"/>
+          <w:szCs w:val="24"/>
+          <w:lang w:bidi="fa-IR"/>
+        </w:rPr>
+        <w:t>Home Page Description</w:t>
+      </w:r>
+    </w:p>
+    <w:p>
+      <w:pPr>
+        <w:bidi/>
+        <w:jc w:val="both"/>
+        <w:rPr>
+          <w:rFonts w:ascii="Courier New" w:hAnsi="Courier New" w:cs="Courier New"/>
+          <w:sz w:val="24"/>
+          <w:szCs w:val="24"/>
+          <w:rtl/>
+          <w:lang w:bidi="fa-IR"/>
+        </w:rPr>
+      </w:pPr>
+      <w:r>
+        <w:rPr>
+          <w:rFonts w:ascii="Courier New" w:hAnsi="Courier New" w:cs="Courier New" w:hint="cs"/>
+          <w:sz w:val="24"/>
+          <w:szCs w:val="24"/>
+          <w:rtl/>
+          <w:lang w:bidi="fa-IR"/>
+        </w:rPr>
+        <w:t xml:space="preserve">اطلاعات را ذخیره کرده و بر روی گزینه </w:t>
+      </w:r>
+      <w:r>
+        <w:rPr>
+          <w:rFonts w:ascii="Courier New" w:hAnsi="Courier New" w:cs="Courier New"/>
+          <w:sz w:val="24"/>
+          <w:szCs w:val="24"/>
+          <w:lang w:bidi="fa-IR"/>
+        </w:rPr>
+        <w:t>English</w:t>
+      </w:r>
+      <w:r>
+        <w:rPr>
+          <w:rFonts w:ascii="Courier New" w:hAnsi="Courier New" w:cs="Courier New" w:hint="cs"/>
+          <w:sz w:val="24"/>
+          <w:szCs w:val="24"/>
+          <w:rtl/>
+          <w:lang w:bidi="fa-IR"/>
+        </w:rPr>
+        <w:t xml:space="preserve"> کلیک می‌کنیم، برای بار اول به ما خطا می‌دهد که البته طبیعی است</w:t>
+      </w:r>
+      <w:r>
+        <w:rPr>
+          <w:rFonts w:ascii="Courier New" w:hAnsi="Courier New" w:cs="Courier New" w:hint="cs"/>
+          <w:sz w:val="24"/>
+          <w:szCs w:val="24"/>
+          <w:rtl/>
+          <w:lang w:bidi="fa-IR"/>
+        </w:rPr>
+        <w:t xml:space="preserve">، لذا </w:t>
+      </w:r>
+      <w:r>
+        <w:rPr>
+          <w:rFonts w:ascii="Courier New" w:hAnsi="Courier New" w:cs="Courier New" w:hint="cs"/>
+          <w:sz w:val="24"/>
+          <w:szCs w:val="24"/>
+          <w:rtl/>
+          <w:lang w:bidi="fa-IR"/>
+        </w:rPr>
+        <w:t>از طریق منوی ذیل:</w:t>
+      </w:r>
+    </w:p>
+    <w:p>
+      <w:pPr>
+        <w:rPr>
+          <w:rFonts w:ascii="Courier New" w:hAnsi="Courier New" w:cs="Courier New"/>
+          <w:sz w:val="24"/>
+          <w:szCs w:val="24"/>
+          <w:lang w:bidi="fa-IR"/>
+        </w:rPr>
+      </w:pPr>
+      <w:r>
+        <w:rPr>
+          <w:rFonts w:ascii="Courier New" w:hAnsi="Courier New" w:cs="Courier New"/>
+          <w:sz w:val="24"/>
+          <w:szCs w:val="24"/>
+          <w:lang w:bidi="fa-IR"/>
+        </w:rPr>
+        <w:lastRenderedPageBreak/>
+        <w:t xml:space="preserve">Common Settings </w:t>
+      </w:r>
+      <w:r>
+        <w:rPr>
+          <w:rFonts w:ascii="Courier New" w:hAnsi="Courier New" w:cs="Courier New"/>
+          <w:sz w:val="24"/>
+          <w:szCs w:val="24"/>
+          <w:lang w:bidi="fa-IR"/>
+        </w:rPr>
+        <w:sym w:font="Wingdings" w:char="F0E0"/>
+      </w:r>
+      <w:r>
+        <w:rPr>
+          <w:rFonts w:ascii="Courier New" w:hAnsi="Courier New" w:cs="Courier New"/>
+          <w:sz w:val="24"/>
+          <w:szCs w:val="24"/>
+          <w:lang w:bidi="fa-IR"/>
+        </w:rPr>
+        <w:t xml:space="preserve"> Application Settings</w:t>
+      </w:r>
+    </w:p>
+    <w:p>
+      <w:pPr>
+        <w:bidi/>
+        <w:rPr>
+          <w:rFonts w:ascii="Courier New" w:hAnsi="Courier New" w:cs="Courier New"/>
+          <w:sz w:val="24"/>
+          <w:szCs w:val="24"/>
+          <w:rtl/>
+          <w:lang w:bidi="fa-IR"/>
+        </w:rPr>
+      </w:pPr>
+      <w:r>
+        <w:rPr>
+          <w:rFonts w:ascii="Courier New" w:hAnsi="Courier New" w:cs="Courier New" w:hint="cs"/>
+          <w:sz w:val="24"/>
+          <w:szCs w:val="24"/>
+          <w:rtl/>
+          <w:lang w:bidi="fa-IR"/>
+        </w:rPr>
+        <w:t>گزینه‌های فوق را برای زبان انگلیسی</w:t>
+      </w:r>
+      <w:r>
+        <w:rPr>
+          <w:rFonts w:ascii="Courier New" w:hAnsi="Courier New" w:cs="Courier New" w:hint="cs"/>
+          <w:sz w:val="24"/>
+          <w:szCs w:val="24"/>
+          <w:rtl/>
+          <w:lang w:bidi="fa-IR"/>
+        </w:rPr>
+        <w:t xml:space="preserve"> نیز</w:t>
+      </w:r>
+      <w:r>
+        <w:rPr>
+          <w:rFonts w:ascii="Courier New" w:hAnsi="Courier New" w:cs="Courier New" w:hint="cs"/>
+          <w:sz w:val="24"/>
+          <w:szCs w:val="24"/>
+          <w:rtl/>
+          <w:lang w:bidi="fa-IR"/>
+        </w:rPr>
+        <w:t xml:space="preserve"> تکمیل می‌کنیم</w:t>
+      </w:r>
+      <w:r>
+        <w:rPr>
+          <w:rFonts w:ascii="Courier New" w:hAnsi="Courier New" w:cs="Courier New" w:hint="cs"/>
+          <w:sz w:val="24"/>
+          <w:szCs w:val="24"/>
+          <w:rtl/>
+          <w:lang w:bidi="fa-IR"/>
+        </w:rPr>
+        <w:t>.</w:t>
+      </w:r>
+    </w:p>
+    <w:p>
+      <w:pPr>
+        <w:bidi/>
+        <w:rPr>
+          <w:rFonts w:ascii="Courier New" w:hAnsi="Courier New" w:cs="Courier New"/>
+          <w:sz w:val="24"/>
+          <w:szCs w:val="24"/>
+          <w:rtl/>
+          <w:lang w:bidi="fa-IR"/>
+        </w:rPr>
+      </w:pPr>
+    </w:p>
+    <w:p>
+      <w:pPr>
+        <w:bidi/>
+        <w:rPr>
+          <w:rFonts w:ascii="Courier New" w:hAnsi="Courier New" w:cs="Courier New"/>
+          <w:sz w:val="24"/>
+          <w:szCs w:val="24"/>
+          <w:rtl/>
+          <w:lang w:bidi="fa-IR"/>
+        </w:rPr>
+      </w:pPr>
+      <w:r>
+        <w:rPr>
+          <w:rFonts w:ascii="Courier New" w:hAnsi="Courier New" w:cs="Courier New" w:hint="cs"/>
+          <w:sz w:val="24"/>
+          <w:szCs w:val="24"/>
+          <w:rtl/>
+          <w:lang w:bidi="fa-IR"/>
+        </w:rPr>
+        <w:t>از طریق منوی ذیل:</w:t>
+      </w:r>
+    </w:p>
+    <w:p>
+      <w:pPr>
+        <w:bidi/>
+        <w:rPr>
+          <w:rFonts w:ascii="Courier New" w:hAnsi="Courier New" w:cs="Courier New"/>
+          <w:sz w:val="24"/>
+          <w:szCs w:val="24"/>
+          <w:rtl/>
+          <w:lang w:bidi="fa-IR"/>
+        </w:rPr>
+      </w:pPr>
+      <w:r>
+        <w:rPr>
+          <w:rFonts w:ascii="Courier New" w:hAnsi="Courier New" w:cs="Courier New" w:hint="cs"/>
+          <w:sz w:val="24"/>
+          <w:szCs w:val="24"/>
+          <w:rtl/>
+          <w:lang w:bidi="fa-IR"/>
+        </w:rPr>
+        <w:t xml:space="preserve">تنظیمات </w:t>
+      </w:r>
+      <w:r>
+        <w:rPr>
+          <w:rFonts w:ascii="Courier New" w:hAnsi="Courier New" w:cs="Courier New" w:hint="cs"/>
+          <w:sz w:val="24"/>
+          <w:szCs w:val="24"/>
+          <w:rtl/>
+          <w:lang w:bidi="fa-IR"/>
+        </w:rPr>
+        <w:t>محتوا</w:t>
+      </w:r>
+      <w:r>
+        <w:rPr>
+          <w:rFonts w:ascii="Courier New" w:hAnsi="Courier New" w:cs="Courier New" w:hint="cs"/>
+          <w:sz w:val="24"/>
+          <w:szCs w:val="24"/>
+          <w:rtl/>
+          <w:lang w:bidi="fa-IR"/>
+        </w:rPr>
+        <w:t xml:space="preserve"> </w:t>
+      </w:r>
+      <w:r>
+        <w:rPr>
+          <w:rFonts w:ascii="Courier New" w:hAnsi="Courier New" w:cs="Courier New"/>
+          <w:sz w:val="24"/>
+          <w:szCs w:val="24"/>
+          <w:lang w:bidi="fa-IR"/>
+        </w:rPr>
+        <w:sym w:font="Wingdings" w:char="F0DF"/>
+      </w:r>
+      <w:r>
+        <w:rPr>
+          <w:rFonts w:ascii="Courier New" w:hAnsi="Courier New" w:cs="Courier New" w:hint="cs"/>
+          <w:sz w:val="24"/>
+          <w:szCs w:val="24"/>
+          <w:rtl/>
+          <w:lang w:bidi="fa-IR"/>
+        </w:rPr>
+        <w:t xml:space="preserve"> </w:t>
+      </w:r>
+      <w:r>
+        <w:rPr>
+          <w:rFonts w:ascii="Courier New" w:hAnsi="Courier New" w:cs="Courier New" w:hint="cs"/>
+          <w:sz w:val="24"/>
+          <w:szCs w:val="24"/>
+          <w:rtl/>
+          <w:lang w:bidi="fa-IR"/>
+        </w:rPr>
+        <w:t>آیتم‌های منو</w:t>
+      </w:r>
+    </w:p>
+    <w:p>
+      <w:pPr>
+        <w:bidi/>
+        <w:jc w:val="both"/>
+        <w:rPr>
+          <w:rFonts w:ascii="Courier New" w:hAnsi="Courier New" w:cs="Courier New"/>
+          <w:sz w:val="24"/>
+          <w:szCs w:val="24"/>
+          <w:lang w:bidi="fa-IR"/>
+        </w:rPr>
+      </w:pPr>
+      <w:r>
+        <w:rPr>
+          <w:rFonts w:ascii="Courier New" w:hAnsi="Courier New" w:cs="Courier New" w:hint="cs"/>
+          <w:sz w:val="24"/>
+          <w:szCs w:val="24"/>
+          <w:rtl/>
+          <w:lang w:bidi="fa-IR"/>
+        </w:rPr>
+        <w:t xml:space="preserve">گزینه‌های ذیل را قابل </w:t>
+      </w:r>
+      <w:r>
+        <w:rPr>
+          <w:rFonts w:ascii="Courier New" w:hAnsi="Courier New" w:cs="Courier New" w:hint="cs"/>
+          <w:sz w:val="24"/>
+          <w:szCs w:val="24"/>
+          <w:rtl/>
+          <w:lang w:bidi="fa-IR"/>
+        </w:rPr>
+        <w:t>مشاهده</w:t>
+      </w:r>
+      <w:r>
+        <w:rPr>
+          <w:rFonts w:ascii="Courier New" w:hAnsi="Courier New" w:cs="Courier New" w:hint="cs"/>
+          <w:sz w:val="24"/>
+          <w:szCs w:val="24"/>
+          <w:rtl/>
+          <w:lang w:bidi="fa-IR"/>
+        </w:rPr>
+        <w:t xml:space="preserve"> (</w:t>
+      </w:r>
+      <w:r>
+        <w:rPr>
+          <w:rFonts w:ascii="Courier New" w:hAnsi="Courier New" w:cs="Courier New"/>
+          <w:sz w:val="24"/>
+          <w:szCs w:val="24"/>
+          <w:lang w:bidi="fa-IR"/>
+        </w:rPr>
+        <w:t>Visible</w:t>
+      </w:r>
+      <w:r>
+        <w:rPr>
+          <w:rFonts w:ascii="Courier New" w:hAnsi="Courier New" w:cs="Courier New" w:hint="cs"/>
+          <w:sz w:val="24"/>
+          <w:szCs w:val="24"/>
+          <w:rtl/>
+          <w:lang w:bidi="fa-IR"/>
+        </w:rPr>
+        <w:t xml:space="preserve">) کرده و سپس بر روی لینک‌های نمایش داده شده </w:t>
+      </w:r>
+      <w:r>
+        <w:rPr>
+          <w:rFonts w:ascii="Courier New" w:hAnsi="Courier New" w:cs="Courier New"/>
+          <w:sz w:val="24"/>
+          <w:szCs w:val="24"/>
+          <w:lang w:bidi="fa-IR"/>
+        </w:rPr>
+        <w:t>Click</w:t>
+      </w:r>
+      <w:r>
+        <w:rPr>
+          <w:rFonts w:ascii="Courier New" w:hAnsi="Courier New" w:cs="Courier New" w:hint="cs"/>
+          <w:sz w:val="24"/>
+          <w:szCs w:val="24"/>
+          <w:rtl/>
+          <w:lang w:bidi="fa-IR"/>
+        </w:rPr>
+        <w:t xml:space="preserve"> می‌کنیم و صفحات متناظر آن‌ها را تست می‌کنیم.</w:t>
+      </w:r>
+    </w:p>
+    <w:p>
+      <w:pPr>
+        <w:bidi/>
+        <w:jc w:val="both"/>
+        <w:rPr>
+          <w:rFonts w:ascii="Courier New" w:hAnsi="Courier New" w:cs="Courier New"/>
+          <w:sz w:val="24"/>
+          <w:szCs w:val="24"/>
+          <w:rtl/>
+          <w:lang w:bidi="fa-IR"/>
+        </w:rPr>
+      </w:pPr>
+      <w:r>
+        <w:rPr>
+          <w:rFonts w:ascii="Courier New" w:hAnsi="Courier New" w:cs="Courier New" w:hint="cs"/>
+          <w:sz w:val="24"/>
+          <w:szCs w:val="24"/>
+          <w:rtl/>
+          <w:lang w:bidi="fa-IR"/>
+        </w:rPr>
+        <w:t>همین عمل را برای زبان انگلیسی نیز انجام می‌دهیم.</w:t>
+      </w:r>
+    </w:p>
+    <w:p>
+      <w:pPr>
+        <w:bidi/>
+        <w:jc w:val="both"/>
+        <w:rPr>
+          <w:rFonts w:ascii="Courier New" w:hAnsi="Courier New" w:cs="Courier New" w:hint="cs"/>
+          <w:sz w:val="24"/>
+          <w:szCs w:val="24"/>
+          <w:rtl/>
+          <w:lang w:bidi="fa-IR"/>
+        </w:rPr>
+      </w:pPr>
+    </w:p>
+    <w:p>
+      <w:pPr>
+        <w:bidi/>
+        <w:jc w:val="both"/>
+        <w:rPr>
+          <w:rFonts w:ascii="Courier New" w:hAnsi="Courier New" w:cs="Courier New" w:hint="cs"/>
+          <w:sz w:val="24"/>
+          <w:szCs w:val="24"/>
+          <w:rtl/>
+          <w:lang w:bidi="fa-IR"/>
+        </w:rPr>
+      </w:pPr>
+    </w:p>
+    <w:p>
+      <w:pPr>
+        <w:bidi/>
+        <w:rPr>
+          <w:rFonts w:ascii="Courier New" w:hAnsi="Courier New" w:cs="Courier New"/>
+          <w:sz w:val="24"/>
+          <w:szCs w:val="24"/>
+          <w:rtl/>
+          <w:lang w:bidi="fa-IR"/>
+        </w:rPr>
+      </w:pPr>
+    </w:p>
+    <w:p>
+      <w:pPr>
+        <w:rPr>
+          <w:rFonts w:ascii="Courier New" w:hAnsi="Courier New" w:cs="Courier New"/>
+          <w:sz w:val="24"/>
+          <w:szCs w:val="24"/>
+          <w:lang w:bidi="fa-IR"/>
+        </w:rPr>
+      </w:pPr>
+    </w:p>
+    <w:p>
+      <w:pPr>
+        <w:bidi/>
+        <w:rPr>
+          <w:rFonts w:ascii="Courier New" w:hAnsi="Courier New" w:cs="Courier New"/>
+          <w:sz w:val="24"/>
+          <w:szCs w:val="24"/>
+          <w:lang w:bidi="fa-IR"/>
+        </w:rPr>
+      </w:pPr>
+    </w:p>
+    <w:p>
+      <w:pPr>
+        <w:bidi/>
+        <w:rPr>
+          <w:rFonts w:ascii="Courier New" w:hAnsi="Courier New" w:cs="Courier New"/>
+          <w:sz w:val="20"/>
+          <w:szCs w:val="20"/>
+          <w:rtl/>
+          <w:lang w:bidi="fa-IR"/>
+        </w:rPr>
+      </w:pPr>
+    </w:p>
+    <w:p>
+      <w:pPr>
+        <w:bidi/>
+        <w:rPr>
+          <w:rFonts w:ascii="Courier New" w:hAnsi="Courier New" w:cs="Courier New"/>
+          <w:sz w:val="20"/>
+          <w:szCs w:val="20"/>
+          <w:rtl/>
+          <w:lang w:bidi="fa-IR"/>
+        </w:rPr>
+      </w:pPr>
+    </w:p>
+    <w:p>
+      <w:pPr>
+        <w:bidi/>
+        <w:rPr>
+          <w:rFonts w:ascii="Courier New" w:hAnsi="Courier New" w:cs="Courier New" w:hint="cs"/>
+          <w:sz w:val="20"/>
+          <w:szCs w:val="20"/>
+          <w:rtl/>
+          <w:lang w:bidi="fa-IR"/>
+        </w:rPr>
+      </w:pPr>
+    </w:p>
+    <w:p>
+      <w:pPr>
+        <w:rPr>
+          <w:rFonts w:ascii="Courier New" w:hAnsi="Courier New" w:cs="Courier New"/>
+          <w:sz w:val="20"/>
+          <w:szCs w:val="20"/>
+          <w:rtl/>
+          <w:lang w:bidi="fa-IR"/>
+        </w:rPr>
+      </w:pPr>
+      <w:r>
+        <w:rPr>
+          <w:rFonts w:ascii="Courier New" w:hAnsi="Courier New" w:cs="Courier New"/>
+          <w:sz w:val="20"/>
+          <w:szCs w:val="20"/>
+          <w:rtl/>
+          <w:lang w:bidi="fa-IR"/>
+        </w:rPr>
+        <w:br w:type="page"/>
+      </w:r>
+    </w:p>
+    <w:p>
+      <w:pPr>
         <w:jc w:val="center"/>
         <w:rPr>
           <w:rFonts w:ascii="Courier New" w:hAnsi="Courier New" w:cs="Courier New"/>
@@ -15,6 +1186,7 @@
         <w:rPr>
           <w:noProof/>
         </w:rPr>
+        <w:lastRenderedPageBreak/>
         <w:drawing>
           <wp:inline distT="0" distB="0" distL="0" distR="0" wp14:anchorId="2AA86905" wp14:editId="19D19BAB">
             <wp:extent cx="2995403" cy="3000524"/>
@@ -33,7 +1205,7 @@
                     </pic:cNvPicPr>
                   </pic:nvPicPr>
                   <pic:blipFill>
-                    <a:blip r:embed="rId4" cstate="print">
+                    <a:blip r:embed="rId6" cstate="print">
                       <a:extLst>
                         <a:ext uri="{28A0092B-C50C-407E-A947-70E740481C1C}">
                           <a14:useLocalDpi xmlns:a14="http://schemas.microsoft.com/office/drawing/2010/main" val="0"/>
@@ -7273,7 +8445,7 @@
       <w:pPr>
         <w:jc w:val="both"/>
         <w:rPr>
-          <w:rFonts w:ascii="Courier New" w:hAnsi="Courier New" w:cs="Courier New" w:hint="cs"/>
+          <w:rFonts w:ascii="Courier New" w:hAnsi="Courier New" w:cs="Courier New"/>
           <w:sz w:val="20"/>
           <w:szCs w:val="20"/>
           <w:rtl/>
@@ -7446,7 +8618,7 @@
           <w:lang w:bidi="fa-IR"/>
         </w:rPr>
       </w:pPr>
-      <w:hyperlink r:id="rId5" w:history="1">
+      <w:hyperlink r:id="rId7" w:history="1">
         <w:r>
           <w:rPr>
             <w:rStyle w:val="Hyperlink"/>
@@ -7469,7 +8641,7 @@
           <w:lang w:bidi="fa-IR"/>
         </w:rPr>
       </w:pPr>
-      <w:hyperlink r:id="rId6" w:history="1">
+      <w:hyperlink r:id="rId8" w:history="1">
         <w:r>
           <w:rPr>
             <w:rStyle w:val="Hyperlink"/>
@@ -7492,7 +8664,7 @@
           <w:lang w:bidi="fa-IR"/>
         </w:rPr>
       </w:pPr>
-      <w:hyperlink r:id="rId7" w:history="1">
+      <w:hyperlink r:id="rId9" w:history="1">
         <w:r>
           <w:rPr>
             <w:rStyle w:val="Hyperlink"/>
@@ -7515,7 +8687,7 @@
           <w:lang w:bidi="fa-IR"/>
         </w:rPr>
       </w:pPr>
-      <w:hyperlink r:id="rId8" w:history="1">
+      <w:hyperlink r:id="rId10" w:history="1">
         <w:r>
           <w:rPr>
             <w:rStyle w:val="Hyperlink"/>
@@ -7694,6 +8866,243 @@
     </w:sectPr>
   </w:body>
 </w:document>
+</file>
+
+<file path=word/numbering.xml><?xml version="1.0" encoding="utf-8"?>
+<w:numbering xmlns:wpc="http://schemas.microsoft.com/office/word/2010/wordprocessingCanvas" xmlns:cx="http://schemas.microsoft.com/office/drawing/2014/chartex" xmlns:cx1="http://schemas.microsoft.com/office/drawing/2015/9/8/chartex" xmlns:cx2="http://schemas.microsoft.com/office/drawing/2015/10/21/chartex" xmlns:cx3="http://schemas.microsoft.com/office/drawing/2016/5/9/chartex" xmlns:cx4="http://schemas.microsoft.com/office/drawing/2016/5/10/chartex" xmlns:cx5="http://schemas.microsoft.com/office/drawing/2016/5/11/chartex" xmlns:cx6="http://schemas.microsoft.com/office/drawing/2016/5/12/chartex" xmlns:cx7="http://schemas.microsoft.com/office/drawing/2016/5/13/chartex" xmlns:cx8="http://schemas.microsoft.com/office/drawing/2016/5/14/chartex" xmlns:mc="http://schemas.openxmlformats.org/markup-compatibility/2006" xmlns:aink="http://schemas.microsoft.com/office/drawing/2016/ink" xmlns:am3d="http://schemas.microsoft.com/office/drawing/2017/model3d" xmlns:o="urn:schemas-microsoft-com:office:office" xmlns:oel="http://schemas.microsoft.com/office/2019/extlst" xmlns:r="http://schemas.openxmlformats.org/officeDocument/2006/relationships" xmlns:m="http://schemas.openxmlformats.org/officeDocument/2006/math" xmlns:v="urn:schemas-microsoft-com:vml" xmlns:wp14="http://schemas.microsoft.com/office/word/2010/wordprocessingDrawing" xmlns:wp="http://schemas.openxmlformats.org/drawingml/2006/wordprocessingDrawing" xmlns:w10="urn:schemas-microsoft-com:office:word" xmlns:w="http://schemas.openxmlformats.org/wordprocessingml/2006/main" xmlns:w14="http://schemas.microsoft.com/office/word/2010/wordml" xmlns:w15="http://schemas.microsoft.com/office/word/2012/wordml" xmlns:w16cex="http://schemas.microsoft.com/office/word/2018/wordml/cex" xmlns:w16cid="http://schemas.microsoft.com/office/word/2016/wordml/cid" xmlns:w16="http://schemas.microsoft.com/office/word/2018/wordml" xmlns:w16sdtdh="http://schemas.microsoft.com/office/word/2020/wordml/sdtdatahash" xmlns:w16se="http://schemas.microsoft.com/office/word/2015/wordml/symex" xmlns:wpg="http://schemas.microsoft.com/office/word/2010/wordprocessingGroup" xmlns:wpi="http://schemas.microsoft.com/office/word/2010/wordprocessingInk" xmlns:wne="http://schemas.microsoft.com/office/word/2006/wordml" xmlns:wps="http://schemas.microsoft.com/office/word/2010/wordprocessingShape" mc:Ignorable="w14 w15 w16se w16cid w16 w16cex w16sdtdh wp14">
+  <w:abstractNum w:abstractNumId="0" w15:restartNumberingAfterBreak="0">
+    <w:nsid w:val="41DE1586"/>
+    <w:multiLevelType w:val="hybridMultilevel"/>
+    <w:tmpl w:val="D8C6B3A6"/>
+    <w:lvl w:ilvl="0" w:tplc="04090001">
+      <w:start w:val="1"/>
+      <w:numFmt w:val="bullet"/>
+      <w:lvlText w:val=""/>
+      <w:lvlJc w:val="left"/>
+      <w:pPr>
+        <w:ind w:left="720" w:hanging="360"/>
+      </w:pPr>
+      <w:rPr>
+        <w:rFonts w:ascii="Symbol" w:hAnsi="Symbol" w:hint="default"/>
+      </w:rPr>
+    </w:lvl>
+    <w:lvl w:ilvl="1" w:tplc="04090003" w:tentative="1">
+      <w:start w:val="1"/>
+      <w:numFmt w:val="bullet"/>
+      <w:lvlText w:val="o"/>
+      <w:lvlJc w:val="left"/>
+      <w:pPr>
+        <w:ind w:left="1440" w:hanging="360"/>
+      </w:pPr>
+      <w:rPr>
+        <w:rFonts w:ascii="Courier New" w:hAnsi="Courier New" w:cs="Courier New" w:hint="default"/>
+      </w:rPr>
+    </w:lvl>
+    <w:lvl w:ilvl="2" w:tplc="04090005" w:tentative="1">
+      <w:start w:val="1"/>
+      <w:numFmt w:val="bullet"/>
+      <w:lvlText w:val=""/>
+      <w:lvlJc w:val="left"/>
+      <w:pPr>
+        <w:ind w:left="2160" w:hanging="360"/>
+      </w:pPr>
+      <w:rPr>
+        <w:rFonts w:ascii="Wingdings" w:hAnsi="Wingdings" w:hint="default"/>
+      </w:rPr>
+    </w:lvl>
+    <w:lvl w:ilvl="3" w:tplc="04090001" w:tentative="1">
+      <w:start w:val="1"/>
+      <w:numFmt w:val="bullet"/>
+      <w:lvlText w:val=""/>
+      <w:lvlJc w:val="left"/>
+      <w:pPr>
+        <w:ind w:left="2880" w:hanging="360"/>
+      </w:pPr>
+      <w:rPr>
+        <w:rFonts w:ascii="Symbol" w:hAnsi="Symbol" w:hint="default"/>
+      </w:rPr>
+    </w:lvl>
+    <w:lvl w:ilvl="4" w:tplc="04090003" w:tentative="1">
+      <w:start w:val="1"/>
+      <w:numFmt w:val="bullet"/>
+      <w:lvlText w:val="o"/>
+      <w:lvlJc w:val="left"/>
+      <w:pPr>
+        <w:ind w:left="3600" w:hanging="360"/>
+      </w:pPr>
+      <w:rPr>
+        <w:rFonts w:ascii="Courier New" w:hAnsi="Courier New" w:cs="Courier New" w:hint="default"/>
+      </w:rPr>
+    </w:lvl>
+    <w:lvl w:ilvl="5" w:tplc="04090005" w:tentative="1">
+      <w:start w:val="1"/>
+      <w:numFmt w:val="bullet"/>
+      <w:lvlText w:val=""/>
+      <w:lvlJc w:val="left"/>
+      <w:pPr>
+        <w:ind w:left="4320" w:hanging="360"/>
+      </w:pPr>
+      <w:rPr>
+        <w:rFonts w:ascii="Wingdings" w:hAnsi="Wingdings" w:hint="default"/>
+      </w:rPr>
+    </w:lvl>
+    <w:lvl w:ilvl="6" w:tplc="04090001" w:tentative="1">
+      <w:start w:val="1"/>
+      <w:numFmt w:val="bullet"/>
+      <w:lvlText w:val=""/>
+      <w:lvlJc w:val="left"/>
+      <w:pPr>
+        <w:ind w:left="5040" w:hanging="360"/>
+      </w:pPr>
+      <w:rPr>
+        <w:rFonts w:ascii="Symbol" w:hAnsi="Symbol" w:hint="default"/>
+      </w:rPr>
+    </w:lvl>
+    <w:lvl w:ilvl="7" w:tplc="04090003" w:tentative="1">
+      <w:start w:val="1"/>
+      <w:numFmt w:val="bullet"/>
+      <w:lvlText w:val="o"/>
+      <w:lvlJc w:val="left"/>
+      <w:pPr>
+        <w:ind w:left="5760" w:hanging="360"/>
+      </w:pPr>
+      <w:rPr>
+        <w:rFonts w:ascii="Courier New" w:hAnsi="Courier New" w:cs="Courier New" w:hint="default"/>
+      </w:rPr>
+    </w:lvl>
+    <w:lvl w:ilvl="8" w:tplc="04090005" w:tentative="1">
+      <w:start w:val="1"/>
+      <w:numFmt w:val="bullet"/>
+      <w:lvlText w:val=""/>
+      <w:lvlJc w:val="left"/>
+      <w:pPr>
+        <w:ind w:left="6480" w:hanging="360"/>
+      </w:pPr>
+      <w:rPr>
+        <w:rFonts w:ascii="Wingdings" w:hAnsi="Wingdings" w:hint="default"/>
+      </w:rPr>
+    </w:lvl>
+  </w:abstractNum>
+  <w:abstractNum w:abstractNumId="1" w15:restartNumberingAfterBreak="0">
+    <w:nsid w:val="52931723"/>
+    <w:multiLevelType w:val="hybridMultilevel"/>
+    <w:tmpl w:val="8F228010"/>
+    <w:lvl w:ilvl="0" w:tplc="04090001">
+      <w:start w:val="1"/>
+      <w:numFmt w:val="bullet"/>
+      <w:lvlText w:val=""/>
+      <w:lvlJc w:val="left"/>
+      <w:pPr>
+        <w:ind w:left="720" w:hanging="360"/>
+      </w:pPr>
+      <w:rPr>
+        <w:rFonts w:ascii="Symbol" w:hAnsi="Symbol" w:hint="default"/>
+      </w:rPr>
+    </w:lvl>
+    <w:lvl w:ilvl="1" w:tplc="04090003" w:tentative="1">
+      <w:start w:val="1"/>
+      <w:numFmt w:val="bullet"/>
+      <w:lvlText w:val="o"/>
+      <w:lvlJc w:val="left"/>
+      <w:pPr>
+        <w:ind w:left="1440" w:hanging="360"/>
+      </w:pPr>
+      <w:rPr>
+        <w:rFonts w:ascii="Courier New" w:hAnsi="Courier New" w:cs="Courier New" w:hint="default"/>
+      </w:rPr>
+    </w:lvl>
+    <w:lvl w:ilvl="2" w:tplc="04090005" w:tentative="1">
+      <w:start w:val="1"/>
+      <w:numFmt w:val="bullet"/>
+      <w:lvlText w:val=""/>
+      <w:lvlJc w:val="left"/>
+      <w:pPr>
+        <w:ind w:left="2160" w:hanging="360"/>
+      </w:pPr>
+      <w:rPr>
+        <w:rFonts w:ascii="Wingdings" w:hAnsi="Wingdings" w:hint="default"/>
+      </w:rPr>
+    </w:lvl>
+    <w:lvl w:ilvl="3" w:tplc="04090001" w:tentative="1">
+      <w:start w:val="1"/>
+      <w:numFmt w:val="bullet"/>
+      <w:lvlText w:val=""/>
+      <w:lvlJc w:val="left"/>
+      <w:pPr>
+        <w:ind w:left="2880" w:hanging="360"/>
+      </w:pPr>
+      <w:rPr>
+        <w:rFonts w:ascii="Symbol" w:hAnsi="Symbol" w:hint="default"/>
+      </w:rPr>
+    </w:lvl>
+    <w:lvl w:ilvl="4" w:tplc="04090003" w:tentative="1">
+      <w:start w:val="1"/>
+      <w:numFmt w:val="bullet"/>
+      <w:lvlText w:val="o"/>
+      <w:lvlJc w:val="left"/>
+      <w:pPr>
+        <w:ind w:left="3600" w:hanging="360"/>
+      </w:pPr>
+      <w:rPr>
+        <w:rFonts w:ascii="Courier New" w:hAnsi="Courier New" w:cs="Courier New" w:hint="default"/>
+      </w:rPr>
+    </w:lvl>
+    <w:lvl w:ilvl="5" w:tplc="04090005" w:tentative="1">
+      <w:start w:val="1"/>
+      <w:numFmt w:val="bullet"/>
+      <w:lvlText w:val=""/>
+      <w:lvlJc w:val="left"/>
+      <w:pPr>
+        <w:ind w:left="4320" w:hanging="360"/>
+      </w:pPr>
+      <w:rPr>
+        <w:rFonts w:ascii="Wingdings" w:hAnsi="Wingdings" w:hint="default"/>
+      </w:rPr>
+    </w:lvl>
+    <w:lvl w:ilvl="6" w:tplc="04090001" w:tentative="1">
+      <w:start w:val="1"/>
+      <w:numFmt w:val="bullet"/>
+      <w:lvlText w:val=""/>
+      <w:lvlJc w:val="left"/>
+      <w:pPr>
+        <w:ind w:left="5040" w:hanging="360"/>
+      </w:pPr>
+      <w:rPr>
+        <w:rFonts w:ascii="Symbol" w:hAnsi="Symbol" w:hint="default"/>
+      </w:rPr>
+    </w:lvl>
+    <w:lvl w:ilvl="7" w:tplc="04090003" w:tentative="1">
+      <w:start w:val="1"/>
+      <w:numFmt w:val="bullet"/>
+      <w:lvlText w:val="o"/>
+      <w:lvlJc w:val="left"/>
+      <w:pPr>
+        <w:ind w:left="5760" w:hanging="360"/>
+      </w:pPr>
+      <w:rPr>
+        <w:rFonts w:ascii="Courier New" w:hAnsi="Courier New" w:cs="Courier New" w:hint="default"/>
+      </w:rPr>
+    </w:lvl>
+    <w:lvl w:ilvl="8" w:tplc="04090005" w:tentative="1">
+      <w:start w:val="1"/>
+      <w:numFmt w:val="bullet"/>
+      <w:lvlText w:val=""/>
+      <w:lvlJc w:val="left"/>
+      <w:pPr>
+        <w:ind w:left="6480" w:hanging="360"/>
+      </w:pPr>
+      <w:rPr>
+        <w:rFonts w:ascii="Wingdings" w:hAnsi="Wingdings" w:hint="default"/>
+      </w:rPr>
+    </w:lvl>
+  </w:abstractNum>
+  <w:num w:numId="1" w16cid:durableId="677735335">
+    <w:abstractNumId w:val="0"/>
+  </w:num>
+  <w:num w:numId="2" w16cid:durableId="1029914643">
+    <w:abstractNumId w:val="1"/>
+  </w:num>
+</w:numbering>
 </file>
 
 <file path=word/styles.xml><?xml version="1.0" encoding="utf-8"?>
@@ -8094,7 +9503,7 @@
   <w:style w:type="paragraph" w:default="1" w:styleId="Normal">
     <w:name w:val="Normal"/>
     <w:qFormat/>
-    <w:rsid w:val="00D346C4"/>
+    <w:rsid w:val="006A374C"/>
   </w:style>
   <w:style w:type="character" w:default="1" w:styleId="DefaultParagraphFont">
     <w:name w:val="Default Paragraph Font"/>

</xml_diff>

<commit_message>
Version 0.3.10 - Install Mail Setting and create Model, ViewModel and Pages
</commit_message>
<xml_diff>
--- a/docs/ReadMe.docx
+++ b/docs/ReadMe.docx
@@ -5,19 +5,24 @@
     <w:p>
       <w:pPr>
         <w:bidi/>
-        <w:rPr>
-          <w:rFonts w:ascii="Courier New" w:hAnsi="Courier New" w:cs="Courier New"/>
-          <w:sz w:val="24"/>
-          <w:szCs w:val="24"/>
-          <w:rtl/>
-          <w:lang w:bidi="fa-IR"/>
-        </w:rPr>
-      </w:pPr>
-      <w:r>
-        <w:rPr>
-          <w:rFonts w:ascii="Courier New" w:hAnsi="Courier New" w:cs="Courier New" w:hint="cs"/>
-          <w:sz w:val="24"/>
-          <w:szCs w:val="24"/>
+        <w:jc w:val="center"/>
+        <w:rPr>
+          <w:rFonts w:ascii="Courier New" w:hAnsi="Courier New" w:cs="Courier New"/>
+          <w:b/>
+          <w:bCs/>
+          <w:sz w:val="40"/>
+          <w:szCs w:val="40"/>
+          <w:rtl/>
+          <w:lang w:bidi="fa-IR"/>
+        </w:rPr>
+      </w:pPr>
+      <w:r>
+        <w:rPr>
+          <w:rFonts w:ascii="Courier New" w:hAnsi="Courier New" w:cs="Courier New" w:hint="cs"/>
+          <w:b/>
+          <w:bCs/>
+          <w:sz w:val="40"/>
+          <w:szCs w:val="40"/>
           <w:rtl/>
           <w:lang w:bidi="fa-IR"/>
         </w:rPr>
@@ -39,6 +44,7 @@
     <w:p>
       <w:pPr>
         <w:bidi/>
+        <w:jc w:val="both"/>
         <w:rPr>
           <w:rFonts w:ascii="Courier New" w:hAnsi="Courier New" w:cs="Courier New"/>
           <w:sz w:val="24"/>
@@ -276,7 +282,27 @@
           <w:rtl/>
           <w:lang w:bidi="fa-IR"/>
         </w:rPr>
-        <w:t>از سامانه خارج شده و مجددا وارد می‌شویم.</w:t>
+        <w:t xml:space="preserve">از سامانه خارج شده و </w:t>
+      </w:r>
+      <w:r>
+        <w:rPr>
+          <w:rFonts w:ascii="Courier New" w:hAnsi="Courier New" w:cs="Courier New" w:hint="cs"/>
+          <w:sz w:val="24"/>
+          <w:szCs w:val="24"/>
+          <w:rtl/>
+          <w:lang w:bidi="fa-IR"/>
+        </w:rPr>
+        <w:t xml:space="preserve">سامانه را مشاهده کرده و </w:t>
+      </w:r>
+      <w:r>
+        <w:rPr>
+          <w:rFonts w:ascii="Courier New" w:hAnsi="Courier New" w:cs="Courier New" w:hint="cs"/>
+          <w:sz w:val="24"/>
+          <w:szCs w:val="24"/>
+          <w:rtl/>
+          <w:lang w:bidi="fa-IR"/>
+        </w:rPr>
+        <w:t>مجددا وارد می‌شویم.</w:t>
       </w:r>
     </w:p>
     <w:p>
@@ -1056,6 +1082,305 @@
         </w:rPr>
         <w:t>همین عمل را برای زبان انگلیسی نیز انجام می‌دهیم.</w:t>
       </w:r>
+    </w:p>
+    <w:p>
+      <w:pPr>
+        <w:bidi/>
+        <w:jc w:val="both"/>
+        <w:rPr>
+          <w:rFonts w:ascii="Courier New" w:hAnsi="Courier New" w:cs="Courier New"/>
+          <w:sz w:val="24"/>
+          <w:szCs w:val="24"/>
+          <w:rtl/>
+          <w:lang w:bidi="fa-IR"/>
+        </w:rPr>
+      </w:pPr>
+    </w:p>
+    <w:p>
+      <w:pPr>
+        <w:bidi/>
+        <w:rPr>
+          <w:rFonts w:ascii="Courier New" w:hAnsi="Courier New" w:cs="Courier New"/>
+          <w:sz w:val="24"/>
+          <w:szCs w:val="24"/>
+          <w:rtl/>
+          <w:lang w:bidi="fa-IR"/>
+        </w:rPr>
+      </w:pPr>
+      <w:r>
+        <w:rPr>
+          <w:rFonts w:ascii="Courier New" w:hAnsi="Courier New" w:cs="Courier New" w:hint="cs"/>
+          <w:sz w:val="24"/>
+          <w:szCs w:val="24"/>
+          <w:rtl/>
+          <w:lang w:bidi="fa-IR"/>
+        </w:rPr>
+        <w:t>از طریق منوی ذیل:</w:t>
+      </w:r>
+    </w:p>
+    <w:p>
+      <w:pPr>
+        <w:bidi/>
+        <w:rPr>
+          <w:rFonts w:ascii="Courier New" w:hAnsi="Courier New" w:cs="Courier New"/>
+          <w:sz w:val="24"/>
+          <w:szCs w:val="24"/>
+          <w:rtl/>
+          <w:lang w:bidi="fa-IR"/>
+        </w:rPr>
+      </w:pPr>
+      <w:r>
+        <w:rPr>
+          <w:rFonts w:ascii="Courier New" w:hAnsi="Courier New" w:cs="Courier New" w:hint="cs"/>
+          <w:sz w:val="24"/>
+          <w:szCs w:val="24"/>
+          <w:rtl/>
+          <w:lang w:bidi="fa-IR"/>
+        </w:rPr>
+        <w:t xml:space="preserve">تنظیمات </w:t>
+      </w:r>
+      <w:r>
+        <w:rPr>
+          <w:rFonts w:ascii="Courier New" w:hAnsi="Courier New" w:cs="Courier New" w:hint="cs"/>
+          <w:sz w:val="24"/>
+          <w:szCs w:val="24"/>
+          <w:rtl/>
+          <w:lang w:bidi="fa-IR"/>
+        </w:rPr>
+        <w:t>محتوا</w:t>
+      </w:r>
+      <w:r>
+        <w:rPr>
+          <w:rFonts w:ascii="Courier New" w:hAnsi="Courier New" w:cs="Courier New" w:hint="cs"/>
+          <w:sz w:val="24"/>
+          <w:szCs w:val="24"/>
+          <w:rtl/>
+          <w:lang w:bidi="fa-IR"/>
+        </w:rPr>
+        <w:t xml:space="preserve"> </w:t>
+      </w:r>
+      <w:r>
+        <w:rPr>
+          <w:rFonts w:ascii="Courier New" w:hAnsi="Courier New" w:cs="Courier New"/>
+          <w:sz w:val="24"/>
+          <w:szCs w:val="24"/>
+          <w:lang w:bidi="fa-IR"/>
+        </w:rPr>
+        <w:sym w:font="Wingdings" w:char="F0DF"/>
+      </w:r>
+      <w:r>
+        <w:rPr>
+          <w:rFonts w:ascii="Courier New" w:hAnsi="Courier New" w:cs="Courier New" w:hint="cs"/>
+          <w:sz w:val="24"/>
+          <w:szCs w:val="24"/>
+          <w:rtl/>
+          <w:lang w:bidi="fa-IR"/>
+        </w:rPr>
+        <w:t xml:space="preserve"> </w:t>
+      </w:r>
+      <w:r>
+        <w:rPr>
+          <w:rFonts w:ascii="Courier New" w:hAnsi="Courier New" w:cs="Courier New" w:hint="cs"/>
+          <w:sz w:val="24"/>
+          <w:szCs w:val="24"/>
+          <w:rtl/>
+          <w:lang w:bidi="fa-IR"/>
+        </w:rPr>
+        <w:t>ایجاد اطلاعات تستی</w:t>
+      </w:r>
+    </w:p>
+    <w:p>
+      <w:pPr>
+        <w:bidi/>
+        <w:jc w:val="both"/>
+        <w:rPr>
+          <w:rFonts w:ascii="Courier New" w:hAnsi="Courier New" w:cs="Courier New"/>
+          <w:sz w:val="24"/>
+          <w:szCs w:val="24"/>
+          <w:rtl/>
+          <w:lang w:bidi="fa-IR"/>
+        </w:rPr>
+      </w:pPr>
+      <w:r>
+        <w:rPr>
+          <w:rFonts w:ascii="Courier New" w:hAnsi="Courier New" w:cs="Courier New" w:hint="cs"/>
+          <w:sz w:val="24"/>
+          <w:szCs w:val="24"/>
+          <w:rtl/>
+          <w:lang w:bidi="fa-IR"/>
+        </w:rPr>
+        <w:t>اطلاعات تستی را ایجاد می‌کنیم.</w:t>
+      </w:r>
+    </w:p>
+    <w:p>
+      <w:pPr>
+        <w:bidi/>
+        <w:jc w:val="both"/>
+        <w:rPr>
+          <w:rFonts w:ascii="Courier New" w:hAnsi="Courier New" w:cs="Courier New"/>
+          <w:sz w:val="24"/>
+          <w:szCs w:val="24"/>
+          <w:rtl/>
+          <w:lang w:bidi="fa-IR"/>
+        </w:rPr>
+      </w:pPr>
+      <w:r>
+        <w:rPr>
+          <w:rFonts w:ascii="Courier New" w:hAnsi="Courier New" w:cs="Courier New" w:hint="cs"/>
+          <w:sz w:val="24"/>
+          <w:szCs w:val="24"/>
+          <w:rtl/>
+          <w:lang w:bidi="fa-IR"/>
+        </w:rPr>
+        <w:t>حال از سامانه خارج شده و سامانه را حالت فارسی و انگلیسی مشاهده می‌کنیم.</w:t>
+      </w:r>
+    </w:p>
+    <w:p>
+      <w:pPr>
+        <w:bidi/>
+        <w:jc w:val="both"/>
+        <w:rPr>
+          <w:rFonts w:ascii="Courier New" w:hAnsi="Courier New" w:cs="Courier New"/>
+          <w:sz w:val="24"/>
+          <w:szCs w:val="24"/>
+          <w:rtl/>
+          <w:lang w:bidi="fa-IR"/>
+        </w:rPr>
+      </w:pPr>
+    </w:p>
+    <w:p>
+      <w:pPr>
+        <w:bidi/>
+        <w:jc w:val="both"/>
+        <w:rPr>
+          <w:rFonts w:ascii="Courier New" w:hAnsi="Courier New" w:cs="Courier New"/>
+          <w:sz w:val="24"/>
+          <w:szCs w:val="24"/>
+          <w:rtl/>
+          <w:lang w:bidi="fa-IR"/>
+        </w:rPr>
+      </w:pPr>
+      <w:r>
+        <w:rPr>
+          <w:rFonts w:ascii="Courier New" w:hAnsi="Courier New" w:cs="Courier New" w:hint="cs"/>
+          <w:sz w:val="24"/>
+          <w:szCs w:val="24"/>
+          <w:rtl/>
+          <w:lang w:bidi="fa-IR"/>
+        </w:rPr>
+        <w:t>مرحله اول:‌ بر روی گزینه طبقه‌بندی‌ها کلیک می‌کنیم</w:t>
+      </w:r>
+    </w:p>
+    <w:p>
+      <w:pPr>
+        <w:bidi/>
+        <w:jc w:val="both"/>
+        <w:rPr>
+          <w:rFonts w:ascii="Courier New" w:hAnsi="Courier New" w:cs="Courier New"/>
+          <w:sz w:val="24"/>
+          <w:szCs w:val="24"/>
+          <w:rtl/>
+          <w:lang w:bidi="fa-IR"/>
+        </w:rPr>
+      </w:pPr>
+      <w:r>
+        <w:rPr>
+          <w:rFonts w:ascii="Courier New" w:hAnsi="Courier New" w:cs="Courier New" w:hint="cs"/>
+          <w:sz w:val="24"/>
+          <w:szCs w:val="24"/>
+          <w:rtl/>
+          <w:lang w:bidi="fa-IR"/>
+        </w:rPr>
+        <w:t>مرحله دوم: بر روی تک تک مطالب کلیک می‌کنیم.</w:t>
+      </w:r>
+    </w:p>
+    <w:p>
+      <w:pPr>
+        <w:bidi/>
+        <w:jc w:val="both"/>
+        <w:rPr>
+          <w:rFonts w:ascii="Courier New" w:hAnsi="Courier New" w:cs="Courier New"/>
+          <w:sz w:val="24"/>
+          <w:szCs w:val="24"/>
+          <w:rtl/>
+          <w:lang w:bidi="fa-IR"/>
+        </w:rPr>
+      </w:pPr>
+      <w:r>
+        <w:rPr>
+          <w:rFonts w:ascii="Courier New" w:hAnsi="Courier New" w:cs="Courier New" w:hint="cs"/>
+          <w:sz w:val="24"/>
+          <w:szCs w:val="24"/>
+          <w:rtl/>
+          <w:lang w:bidi="fa-IR"/>
+        </w:rPr>
+        <w:t>مرحله سوم:‌ بر روی تک تک عناوین طبقه‌بندی روی هر مطلب کلیک می‌کنیم.</w:t>
+      </w:r>
+    </w:p>
+    <w:p>
+      <w:pPr>
+        <w:bidi/>
+        <w:jc w:val="both"/>
+        <w:rPr>
+          <w:rFonts w:ascii="Courier New" w:hAnsi="Courier New" w:cs="Courier New"/>
+          <w:sz w:val="24"/>
+          <w:szCs w:val="24"/>
+          <w:rtl/>
+          <w:lang w:bidi="fa-IR"/>
+        </w:rPr>
+      </w:pPr>
+    </w:p>
+    <w:p>
+      <w:pPr>
+        <w:bidi/>
+        <w:jc w:val="both"/>
+        <w:rPr>
+          <w:rFonts w:ascii="Courier New" w:hAnsi="Courier New" w:cs="Courier New"/>
+          <w:b/>
+          <w:bCs/>
+          <w:sz w:val="24"/>
+          <w:szCs w:val="24"/>
+          <w:rtl/>
+          <w:lang w:bidi="fa-IR"/>
+        </w:rPr>
+      </w:pPr>
+      <w:r>
+        <w:rPr>
+          <w:rFonts w:ascii="Courier New" w:hAnsi="Courier New" w:cs="Courier New" w:hint="cs"/>
+          <w:b/>
+          <w:bCs/>
+          <w:sz w:val="24"/>
+          <w:szCs w:val="24"/>
+          <w:rtl/>
+          <w:lang w:bidi="fa-IR"/>
+        </w:rPr>
+        <w:t>ایجاد یک کاربر جدید با سطح دسترسی مدیر پایگاه</w:t>
+      </w:r>
+    </w:p>
+    <w:p>
+      <w:pPr>
+        <w:bidi/>
+        <w:jc w:val="both"/>
+        <w:rPr>
+          <w:rFonts w:ascii="Courier New" w:hAnsi="Courier New" w:cs="Courier New"/>
+          <w:sz w:val="24"/>
+          <w:szCs w:val="24"/>
+          <w:rtl/>
+          <w:lang w:bidi="fa-IR"/>
+        </w:rPr>
+      </w:pPr>
+    </w:p>
+    <w:p>
+      <w:pPr>
+        <w:bidi/>
+        <w:jc w:val="both"/>
+        <w:rPr>
+          <w:rFonts w:ascii="Courier New" w:hAnsi="Courier New" w:cs="Courier New"/>
+          <w:sz w:val="24"/>
+          <w:szCs w:val="24"/>
+          <w:lang w:bidi="fa-IR"/>
+        </w:rPr>
+      </w:pPr>
     </w:p>
     <w:p>
       <w:pPr>
@@ -9503,7 +9828,7 @@
   <w:style w:type="paragraph" w:default="1" w:styleId="Normal">
     <w:name w:val="Normal"/>
     <w:qFormat/>
-    <w:rsid w:val="006A374C"/>
+    <w:rsid w:val="004873F5"/>
   </w:style>
   <w:style w:type="character" w:default="1" w:styleId="DefaultParagraphFont">
     <w:name w:val="Default Paragraph Font"/>

</xml_diff>

<commit_message>
Version 0.3.13 - Adding Google Analytics and Tag Manager Code
</commit_message>
<xml_diff>
--- a/docs/ReadMe.docx
+++ b/docs/ReadMe.docx
@@ -32,6 +32,7 @@
     <w:p>
       <w:pPr>
         <w:bidi/>
+        <w:jc w:val="both"/>
         <w:rPr>
           <w:rFonts w:ascii="Courier New" w:hAnsi="Courier New" w:cs="Courier New"/>
           <w:sz w:val="24"/>
@@ -66,6 +67,7 @@
     </w:p>
     <w:p>
       <w:pPr>
+        <w:jc w:val="both"/>
         <w:rPr>
           <w:rFonts w:ascii="Courier New" w:hAnsi="Courier New" w:cs="Courier New"/>
           <w:sz w:val="24"/>
@@ -88,6 +90,7 @@
     </w:p>
     <w:p>
       <w:pPr>
+        <w:jc w:val="both"/>
         <w:rPr>
           <w:rFonts w:ascii="Courier New" w:hAnsi="Courier New" w:cs="Courier New"/>
           <w:sz w:val="24"/>
@@ -107,6 +110,7 @@
     </w:p>
     <w:p>
       <w:pPr>
+        <w:jc w:val="both"/>
         <w:rPr>
           <w:rFonts w:ascii="Courier New" w:hAnsi="Courier New" w:cs="Courier New"/>
           <w:sz w:val="24"/>
@@ -127,6 +131,7 @@
     <w:p>
       <w:pPr>
         <w:bidi/>
+        <w:jc w:val="both"/>
         <w:rPr>
           <w:rFonts w:ascii="Courier New" w:hAnsi="Courier New" w:cs="Courier New"/>
           <w:sz w:val="24"/>
@@ -149,6 +154,7 @@
     <w:p>
       <w:pPr>
         <w:bidi/>
+        <w:jc w:val="both"/>
         <w:rPr>
           <w:rFonts w:ascii="Courier New" w:hAnsi="Courier New" w:cs="Courier New"/>
           <w:sz w:val="24"/>
@@ -190,6 +196,7 @@
     <w:p>
       <w:pPr>
         <w:bidi/>
+        <w:jc w:val="both"/>
         <w:rPr>
           <w:rFonts w:ascii="Courier New" w:hAnsi="Courier New" w:cs="Courier New"/>
           <w:sz w:val="24"/>
@@ -217,6 +224,7 @@
           <w:numId w:val="1"/>
         </w:numPr>
         <w:bidi/>
+        <w:jc w:val="both"/>
         <w:rPr>
           <w:rFonts w:ascii="Courier New" w:hAnsi="Courier New" w:cs="Courier New"/>
           <w:sz w:val="24"/>
@@ -244,6 +252,7 @@
           <w:numId w:val="1"/>
         </w:numPr>
         <w:bidi/>
+        <w:jc w:val="both"/>
         <w:rPr>
           <w:rFonts w:ascii="Courier New" w:hAnsi="Courier New" w:cs="Courier New"/>
           <w:sz w:val="24"/>
@@ -266,6 +275,7 @@
     <w:p>
       <w:pPr>
         <w:bidi/>
+        <w:jc w:val="both"/>
         <w:rPr>
           <w:rFonts w:ascii="Courier New" w:hAnsi="Courier New" w:cs="Courier New"/>
           <w:sz w:val="24"/>
@@ -302,12 +312,33 @@
           <w:rtl/>
           <w:lang w:bidi="fa-IR"/>
         </w:rPr>
-        <w:t>مجددا وارد می‌شویم.</w:t>
+        <w:t xml:space="preserve">مجددا وارد </w:t>
+      </w:r>
+      <w:r>
+        <w:rPr>
+          <w:rFonts w:ascii="Courier New" w:hAnsi="Courier New" w:cs="Courier New" w:hint="cs"/>
+          <w:sz w:val="24"/>
+          <w:szCs w:val="24"/>
+          <w:rtl/>
+          <w:lang w:bidi="fa-IR"/>
+        </w:rPr>
+        <w:t xml:space="preserve">سامانه </w:t>
+      </w:r>
+      <w:r>
+        <w:rPr>
+          <w:rFonts w:ascii="Courier New" w:hAnsi="Courier New" w:cs="Courier New" w:hint="cs"/>
+          <w:sz w:val="24"/>
+          <w:szCs w:val="24"/>
+          <w:rtl/>
+          <w:lang w:bidi="fa-IR"/>
+        </w:rPr>
+        <w:t>می‌شویم.</w:t>
       </w:r>
     </w:p>
     <w:p>
       <w:pPr>
         <w:bidi/>
+        <w:jc w:val="both"/>
         <w:rPr>
           <w:rFonts w:ascii="Courier New" w:hAnsi="Courier New" w:cs="Courier New"/>
           <w:sz w:val="24"/>
@@ -320,6 +351,7 @@
     <w:p>
       <w:pPr>
         <w:bidi/>
+        <w:jc w:val="both"/>
         <w:rPr>
           <w:rFonts w:ascii="Courier New" w:hAnsi="Courier New" w:cs="Courier New"/>
           <w:sz w:val="24"/>
@@ -342,6 +374,7 @@
     <w:p>
       <w:pPr>
         <w:bidi/>
+        <w:jc w:val="both"/>
         <w:rPr>
           <w:rFonts w:ascii="Courier New" w:hAnsi="Courier New" w:cs="Courier New"/>
           <w:sz w:val="24"/>
@@ -377,22 +410,13 @@
           <w:rtl/>
           <w:lang w:bidi="fa-IR"/>
         </w:rPr>
-        <w:t xml:space="preserve"> </w:t>
-      </w:r>
-      <w:r>
-        <w:rPr>
-          <w:rFonts w:ascii="Courier New" w:hAnsi="Courier New" w:cs="Courier New" w:hint="cs"/>
-          <w:sz w:val="24"/>
-          <w:szCs w:val="24"/>
-          <w:rtl/>
-          <w:lang w:bidi="fa-IR"/>
-        </w:rPr>
-        <w:t>زبان‌ها</w:t>
+        <w:t xml:space="preserve"> زبان‌ها</w:t>
       </w:r>
     </w:p>
     <w:p>
       <w:pPr>
         <w:bidi/>
+        <w:jc w:val="both"/>
         <w:rPr>
           <w:rFonts w:ascii="Courier New" w:hAnsi="Courier New" w:cs="Courier New"/>
           <w:sz w:val="24"/>
@@ -415,18 +439,132 @@
     <w:p>
       <w:pPr>
         <w:bidi/>
-        <w:rPr>
-          <w:rFonts w:ascii="Courier New" w:hAnsi="Courier New" w:cs="Courier New"/>
-          <w:sz w:val="24"/>
-          <w:szCs w:val="24"/>
-          <w:rtl/>
-          <w:lang w:bidi="fa-IR"/>
-        </w:rPr>
-      </w:pPr>
+        <w:jc w:val="both"/>
+        <w:rPr>
+          <w:rFonts w:ascii="Courier New" w:hAnsi="Courier New" w:cs="Courier New"/>
+          <w:sz w:val="24"/>
+          <w:szCs w:val="24"/>
+          <w:rtl/>
+          <w:lang w:bidi="fa-IR"/>
+        </w:rPr>
+      </w:pPr>
+      <w:r>
+        <w:rPr>
+          <w:rFonts w:ascii="Courier New" w:hAnsi="Courier New" w:cs="Courier New" w:hint="cs"/>
+          <w:sz w:val="24"/>
+          <w:szCs w:val="24"/>
+          <w:rtl/>
+          <w:lang w:bidi="fa-IR"/>
+        </w:rPr>
+        <w:t xml:space="preserve">از سامانه خارج شده و </w:t>
+      </w:r>
+      <w:r>
+        <w:rPr>
+          <w:rFonts w:ascii="Courier New" w:hAnsi="Courier New" w:cs="Courier New" w:hint="cs"/>
+          <w:sz w:val="24"/>
+          <w:szCs w:val="24"/>
+          <w:rtl/>
+          <w:lang w:bidi="fa-IR"/>
+        </w:rPr>
+        <w:t xml:space="preserve">سامانه را </w:t>
+      </w:r>
+      <w:r>
+        <w:rPr>
+          <w:rFonts w:ascii="Courier New" w:hAnsi="Courier New" w:cs="Courier New" w:hint="cs"/>
+          <w:sz w:val="24"/>
+          <w:szCs w:val="24"/>
+          <w:rtl/>
+          <w:lang w:bidi="fa-IR"/>
+        </w:rPr>
+        <w:t>در هر دو زبان فارسی و انگلیسی بررسی</w:t>
+      </w:r>
+      <w:r>
+        <w:rPr>
+          <w:rFonts w:ascii="Courier New" w:hAnsi="Courier New" w:cs="Courier New" w:hint="cs"/>
+          <w:sz w:val="24"/>
+          <w:szCs w:val="24"/>
+          <w:rtl/>
+          <w:lang w:bidi="fa-IR"/>
+        </w:rPr>
+        <w:t xml:space="preserve"> کرده و </w:t>
+      </w:r>
+      <w:r>
+        <w:rPr>
+          <w:rFonts w:ascii="Courier New" w:hAnsi="Courier New" w:cs="Courier New" w:hint="cs"/>
+          <w:sz w:val="24"/>
+          <w:szCs w:val="24"/>
+          <w:rtl/>
+          <w:lang w:bidi="fa-IR"/>
+        </w:rPr>
+        <w:t xml:space="preserve">صفحات ورود به سامانه و ثبت‌نام را همراه با </w:t>
+      </w:r>
+      <w:r>
+        <w:rPr>
+          <w:rFonts w:ascii="Courier New" w:hAnsi="Courier New" w:cs="Courier New"/>
+          <w:sz w:val="24"/>
+          <w:szCs w:val="24"/>
+          <w:lang w:bidi="fa-IR"/>
+        </w:rPr>
+        <w:t>Validation</w:t>
+      </w:r>
+      <w:r>
+        <w:rPr>
+          <w:rFonts w:ascii="Courier New" w:hAnsi="Courier New" w:cs="Courier New" w:hint="cs"/>
+          <w:sz w:val="24"/>
+          <w:szCs w:val="24"/>
+          <w:rtl/>
+          <w:lang w:bidi="fa-IR"/>
+        </w:rPr>
+        <w:t xml:space="preserve"> ها چک می‌کنیم و </w:t>
+      </w:r>
+      <w:r>
+        <w:rPr>
+          <w:rFonts w:ascii="Courier New" w:hAnsi="Courier New" w:cs="Courier New" w:hint="cs"/>
+          <w:sz w:val="24"/>
+          <w:szCs w:val="24"/>
+          <w:rtl/>
+          <w:lang w:bidi="fa-IR"/>
+        </w:rPr>
+        <w:t xml:space="preserve">مجددا وارد </w:t>
+      </w:r>
+      <w:r>
+        <w:rPr>
+          <w:rFonts w:ascii="Courier New" w:hAnsi="Courier New" w:cs="Courier New" w:hint="cs"/>
+          <w:sz w:val="24"/>
+          <w:szCs w:val="24"/>
+          <w:rtl/>
+          <w:lang w:bidi="fa-IR"/>
+        </w:rPr>
+        <w:t xml:space="preserve">سامانه </w:t>
+      </w:r>
+      <w:r>
+        <w:rPr>
+          <w:rFonts w:ascii="Courier New" w:hAnsi="Courier New" w:cs="Courier New" w:hint="cs"/>
+          <w:sz w:val="24"/>
+          <w:szCs w:val="24"/>
+          <w:rtl/>
+          <w:lang w:bidi="fa-IR"/>
+        </w:rPr>
+        <w:t>می‌شویم.</w:t>
+      </w:r>
     </w:p>
     <w:p>
       <w:pPr>
         <w:bidi/>
+        <w:jc w:val="both"/>
+        <w:rPr>
+          <w:rFonts w:ascii="Courier New" w:hAnsi="Courier New" w:cs="Courier New"/>
+          <w:sz w:val="24"/>
+          <w:szCs w:val="24"/>
+          <w:rtl/>
+          <w:lang w:bidi="fa-IR"/>
+        </w:rPr>
+      </w:pPr>
+    </w:p>
+    <w:p>
+      <w:pPr>
+        <w:bidi/>
+        <w:jc w:val="both"/>
         <w:rPr>
           <w:rFonts w:ascii="Courier New" w:hAnsi="Courier New" w:cs="Courier New"/>
           <w:sz w:val="24"/>
@@ -449,6 +587,7 @@
     <w:p>
       <w:pPr>
         <w:bidi/>
+        <w:jc w:val="both"/>
         <w:rPr>
           <w:rFonts w:ascii="Courier New" w:hAnsi="Courier New" w:cs="Courier New"/>
           <w:sz w:val="24"/>
@@ -484,22 +623,13 @@
           <w:rtl/>
           <w:lang w:bidi="fa-IR"/>
         </w:rPr>
-        <w:t xml:space="preserve"> تنظیمات سامانه</w:t>
-      </w:r>
-      <w:r>
-        <w:rPr>
-          <w:rFonts w:ascii="Courier New" w:hAnsi="Courier New" w:cs="Courier New" w:hint="cs"/>
-          <w:sz w:val="24"/>
-          <w:szCs w:val="24"/>
-          <w:rtl/>
-          <w:lang w:bidi="fa-IR"/>
-        </w:rPr>
-        <w:t xml:space="preserve"> برحسب زبان</w:t>
+        <w:t xml:space="preserve"> تنظیمات سامانه برحسب زبان</w:t>
       </w:r>
     </w:p>
     <w:p>
       <w:pPr>
         <w:bidi/>
+        <w:jc w:val="both"/>
         <w:rPr>
           <w:rFonts w:ascii="Courier New" w:hAnsi="Courier New" w:cs="Courier New"/>
           <w:sz w:val="24"/>
@@ -527,6 +657,7 @@
           <w:numId w:val="2"/>
         </w:numPr>
         <w:bidi/>
+        <w:jc w:val="both"/>
         <w:rPr>
           <w:rFonts w:ascii="Courier New" w:hAnsi="Courier New" w:cs="Courier New"/>
           <w:sz w:val="24"/>
@@ -554,6 +685,7 @@
           <w:numId w:val="2"/>
         </w:numPr>
         <w:bidi/>
+        <w:jc w:val="both"/>
         <w:rPr>
           <w:rFonts w:ascii="Courier New" w:hAnsi="Courier New" w:cs="Courier New"/>
           <w:sz w:val="24"/>
@@ -581,6 +713,7 @@
           <w:numId w:val="2"/>
         </w:numPr>
         <w:bidi/>
+        <w:jc w:val="both"/>
         <w:rPr>
           <w:rFonts w:ascii="Courier New" w:hAnsi="Courier New" w:cs="Courier New"/>
           <w:sz w:val="24"/>
@@ -606,6 +739,7 @@
           <w:numId w:val="2"/>
         </w:numPr>
         <w:bidi/>
+        <w:jc w:val="both"/>
         <w:rPr>
           <w:rFonts w:ascii="Courier New" w:hAnsi="Courier New" w:cs="Courier New"/>
           <w:sz w:val="24"/>
@@ -631,6 +765,7 @@
           <w:numId w:val="2"/>
         </w:numPr>
         <w:bidi/>
+        <w:jc w:val="both"/>
         <w:rPr>
           <w:rFonts w:ascii="Courier New" w:hAnsi="Courier New" w:cs="Courier New"/>
           <w:sz w:val="24"/>
@@ -656,6 +791,7 @@
           <w:numId w:val="2"/>
         </w:numPr>
         <w:bidi/>
+        <w:jc w:val="both"/>
         <w:rPr>
           <w:rFonts w:ascii="Courier New" w:hAnsi="Courier New" w:cs="Courier New"/>
           <w:sz w:val="24"/>
@@ -681,6 +817,7 @@
           <w:numId w:val="2"/>
         </w:numPr>
         <w:bidi/>
+        <w:jc w:val="both"/>
         <w:rPr>
           <w:rFonts w:ascii="Courier New" w:hAnsi="Courier New" w:cs="Courier New"/>
           <w:sz w:val="24"/>
@@ -706,20 +843,22 @@
           <w:numId w:val="2"/>
         </w:numPr>
         <w:bidi/>
-        <w:rPr>
-          <w:rFonts w:ascii="Courier New" w:hAnsi="Courier New" w:cs="Courier New"/>
-          <w:sz w:val="24"/>
-          <w:szCs w:val="24"/>
-          <w:lang w:bidi="fa-IR"/>
-        </w:rPr>
-      </w:pPr>
-      <w:r>
-        <w:rPr>
-          <w:rFonts w:ascii="Courier New" w:hAnsi="Courier New" w:cs="Courier New"/>
-          <w:sz w:val="24"/>
-          <w:szCs w:val="24"/>
-          <w:lang w:bidi="fa-IR"/>
-        </w:rPr>
+        <w:jc w:val="both"/>
+        <w:rPr>
+          <w:rFonts w:ascii="Courier New" w:hAnsi="Courier New" w:cs="Courier New"/>
+          <w:sz w:val="24"/>
+          <w:szCs w:val="24"/>
+          <w:lang w:bidi="fa-IR"/>
+        </w:rPr>
+      </w:pPr>
+      <w:r>
+        <w:rPr>
+          <w:rFonts w:ascii="Courier New" w:hAnsi="Courier New" w:cs="Courier New"/>
+          <w:sz w:val="24"/>
+          <w:szCs w:val="24"/>
+          <w:lang w:bidi="fa-IR"/>
+        </w:rPr>
+        <w:lastRenderedPageBreak/>
         <w:t>Home Page Description</w:t>
       </w:r>
     </w:p>
@@ -762,17 +901,17 @@
           <w:rtl/>
           <w:lang w:bidi="fa-IR"/>
         </w:rPr>
-        <w:t xml:space="preserve"> کلیک می‌کنیم، برای بار اول به ما خطا می‌دهد که البته طبیعی است</w:t>
-      </w:r>
-      <w:r>
-        <w:rPr>
-          <w:rFonts w:ascii="Courier New" w:hAnsi="Courier New" w:cs="Courier New" w:hint="cs"/>
-          <w:sz w:val="24"/>
-          <w:szCs w:val="24"/>
-          <w:rtl/>
-          <w:lang w:bidi="fa-IR"/>
-        </w:rPr>
-        <w:t xml:space="preserve">، لذا </w:t>
+        <w:t xml:space="preserve"> کلیک می‌کنیم</w:t>
+      </w:r>
+      <w:r>
+        <w:rPr>
+          <w:rFonts w:ascii="Courier New" w:hAnsi="Courier New" w:cs="Courier New" w:hint="cs"/>
+          <w:sz w:val="24"/>
+          <w:szCs w:val="24"/>
+          <w:rtl/>
+          <w:lang w:bidi="fa-IR"/>
+        </w:rPr>
+        <w:t xml:space="preserve"> و </w:t>
       </w:r>
       <w:r>
         <w:rPr>
@@ -787,21 +926,21 @@
     </w:p>
     <w:p>
       <w:pPr>
-        <w:rPr>
-          <w:rFonts w:ascii="Courier New" w:hAnsi="Courier New" w:cs="Courier New"/>
-          <w:sz w:val="24"/>
-          <w:szCs w:val="24"/>
-          <w:lang w:bidi="fa-IR"/>
-        </w:rPr>
-      </w:pPr>
-      <w:r>
-        <w:rPr>
-          <w:rFonts w:ascii="Courier New" w:hAnsi="Courier New" w:cs="Courier New"/>
-          <w:sz w:val="24"/>
-          <w:szCs w:val="24"/>
-          <w:lang w:bidi="fa-IR"/>
-        </w:rPr>
-        <w:lastRenderedPageBreak/>
+        <w:jc w:val="both"/>
+        <w:rPr>
+          <w:rFonts w:ascii="Courier New" w:hAnsi="Courier New" w:cs="Courier New"/>
+          <w:sz w:val="24"/>
+          <w:szCs w:val="24"/>
+          <w:lang w:bidi="fa-IR"/>
+        </w:rPr>
+      </w:pPr>
+      <w:r>
+        <w:rPr>
+          <w:rFonts w:ascii="Courier New" w:hAnsi="Courier New" w:cs="Courier New"/>
+          <w:sz w:val="24"/>
+          <w:szCs w:val="24"/>
+          <w:lang w:bidi="fa-IR"/>
+        </w:rPr>
         <w:t xml:space="preserve">Common Settings </w:t>
       </w:r>
       <w:r>
@@ -826,6 +965,7 @@
     <w:p>
       <w:pPr>
         <w:bidi/>
+        <w:jc w:val="both"/>
         <w:rPr>
           <w:rFonts w:ascii="Courier New" w:hAnsi="Courier New" w:cs="Courier New"/>
           <w:sz w:val="24"/>
@@ -878,6 +1018,7 @@
     <w:p>
       <w:pPr>
         <w:bidi/>
+        <w:jc w:val="both"/>
         <w:rPr>
           <w:rFonts w:ascii="Courier New" w:hAnsi="Courier New" w:cs="Courier New"/>
           <w:sz w:val="24"/>
@@ -890,6 +1031,7 @@
     <w:p>
       <w:pPr>
         <w:bidi/>
+        <w:jc w:val="both"/>
         <w:rPr>
           <w:rFonts w:ascii="Courier New" w:hAnsi="Courier New" w:cs="Courier New"/>
           <w:sz w:val="24"/>
@@ -912,6 +1054,7 @@
     <w:p>
       <w:pPr>
         <w:bidi/>
+        <w:jc w:val="both"/>
         <w:rPr>
           <w:rFonts w:ascii="Courier New" w:hAnsi="Courier New" w:cs="Courier New"/>
           <w:sz w:val="24"/>
@@ -988,6 +1131,7 @@
           <w:rFonts w:ascii="Courier New" w:hAnsi="Courier New" w:cs="Courier New"/>
           <w:sz w:val="24"/>
           <w:szCs w:val="24"/>
+          <w:rtl/>
           <w:lang w:bidi="fa-IR"/>
         </w:rPr>
       </w:pPr>
@@ -1057,11 +1201,46 @@
           <w:rtl/>
           <w:lang w:bidi="fa-IR"/>
         </w:rPr>
-        <w:t xml:space="preserve"> می‌کنیم و صفحات متناظر آن‌ها را تست می‌کنیم.</w:t>
-      </w:r>
-    </w:p>
-    <w:p>
-      <w:pPr>
+        <w:t xml:space="preserve"> می‌کنیم و صفحات متناظر آن‌ها را </w:t>
+      </w:r>
+      <w:r>
+        <w:rPr>
+          <w:rFonts w:ascii="Courier New" w:hAnsi="Courier New" w:cs="Courier New" w:hint="cs"/>
+          <w:sz w:val="24"/>
+          <w:szCs w:val="24"/>
+          <w:rtl/>
+          <w:lang w:bidi="fa-IR"/>
+        </w:rPr>
+        <w:t xml:space="preserve">مشاهده و </w:t>
+      </w:r>
+      <w:r>
+        <w:rPr>
+          <w:rFonts w:ascii="Courier New" w:hAnsi="Courier New" w:cs="Courier New" w:hint="cs"/>
+          <w:sz w:val="24"/>
+          <w:szCs w:val="24"/>
+          <w:rtl/>
+          <w:lang w:bidi="fa-IR"/>
+        </w:rPr>
+        <w:t>تست می‌کنیم</w:t>
+      </w:r>
+      <w:r>
+        <w:rPr>
+          <w:rFonts w:ascii="Courier New" w:hAnsi="Courier New" w:cs="Courier New" w:hint="cs"/>
+          <w:sz w:val="24"/>
+          <w:szCs w:val="24"/>
+          <w:rtl/>
+          <w:lang w:bidi="fa-IR"/>
+        </w:rPr>
+        <w:t>:</w:t>
+      </w:r>
+    </w:p>
+    <w:p>
+      <w:pPr>
+        <w:pStyle w:val="ListParagraph"/>
+        <w:numPr>
+          <w:ilvl w:val="0"/>
+          <w:numId w:val="3"/>
+        </w:numPr>
         <w:bidi/>
         <w:jc w:val="both"/>
         <w:rPr>
@@ -1080,6 +1259,112 @@
           <w:rtl/>
           <w:lang w:bidi="fa-IR"/>
         </w:rPr>
+        <w:t>محصولات</w:t>
+      </w:r>
+    </w:p>
+    <w:p>
+      <w:pPr>
+        <w:pStyle w:val="ListParagraph"/>
+        <w:numPr>
+          <w:ilvl w:val="0"/>
+          <w:numId w:val="3"/>
+        </w:numPr>
+        <w:bidi/>
+        <w:jc w:val="both"/>
+        <w:rPr>
+          <w:rFonts w:ascii="Courier New" w:hAnsi="Courier New" w:cs="Courier New"/>
+          <w:sz w:val="24"/>
+          <w:szCs w:val="24"/>
+          <w:rtl/>
+          <w:lang w:bidi="fa-IR"/>
+        </w:rPr>
+      </w:pPr>
+      <w:r>
+        <w:rPr>
+          <w:rFonts w:ascii="Courier New" w:hAnsi="Courier New" w:cs="Courier New" w:hint="cs"/>
+          <w:sz w:val="24"/>
+          <w:szCs w:val="24"/>
+          <w:rtl/>
+          <w:lang w:bidi="fa-IR"/>
+        </w:rPr>
+        <w:t>کاربران</w:t>
+      </w:r>
+    </w:p>
+    <w:p>
+      <w:pPr>
+        <w:pStyle w:val="ListParagraph"/>
+        <w:numPr>
+          <w:ilvl w:val="0"/>
+          <w:numId w:val="3"/>
+        </w:numPr>
+        <w:bidi/>
+        <w:jc w:val="both"/>
+        <w:rPr>
+          <w:rFonts w:ascii="Courier New" w:hAnsi="Courier New" w:cs="Courier New"/>
+          <w:sz w:val="24"/>
+          <w:szCs w:val="24"/>
+          <w:rtl/>
+          <w:lang w:bidi="fa-IR"/>
+        </w:rPr>
+      </w:pPr>
+      <w:r>
+        <w:rPr>
+          <w:rFonts w:ascii="Courier New" w:hAnsi="Courier New" w:cs="Courier New" w:hint="cs"/>
+          <w:sz w:val="24"/>
+          <w:szCs w:val="24"/>
+          <w:rtl/>
+          <w:lang w:bidi="fa-IR"/>
+        </w:rPr>
+        <w:t>درباره ما</w:t>
+      </w:r>
+    </w:p>
+    <w:p>
+      <w:pPr>
+        <w:pStyle w:val="ListParagraph"/>
+        <w:numPr>
+          <w:ilvl w:val="0"/>
+          <w:numId w:val="3"/>
+        </w:numPr>
+        <w:bidi/>
+        <w:jc w:val="both"/>
+        <w:rPr>
+          <w:rFonts w:ascii="Courier New" w:hAnsi="Courier New" w:cs="Courier New"/>
+          <w:sz w:val="24"/>
+          <w:szCs w:val="24"/>
+          <w:lang w:bidi="fa-IR"/>
+        </w:rPr>
+      </w:pPr>
+      <w:r>
+        <w:rPr>
+          <w:rFonts w:ascii="Courier New" w:hAnsi="Courier New" w:cs="Courier New" w:hint="cs"/>
+          <w:sz w:val="24"/>
+          <w:szCs w:val="24"/>
+          <w:rtl/>
+          <w:lang w:bidi="fa-IR"/>
+        </w:rPr>
+        <w:t>تماس با ما</w:t>
+      </w:r>
+    </w:p>
+    <w:p>
+      <w:pPr>
+        <w:bidi/>
+        <w:jc w:val="both"/>
+        <w:rPr>
+          <w:rFonts w:ascii="Courier New" w:hAnsi="Courier New" w:cs="Courier New"/>
+          <w:sz w:val="24"/>
+          <w:szCs w:val="24"/>
+          <w:rtl/>
+          <w:lang w:bidi="fa-IR"/>
+        </w:rPr>
+      </w:pPr>
+      <w:r>
+        <w:rPr>
+          <w:rFonts w:ascii="Courier New" w:hAnsi="Courier New" w:cs="Courier New" w:hint="cs"/>
+          <w:sz w:val="24"/>
+          <w:szCs w:val="24"/>
+          <w:rtl/>
+          <w:lang w:bidi="fa-IR"/>
+        </w:rPr>
         <w:t>همین عمل را برای زبان انگلیسی نیز انجام می‌دهیم.</w:t>
       </w:r>
     </w:p>
@@ -1099,6 +1384,7 @@
     <w:p>
       <w:pPr>
         <w:bidi/>
+        <w:jc w:val="both"/>
         <w:rPr>
           <w:rFonts w:ascii="Courier New" w:hAnsi="Courier New" w:cs="Courier New"/>
           <w:sz w:val="24"/>
@@ -1121,6 +1407,7 @@
     <w:p>
       <w:pPr>
         <w:bidi/>
+        <w:jc w:val="both"/>
         <w:rPr>
           <w:rFonts w:ascii="Courier New" w:hAnsi="Courier New" w:cs="Courier New"/>
           <w:sz w:val="24"/>
@@ -1232,7 +1519,47 @@
           <w:rtl/>
           <w:lang w:bidi="fa-IR"/>
         </w:rPr>
-        <w:t>حال از سامانه خارج شده و سامانه را حالت فارسی و انگلیسی مشاهده می‌کنیم.</w:t>
+        <w:t xml:space="preserve">حال از سامانه خارج شده و سامانه را </w:t>
+      </w:r>
+      <w:r>
+        <w:rPr>
+          <w:rFonts w:ascii="Courier New" w:hAnsi="Courier New" w:cs="Courier New" w:hint="cs"/>
+          <w:sz w:val="24"/>
+          <w:szCs w:val="24"/>
+          <w:rtl/>
+          <w:lang w:bidi="fa-IR"/>
+        </w:rPr>
+        <w:t xml:space="preserve">در </w:t>
+      </w:r>
+      <w:r>
+        <w:rPr>
+          <w:rFonts w:ascii="Courier New" w:hAnsi="Courier New" w:cs="Courier New" w:hint="cs"/>
+          <w:sz w:val="24"/>
+          <w:szCs w:val="24"/>
+          <w:rtl/>
+          <w:lang w:bidi="fa-IR"/>
+        </w:rPr>
+        <w:t>حالت فارسی و انگلیسی مشاهده</w:t>
+      </w:r>
+      <w:r>
+        <w:rPr>
+          <w:rFonts w:ascii="Courier New" w:hAnsi="Courier New" w:cs="Courier New" w:hint="cs"/>
+          <w:sz w:val="24"/>
+          <w:szCs w:val="24"/>
+          <w:rtl/>
+          <w:lang w:bidi="fa-IR"/>
+        </w:rPr>
+        <w:t xml:space="preserve"> و تست</w:t>
+      </w:r>
+      <w:r>
+        <w:rPr>
+          <w:rFonts w:ascii="Courier New" w:hAnsi="Courier New" w:cs="Courier New" w:hint="cs"/>
+          <w:sz w:val="24"/>
+          <w:szCs w:val="24"/>
+          <w:rtl/>
+          <w:lang w:bidi="fa-IR"/>
+        </w:rPr>
+        <w:t xml:space="preserve"> می‌کنیم.</w:t>
       </w:r>
     </w:p>
     <w:p>
@@ -1268,53 +1595,65 @@
           <w:rtl/>
           <w:lang w:bidi="fa-IR"/>
         </w:rPr>
-        <w:t>مرحله اول:‌ بر روی گزینه طبقه‌بندی‌ها کلیک می‌کنیم</w:t>
+        <w:t>در صفحه اول:</w:t>
       </w:r>
     </w:p>
     <w:p>
       <w:pPr>
         <w:bidi/>
-        <w:jc w:val="both"/>
-        <w:rPr>
-          <w:rFonts w:ascii="Courier New" w:hAnsi="Courier New" w:cs="Courier New"/>
-          <w:sz w:val="24"/>
-          <w:szCs w:val="24"/>
-          <w:rtl/>
-          <w:lang w:bidi="fa-IR"/>
-        </w:rPr>
-      </w:pPr>
-      <w:r>
-        <w:rPr>
-          <w:rFonts w:ascii="Courier New" w:hAnsi="Courier New" w:cs="Courier New" w:hint="cs"/>
-          <w:sz w:val="24"/>
-          <w:szCs w:val="24"/>
-          <w:rtl/>
-          <w:lang w:bidi="fa-IR"/>
-        </w:rPr>
-        <w:t>مرحله دوم: بر روی تک تک مطالب کلیک می‌کنیم.</w:t>
+        <w:ind w:firstLine="720"/>
+        <w:jc w:val="both"/>
+        <w:rPr>
+          <w:rFonts w:ascii="Courier New" w:hAnsi="Courier New" w:cs="Courier New"/>
+          <w:sz w:val="24"/>
+          <w:szCs w:val="24"/>
+          <w:rtl/>
+          <w:lang w:bidi="fa-IR"/>
+        </w:rPr>
+      </w:pPr>
+      <w:r>
+        <w:rPr>
+          <w:rFonts w:ascii="Courier New" w:hAnsi="Courier New" w:cs="Courier New" w:hint="cs"/>
+          <w:sz w:val="24"/>
+          <w:szCs w:val="24"/>
+          <w:rtl/>
+          <w:lang w:bidi="fa-IR"/>
+        </w:rPr>
+        <w:t>بر روی گزینه کاربران کلیک می‌کنیم.</w:t>
       </w:r>
     </w:p>
     <w:p>
       <w:pPr>
         <w:bidi/>
-        <w:jc w:val="both"/>
-        <w:rPr>
-          <w:rFonts w:ascii="Courier New" w:hAnsi="Courier New" w:cs="Courier New"/>
-          <w:sz w:val="24"/>
-          <w:szCs w:val="24"/>
-          <w:rtl/>
-          <w:lang w:bidi="fa-IR"/>
-        </w:rPr>
-      </w:pPr>
-      <w:r>
-        <w:rPr>
-          <w:rFonts w:ascii="Courier New" w:hAnsi="Courier New" w:cs="Courier New" w:hint="cs"/>
-          <w:sz w:val="24"/>
-          <w:szCs w:val="24"/>
-          <w:rtl/>
-          <w:lang w:bidi="fa-IR"/>
-        </w:rPr>
-        <w:t>مرحله سوم:‌ بر روی تک تک عناوین طبقه‌بندی روی هر مطلب کلیک می‌کنیم.</w:t>
+        <w:ind w:firstLine="720"/>
+        <w:jc w:val="both"/>
+        <w:rPr>
+          <w:rFonts w:ascii="Courier New" w:hAnsi="Courier New" w:cs="Courier New"/>
+          <w:sz w:val="24"/>
+          <w:szCs w:val="24"/>
+          <w:rtl/>
+          <w:lang w:bidi="fa-IR"/>
+        </w:rPr>
+      </w:pPr>
+      <w:r>
+        <w:rPr>
+          <w:rFonts w:ascii="Courier New" w:hAnsi="Courier New" w:cs="Courier New" w:hint="cs"/>
+          <w:sz w:val="24"/>
+          <w:szCs w:val="24"/>
+          <w:rtl/>
+          <w:lang w:bidi="fa-IR"/>
+        </w:rPr>
+        <w:t>بر روی گزینه طبقه‌بندی‌ها کلیک می‌کنیم</w:t>
+      </w:r>
+      <w:r>
+        <w:rPr>
+          <w:rFonts w:ascii="Courier New" w:hAnsi="Courier New" w:cs="Courier New" w:hint="cs"/>
+          <w:sz w:val="24"/>
+          <w:szCs w:val="24"/>
+          <w:rtl/>
+          <w:lang w:bidi="fa-IR"/>
+        </w:rPr>
+        <w:t>.</w:t>
       </w:r>
     </w:p>
     <w:p>
@@ -1329,6 +1668,102 @@
           <w:lang w:bidi="fa-IR"/>
         </w:rPr>
       </w:pPr>
+      <w:r>
+        <w:rPr>
+          <w:rFonts w:ascii="Courier New" w:hAnsi="Courier New" w:cs="Courier New"/>
+          <w:sz w:val="24"/>
+          <w:szCs w:val="24"/>
+          <w:rtl/>
+          <w:lang w:bidi="fa-IR"/>
+        </w:rPr>
+        <w:tab/>
+      </w:r>
+      <w:r>
+        <w:rPr>
+          <w:rFonts w:ascii="Courier New" w:hAnsi="Courier New" w:cs="Courier New"/>
+          <w:sz w:val="24"/>
+          <w:szCs w:val="24"/>
+          <w:rtl/>
+          <w:lang w:bidi="fa-IR"/>
+        </w:rPr>
+        <w:tab/>
+      </w:r>
+      <w:r>
+        <w:rPr>
+          <w:rFonts w:ascii="Courier New" w:hAnsi="Courier New" w:cs="Courier New" w:hint="cs"/>
+          <w:sz w:val="24"/>
+          <w:szCs w:val="24"/>
+          <w:rtl/>
+          <w:lang w:bidi="fa-IR"/>
+        </w:rPr>
+        <w:t>بر روی بعضی از طبقه‌بندی‌ها کلیک می‌کنیم.</w:t>
+      </w:r>
+    </w:p>
+    <w:p>
+      <w:pPr>
+        <w:bidi/>
+        <w:jc w:val="both"/>
+        <w:rPr>
+          <w:rFonts w:ascii="Courier New" w:hAnsi="Courier New" w:cs="Courier New"/>
+          <w:sz w:val="24"/>
+          <w:szCs w:val="24"/>
+          <w:rtl/>
+          <w:lang w:bidi="fa-IR"/>
+        </w:rPr>
+      </w:pPr>
+      <w:r>
+        <w:rPr>
+          <w:rFonts w:ascii="Courier New" w:hAnsi="Courier New" w:cs="Courier New" w:hint="cs"/>
+          <w:sz w:val="24"/>
+          <w:szCs w:val="24"/>
+          <w:rtl/>
+          <w:lang w:bidi="fa-IR"/>
+        </w:rPr>
+        <w:t xml:space="preserve">بر روی </w:t>
+      </w:r>
+      <w:r>
+        <w:rPr>
+          <w:rFonts w:ascii="Courier New" w:hAnsi="Courier New" w:cs="Courier New" w:hint="cs"/>
+          <w:sz w:val="24"/>
+          <w:szCs w:val="24"/>
+          <w:rtl/>
+          <w:lang w:bidi="fa-IR"/>
+        </w:rPr>
+        <w:t>بعضی از</w:t>
+      </w:r>
+      <w:r>
+        <w:rPr>
+          <w:rFonts w:ascii="Courier New" w:hAnsi="Courier New" w:cs="Courier New" w:hint="cs"/>
+          <w:sz w:val="24"/>
+          <w:szCs w:val="24"/>
+          <w:rtl/>
+          <w:lang w:bidi="fa-IR"/>
+        </w:rPr>
+        <w:t xml:space="preserve"> مطالب کلیک می‌کنیم.</w:t>
+      </w:r>
+    </w:p>
+    <w:p>
+      <w:pPr>
+        <w:bidi/>
+        <w:jc w:val="both"/>
+        <w:rPr>
+          <w:rFonts w:ascii="Courier New" w:hAnsi="Courier New" w:cs="Courier New"/>
+          <w:sz w:val="24"/>
+          <w:szCs w:val="24"/>
+          <w:rtl/>
+          <w:lang w:bidi="fa-IR"/>
+        </w:rPr>
+      </w:pPr>
+      <w:r>
+        <w:rPr>
+          <w:rFonts w:ascii="Courier New" w:hAnsi="Courier New" w:cs="Courier New" w:hint="cs"/>
+          <w:sz w:val="24"/>
+          <w:szCs w:val="24"/>
+          <w:rtl/>
+          <w:lang w:bidi="fa-IR"/>
+        </w:rPr>
+        <w:t>بر روی بعضی از طبقه‌بندی‌های درج شده در ذیل مطلب کلیک می‌کنیم.</w:t>
+      </w:r>
     </w:p>
     <w:p>
       <w:pPr>
@@ -1355,147 +1790,6 @@
           <w:lang w:bidi="fa-IR"/>
         </w:rPr>
         <w:t>ایجاد یک کاربر جدید با سطح دسترسی مدیر پایگاه</w:t>
-      </w:r>
-    </w:p>
-    <w:p>
-      <w:pPr>
-        <w:bidi/>
-        <w:jc w:val="both"/>
-        <w:rPr>
-          <w:rFonts w:ascii="Courier New" w:hAnsi="Courier New" w:cs="Courier New"/>
-          <w:sz w:val="24"/>
-          <w:szCs w:val="24"/>
-          <w:rtl/>
-          <w:lang w:bidi="fa-IR"/>
-        </w:rPr>
-      </w:pPr>
-    </w:p>
-    <w:p>
-      <w:pPr>
-        <w:bidi/>
-        <w:jc w:val="both"/>
-        <w:rPr>
-          <w:rFonts w:ascii="Courier New" w:hAnsi="Courier New" w:cs="Courier New"/>
-          <w:sz w:val="24"/>
-          <w:szCs w:val="24"/>
-          <w:lang w:bidi="fa-IR"/>
-        </w:rPr>
-      </w:pPr>
-    </w:p>
-    <w:p>
-      <w:pPr>
-        <w:bidi/>
-        <w:jc w:val="both"/>
-        <w:rPr>
-          <w:rFonts w:ascii="Courier New" w:hAnsi="Courier New" w:cs="Courier New" w:hint="cs"/>
-          <w:sz w:val="24"/>
-          <w:szCs w:val="24"/>
-          <w:rtl/>
-          <w:lang w:bidi="fa-IR"/>
-        </w:rPr>
-      </w:pPr>
-    </w:p>
-    <w:p>
-      <w:pPr>
-        <w:bidi/>
-        <w:jc w:val="both"/>
-        <w:rPr>
-          <w:rFonts w:ascii="Courier New" w:hAnsi="Courier New" w:cs="Courier New" w:hint="cs"/>
-          <w:sz w:val="24"/>
-          <w:szCs w:val="24"/>
-          <w:rtl/>
-          <w:lang w:bidi="fa-IR"/>
-        </w:rPr>
-      </w:pPr>
-    </w:p>
-    <w:p>
-      <w:pPr>
-        <w:bidi/>
-        <w:rPr>
-          <w:rFonts w:ascii="Courier New" w:hAnsi="Courier New" w:cs="Courier New"/>
-          <w:sz w:val="24"/>
-          <w:szCs w:val="24"/>
-          <w:rtl/>
-          <w:lang w:bidi="fa-IR"/>
-        </w:rPr>
-      </w:pPr>
-    </w:p>
-    <w:p>
-      <w:pPr>
-        <w:rPr>
-          <w:rFonts w:ascii="Courier New" w:hAnsi="Courier New" w:cs="Courier New"/>
-          <w:sz w:val="24"/>
-          <w:szCs w:val="24"/>
-          <w:lang w:bidi="fa-IR"/>
-        </w:rPr>
-      </w:pPr>
-    </w:p>
-    <w:p>
-      <w:pPr>
-        <w:bidi/>
-        <w:rPr>
-          <w:rFonts w:ascii="Courier New" w:hAnsi="Courier New" w:cs="Courier New"/>
-          <w:sz w:val="24"/>
-          <w:szCs w:val="24"/>
-          <w:lang w:bidi="fa-IR"/>
-        </w:rPr>
-      </w:pPr>
-    </w:p>
-    <w:p>
-      <w:pPr>
-        <w:bidi/>
-        <w:rPr>
-          <w:rFonts w:ascii="Courier New" w:hAnsi="Courier New" w:cs="Courier New"/>
-          <w:sz w:val="20"/>
-          <w:szCs w:val="20"/>
-          <w:rtl/>
-          <w:lang w:bidi="fa-IR"/>
-        </w:rPr>
-      </w:pPr>
-    </w:p>
-    <w:p>
-      <w:pPr>
-        <w:bidi/>
-        <w:rPr>
-          <w:rFonts w:ascii="Courier New" w:hAnsi="Courier New" w:cs="Courier New"/>
-          <w:sz w:val="20"/>
-          <w:szCs w:val="20"/>
-          <w:rtl/>
-          <w:lang w:bidi="fa-IR"/>
-        </w:rPr>
-      </w:pPr>
-    </w:p>
-    <w:p>
-      <w:pPr>
-        <w:bidi/>
-        <w:rPr>
-          <w:rFonts w:ascii="Courier New" w:hAnsi="Courier New" w:cs="Courier New" w:hint="cs"/>
-          <w:sz w:val="20"/>
-          <w:szCs w:val="20"/>
-          <w:rtl/>
-          <w:lang w:bidi="fa-IR"/>
-        </w:rPr>
-      </w:pPr>
-    </w:p>
-    <w:p>
-      <w:pPr>
-        <w:rPr>
-          <w:rFonts w:ascii="Courier New" w:hAnsi="Courier New" w:cs="Courier New"/>
-          <w:sz w:val="20"/>
-          <w:szCs w:val="20"/>
-          <w:rtl/>
-          <w:lang w:bidi="fa-IR"/>
-        </w:rPr>
-      </w:pPr>
-      <w:r>
-        <w:rPr>
-          <w:rFonts w:ascii="Courier New" w:hAnsi="Courier New" w:cs="Courier New"/>
-          <w:sz w:val="20"/>
-          <w:szCs w:val="20"/>
-          <w:rtl/>
-          <w:lang w:bidi="fa-IR"/>
-        </w:rPr>
-        <w:br w:type="page"/>
       </w:r>
     </w:p>
     <w:p>
@@ -1564,6 +1858,7 @@
     </w:p>
     <w:p>
       <w:pPr>
+        <w:jc w:val="both"/>
         <w:rPr>
           <w:rFonts w:ascii="Courier New" w:hAnsi="Courier New" w:cs="Courier New"/>
           <w:sz w:val="20"/>
@@ -1581,6 +1876,7 @@
     </w:p>
     <w:p>
       <w:pPr>
+        <w:jc w:val="both"/>
         <w:rPr>
           <w:rFonts w:ascii="Courier New" w:hAnsi="Courier New" w:cs="Courier New"/>
           <w:sz w:val="20"/>
@@ -1616,6 +1912,7 @@
     </w:p>
     <w:p>
       <w:pPr>
+        <w:jc w:val="both"/>
         <w:rPr>
           <w:rFonts w:ascii="Courier New" w:hAnsi="Courier New" w:cs="Courier New"/>
           <w:sz w:val="20"/>
@@ -1649,6 +1946,7 @@
     </w:p>
     <w:p>
       <w:pPr>
+        <w:jc w:val="both"/>
         <w:rPr>
           <w:rFonts w:ascii="Courier New" w:hAnsi="Courier New" w:cs="Courier New"/>
           <w:sz w:val="20"/>
@@ -1683,6 +1981,7 @@
     </w:p>
     <w:p>
       <w:pPr>
+        <w:jc w:val="both"/>
         <w:rPr>
           <w:rFonts w:ascii="Courier New" w:hAnsi="Courier New" w:cs="Courier New"/>
           <w:sz w:val="20"/>
@@ -1717,15 +2016,17 @@
     </w:p>
     <w:p>
       <w:pPr>
-        <w:rPr>
-          <w:rFonts w:ascii="Courier New" w:hAnsi="Courier New" w:cs="Courier New"/>
-          <w:sz w:val="20"/>
-          <w:szCs w:val="20"/>
-        </w:rPr>
-      </w:pPr>
-    </w:p>
-    <w:p>
-      <w:pPr>
+        <w:jc w:val="both"/>
+        <w:rPr>
+          <w:rFonts w:ascii="Courier New" w:hAnsi="Courier New" w:cs="Courier New"/>
+          <w:sz w:val="20"/>
+          <w:szCs w:val="20"/>
+        </w:rPr>
+      </w:pPr>
+    </w:p>
+    <w:p>
+      <w:pPr>
+        <w:jc w:val="both"/>
         <w:rPr>
           <w:rFonts w:ascii="Courier New" w:hAnsi="Courier New" w:cs="Courier New"/>
           <w:sz w:val="20"/>
@@ -1743,6 +2044,7 @@
     </w:p>
     <w:p>
       <w:pPr>
+        <w:jc w:val="both"/>
         <w:rPr>
           <w:rFonts w:ascii="Courier New" w:hAnsi="Courier New" w:cs="Courier New"/>
           <w:sz w:val="20"/>
@@ -1761,6 +2063,7 @@
     </w:p>
     <w:p>
       <w:pPr>
+        <w:jc w:val="both"/>
         <w:rPr>
           <w:rFonts w:ascii="Courier New" w:hAnsi="Courier New" w:cs="Courier New"/>
           <w:sz w:val="20"/>
@@ -1779,6 +2082,7 @@
     </w:p>
     <w:p>
       <w:pPr>
+        <w:jc w:val="both"/>
         <w:rPr>
           <w:rFonts w:ascii="Courier New" w:hAnsi="Courier New" w:cs="Courier New"/>
           <w:sz w:val="20"/>
@@ -1796,6 +2100,7 @@
     </w:p>
     <w:p>
       <w:pPr>
+        <w:jc w:val="both"/>
         <w:rPr>
           <w:rFonts w:ascii="Courier New" w:hAnsi="Courier New" w:cs="Courier New"/>
           <w:sz w:val="20"/>
@@ -1846,6 +2151,7 @@
     </w:p>
     <w:p>
       <w:pPr>
+        <w:jc w:val="both"/>
         <w:rPr>
           <w:rFonts w:ascii="Courier New" w:hAnsi="Courier New" w:cs="Courier New"/>
           <w:sz w:val="20"/>
@@ -1888,6 +2194,7 @@
     </w:p>
     <w:p>
       <w:pPr>
+        <w:jc w:val="both"/>
         <w:rPr>
           <w:rFonts w:ascii="Courier New" w:hAnsi="Courier New" w:cs="Courier New"/>
           <w:sz w:val="20"/>
@@ -1922,6 +2229,7 @@
     </w:p>
     <w:p>
       <w:pPr>
+        <w:jc w:val="both"/>
         <w:rPr>
           <w:rFonts w:ascii="Courier New" w:hAnsi="Courier New" w:cs="Courier New"/>
           <w:sz w:val="20"/>
@@ -1964,6 +2272,7 @@
     </w:p>
     <w:p>
       <w:pPr>
+        <w:jc w:val="both"/>
         <w:rPr>
           <w:rFonts w:ascii="Courier New" w:hAnsi="Courier New" w:cs="Courier New"/>
           <w:sz w:val="20"/>
@@ -1998,6 +2307,7 @@
     </w:p>
     <w:p>
       <w:pPr>
+        <w:jc w:val="both"/>
         <w:rPr>
           <w:rFonts w:ascii="Courier New" w:hAnsi="Courier New" w:cs="Courier New"/>
           <w:sz w:val="20"/>
@@ -2015,6 +2325,7 @@
     </w:p>
     <w:p>
       <w:pPr>
+        <w:jc w:val="both"/>
         <w:rPr>
           <w:rFonts w:ascii="Courier New" w:hAnsi="Courier New" w:cs="Courier New"/>
           <w:sz w:val="20"/>
@@ -2033,6 +2344,7 @@
     </w:p>
     <w:p>
       <w:pPr>
+        <w:jc w:val="both"/>
         <w:rPr>
           <w:rFonts w:ascii="Courier New" w:hAnsi="Courier New" w:cs="Courier New"/>
           <w:sz w:val="20"/>
@@ -2099,6 +2411,7 @@
     </w:p>
     <w:p>
       <w:pPr>
+        <w:jc w:val="both"/>
         <w:rPr>
           <w:rFonts w:ascii="Courier New" w:hAnsi="Courier New" w:cs="Courier New"/>
           <w:sz w:val="20"/>
@@ -2158,6 +2471,7 @@
     </w:p>
     <w:p>
       <w:pPr>
+        <w:jc w:val="both"/>
         <w:rPr>
           <w:rFonts w:ascii="Courier New" w:hAnsi="Courier New" w:cs="Courier New"/>
           <w:sz w:val="20"/>
@@ -2224,6 +2538,7 @@
     </w:p>
     <w:p>
       <w:pPr>
+        <w:jc w:val="both"/>
         <w:rPr>
           <w:rFonts w:ascii="Courier New" w:hAnsi="Courier New" w:cs="Courier New"/>
           <w:sz w:val="20"/>
@@ -2290,6 +2605,7 @@
     </w:p>
     <w:p>
       <w:pPr>
+        <w:jc w:val="both"/>
         <w:rPr>
           <w:rFonts w:ascii="Courier New" w:hAnsi="Courier New" w:cs="Courier New"/>
           <w:sz w:val="20"/>
@@ -2359,15 +2675,17 @@
     </w:p>
     <w:p>
       <w:pPr>
-        <w:rPr>
-          <w:rFonts w:ascii="Courier New" w:hAnsi="Courier New" w:cs="Courier New"/>
-          <w:sz w:val="20"/>
-          <w:szCs w:val="20"/>
-        </w:rPr>
-      </w:pPr>
-    </w:p>
-    <w:p>
-      <w:pPr>
+        <w:jc w:val="both"/>
+        <w:rPr>
+          <w:rFonts w:ascii="Courier New" w:hAnsi="Courier New" w:cs="Courier New"/>
+          <w:sz w:val="20"/>
+          <w:szCs w:val="20"/>
+        </w:rPr>
+      </w:pPr>
+    </w:p>
+    <w:p>
+      <w:pPr>
+        <w:jc w:val="both"/>
         <w:rPr>
           <w:rFonts w:ascii="Courier New" w:hAnsi="Courier New" w:cs="Courier New"/>
           <w:sz w:val="20"/>
@@ -2385,6 +2703,7 @@
     </w:p>
     <w:p>
       <w:pPr>
+        <w:jc w:val="both"/>
         <w:rPr>
           <w:rFonts w:ascii="Courier New" w:hAnsi="Courier New" w:cs="Courier New"/>
           <w:sz w:val="20"/>
@@ -2452,6 +2771,7 @@
     </w:p>
     <w:p>
       <w:pPr>
+        <w:jc w:val="both"/>
         <w:rPr>
           <w:rFonts w:ascii="Courier New" w:hAnsi="Courier New" w:cs="Courier New"/>
           <w:sz w:val="20"/>
@@ -2494,6 +2814,7 @@
     </w:p>
     <w:p>
       <w:pPr>
+        <w:jc w:val="both"/>
         <w:rPr>
           <w:rFonts w:ascii="Courier New" w:hAnsi="Courier New" w:cs="Courier New"/>
           <w:sz w:val="20"/>
@@ -2552,6 +2873,7 @@
     </w:p>
     <w:p>
       <w:pPr>
+        <w:jc w:val="both"/>
         <w:rPr>
           <w:rFonts w:ascii="Courier New" w:hAnsi="Courier New" w:cs="Courier New"/>
           <w:sz w:val="20"/>
@@ -2579,15 +2901,17 @@
     </w:p>
     <w:p>
       <w:pPr>
-        <w:rPr>
-          <w:rFonts w:ascii="Courier New" w:hAnsi="Courier New" w:cs="Courier New"/>
-          <w:sz w:val="20"/>
-          <w:szCs w:val="20"/>
-        </w:rPr>
-      </w:pPr>
-    </w:p>
-    <w:p>
-      <w:pPr>
+        <w:jc w:val="both"/>
+        <w:rPr>
+          <w:rFonts w:ascii="Courier New" w:hAnsi="Courier New" w:cs="Courier New"/>
+          <w:sz w:val="20"/>
+          <w:szCs w:val="20"/>
+        </w:rPr>
+      </w:pPr>
+    </w:p>
+    <w:p>
+      <w:pPr>
+        <w:jc w:val="both"/>
         <w:rPr>
           <w:rFonts w:ascii="Courier New" w:hAnsi="Courier New" w:cs="Courier New"/>
           <w:sz w:val="20"/>
@@ -2605,6 +2929,7 @@
     </w:p>
     <w:p>
       <w:pPr>
+        <w:jc w:val="both"/>
         <w:rPr>
           <w:rFonts w:ascii="Courier New" w:hAnsi="Courier New" w:cs="Courier New"/>
           <w:sz w:val="20"/>
@@ -2656,15 +2981,17 @@
     </w:p>
     <w:p>
       <w:pPr>
-        <w:rPr>
-          <w:rFonts w:ascii="Courier New" w:hAnsi="Courier New" w:cs="Courier New"/>
-          <w:sz w:val="20"/>
-          <w:szCs w:val="20"/>
-        </w:rPr>
-      </w:pPr>
-    </w:p>
-    <w:p>
-      <w:pPr>
+        <w:jc w:val="both"/>
+        <w:rPr>
+          <w:rFonts w:ascii="Courier New" w:hAnsi="Courier New" w:cs="Courier New"/>
+          <w:sz w:val="20"/>
+          <w:szCs w:val="20"/>
+        </w:rPr>
+      </w:pPr>
+    </w:p>
+    <w:p>
+      <w:pPr>
+        <w:jc w:val="both"/>
         <w:rPr>
           <w:rFonts w:ascii="Courier New" w:hAnsi="Courier New" w:cs="Courier New"/>
           <w:sz w:val="20"/>
@@ -2682,6 +3009,7 @@
     </w:p>
     <w:p>
       <w:pPr>
+        <w:jc w:val="both"/>
         <w:rPr>
           <w:rFonts w:ascii="Courier New" w:hAnsi="Courier New" w:cs="Courier New"/>
           <w:sz w:val="20"/>
@@ -2748,15 +3076,17 @@
     </w:p>
     <w:p>
       <w:pPr>
-        <w:rPr>
-          <w:rFonts w:ascii="Courier New" w:hAnsi="Courier New" w:cs="Courier New"/>
-          <w:sz w:val="20"/>
-          <w:szCs w:val="20"/>
-        </w:rPr>
-      </w:pPr>
-    </w:p>
-    <w:p>
-      <w:pPr>
+        <w:jc w:val="both"/>
+        <w:rPr>
+          <w:rFonts w:ascii="Courier New" w:hAnsi="Courier New" w:cs="Courier New"/>
+          <w:sz w:val="20"/>
+          <w:szCs w:val="20"/>
+        </w:rPr>
+      </w:pPr>
+    </w:p>
+    <w:p>
+      <w:pPr>
+        <w:jc w:val="both"/>
         <w:rPr>
           <w:rFonts w:ascii="Courier New" w:hAnsi="Courier New" w:cs="Courier New"/>
           <w:sz w:val="20"/>
@@ -2774,6 +3104,7 @@
     </w:p>
     <w:p>
       <w:pPr>
+        <w:jc w:val="both"/>
         <w:rPr>
           <w:rFonts w:ascii="Courier New" w:hAnsi="Courier New" w:cs="Courier New"/>
           <w:sz w:val="20"/>
@@ -2841,6 +3172,7 @@
     </w:p>
     <w:p>
       <w:pPr>
+        <w:jc w:val="both"/>
         <w:rPr>
           <w:rFonts w:ascii="Courier New" w:hAnsi="Courier New" w:cs="Courier New"/>
           <w:sz w:val="20"/>
@@ -2929,6 +3261,7 @@
     </w:p>
     <w:p>
       <w:pPr>
+        <w:jc w:val="both"/>
         <w:rPr>
           <w:rFonts w:ascii="Courier New" w:hAnsi="Courier New" w:cs="Courier New"/>
           <w:sz w:val="20"/>
@@ -2946,6 +3279,7 @@
     </w:p>
     <w:p>
       <w:pPr>
+        <w:jc w:val="both"/>
         <w:rPr>
           <w:rFonts w:ascii="Courier New" w:hAnsi="Courier New" w:cs="Courier New"/>
           <w:b/>
@@ -2968,15 +3302,17 @@
     </w:p>
     <w:p>
       <w:pPr>
-        <w:rPr>
-          <w:rFonts w:ascii="Courier New" w:hAnsi="Courier New" w:cs="Courier New"/>
-          <w:sz w:val="20"/>
-          <w:szCs w:val="20"/>
-        </w:rPr>
-      </w:pPr>
-    </w:p>
-    <w:p>
-      <w:pPr>
+        <w:jc w:val="both"/>
+        <w:rPr>
+          <w:rFonts w:ascii="Courier New" w:hAnsi="Courier New" w:cs="Courier New"/>
+          <w:sz w:val="20"/>
+          <w:szCs w:val="20"/>
+        </w:rPr>
+      </w:pPr>
+    </w:p>
+    <w:p>
+      <w:pPr>
+        <w:jc w:val="both"/>
         <w:rPr>
           <w:rFonts w:ascii="Courier New" w:hAnsi="Courier New" w:cs="Courier New"/>
           <w:sz w:val="20"/>
@@ -2994,15 +3330,17 @@
     </w:p>
     <w:p>
       <w:pPr>
-        <w:rPr>
-          <w:rFonts w:ascii="Courier New" w:hAnsi="Courier New" w:cs="Courier New"/>
-          <w:sz w:val="20"/>
-          <w:szCs w:val="20"/>
-        </w:rPr>
-      </w:pPr>
-    </w:p>
-    <w:p>
-      <w:pPr>
+        <w:jc w:val="both"/>
+        <w:rPr>
+          <w:rFonts w:ascii="Courier New" w:hAnsi="Courier New" w:cs="Courier New"/>
+          <w:sz w:val="20"/>
+          <w:szCs w:val="20"/>
+        </w:rPr>
+      </w:pPr>
+    </w:p>
+    <w:p>
+      <w:pPr>
+        <w:jc w:val="both"/>
         <w:rPr>
           <w:rFonts w:ascii="Courier New" w:hAnsi="Courier New" w:cs="Courier New"/>
           <w:sz w:val="20"/>
@@ -3020,15 +3358,17 @@
     </w:p>
     <w:p>
       <w:pPr>
-        <w:rPr>
-          <w:rFonts w:ascii="Courier New" w:hAnsi="Courier New" w:cs="Courier New"/>
-          <w:sz w:val="20"/>
-          <w:szCs w:val="20"/>
-        </w:rPr>
-      </w:pPr>
-    </w:p>
-    <w:p>
-      <w:pPr>
+        <w:jc w:val="both"/>
+        <w:rPr>
+          <w:rFonts w:ascii="Courier New" w:hAnsi="Courier New" w:cs="Courier New"/>
+          <w:sz w:val="20"/>
+          <w:szCs w:val="20"/>
+        </w:rPr>
+      </w:pPr>
+    </w:p>
+    <w:p>
+      <w:pPr>
+        <w:jc w:val="both"/>
         <w:rPr>
           <w:rFonts w:ascii="Courier New" w:hAnsi="Courier New" w:cs="Courier New"/>
           <w:sz w:val="20"/>
@@ -3046,15 +3386,17 @@
     </w:p>
     <w:p>
       <w:pPr>
-        <w:rPr>
-          <w:rFonts w:ascii="Courier New" w:hAnsi="Courier New" w:cs="Courier New"/>
-          <w:sz w:val="20"/>
-          <w:szCs w:val="20"/>
-        </w:rPr>
-      </w:pPr>
-    </w:p>
-    <w:p>
-      <w:pPr>
+        <w:jc w:val="both"/>
+        <w:rPr>
+          <w:rFonts w:ascii="Courier New" w:hAnsi="Courier New" w:cs="Courier New"/>
+          <w:sz w:val="20"/>
+          <w:szCs w:val="20"/>
+        </w:rPr>
+      </w:pPr>
+    </w:p>
+    <w:p>
+      <w:pPr>
+        <w:jc w:val="both"/>
         <w:rPr>
           <w:rFonts w:ascii="Courier New" w:hAnsi="Courier New" w:cs="Courier New"/>
           <w:sz w:val="20"/>
@@ -3073,6 +3415,7 @@
     <w:p>
       <w:pPr>
         <w:ind w:firstLine="720"/>
+        <w:jc w:val="both"/>
         <w:rPr>
           <w:rFonts w:ascii="Courier New" w:hAnsi="Courier New" w:cs="Courier New"/>
           <w:sz w:val="20"/>
@@ -3090,15 +3433,17 @@
     </w:p>
     <w:p>
       <w:pPr>
-        <w:rPr>
-          <w:rFonts w:ascii="Courier New" w:hAnsi="Courier New" w:cs="Courier New"/>
-          <w:sz w:val="20"/>
-          <w:szCs w:val="20"/>
-        </w:rPr>
-      </w:pPr>
-    </w:p>
-    <w:p>
-      <w:pPr>
+        <w:jc w:val="both"/>
+        <w:rPr>
+          <w:rFonts w:ascii="Courier New" w:hAnsi="Courier New" w:cs="Courier New"/>
+          <w:sz w:val="20"/>
+          <w:szCs w:val="20"/>
+        </w:rPr>
+      </w:pPr>
+    </w:p>
+    <w:p>
+      <w:pPr>
+        <w:jc w:val="both"/>
         <w:rPr>
           <w:rFonts w:ascii="Courier New" w:hAnsi="Courier New" w:cs="Courier New"/>
           <w:sz w:val="20"/>
@@ -3116,15 +3461,17 @@
     </w:p>
     <w:p>
       <w:pPr>
-        <w:rPr>
-          <w:rFonts w:ascii="Courier New" w:hAnsi="Courier New" w:cs="Courier New"/>
-          <w:sz w:val="20"/>
-          <w:szCs w:val="20"/>
-        </w:rPr>
-      </w:pPr>
-    </w:p>
-    <w:p>
-      <w:pPr>
+        <w:jc w:val="both"/>
+        <w:rPr>
+          <w:rFonts w:ascii="Courier New" w:hAnsi="Courier New" w:cs="Courier New"/>
+          <w:sz w:val="20"/>
+          <w:szCs w:val="20"/>
+        </w:rPr>
+      </w:pPr>
+    </w:p>
+    <w:p>
+      <w:pPr>
+        <w:jc w:val="both"/>
         <w:rPr>
           <w:rFonts w:ascii="Courier New" w:hAnsi="Courier New" w:cs="Courier New"/>
           <w:sz w:val="20"/>
@@ -3142,15 +3489,17 @@
     </w:p>
     <w:p>
       <w:pPr>
-        <w:rPr>
-          <w:rFonts w:ascii="Courier New" w:hAnsi="Courier New" w:cs="Courier New"/>
-          <w:sz w:val="20"/>
-          <w:szCs w:val="20"/>
-        </w:rPr>
-      </w:pPr>
-    </w:p>
-    <w:p>
-      <w:pPr>
+        <w:jc w:val="both"/>
+        <w:rPr>
+          <w:rFonts w:ascii="Courier New" w:hAnsi="Courier New" w:cs="Courier New"/>
+          <w:sz w:val="20"/>
+          <w:szCs w:val="20"/>
+        </w:rPr>
+      </w:pPr>
+    </w:p>
+    <w:p>
+      <w:pPr>
+        <w:jc w:val="both"/>
         <w:rPr>
           <w:rFonts w:ascii="Courier New" w:hAnsi="Courier New" w:cs="Courier New"/>
           <w:sz w:val="20"/>
@@ -3168,6 +3517,7 @@
     </w:p>
     <w:p>
       <w:pPr>
+        <w:jc w:val="both"/>
         <w:rPr>
           <w:rFonts w:ascii="Courier New" w:hAnsi="Courier New" w:cs="Courier New"/>
           <w:sz w:val="20"/>
@@ -3186,6 +3536,7 @@
     </w:p>
     <w:p>
       <w:pPr>
+        <w:jc w:val="both"/>
         <w:rPr>
           <w:rFonts w:ascii="Courier New" w:hAnsi="Courier New" w:cs="Courier New"/>
           <w:sz w:val="20"/>
@@ -3204,6 +3555,7 @@
     </w:p>
     <w:p>
       <w:pPr>
+        <w:jc w:val="both"/>
         <w:rPr>
           <w:rFonts w:ascii="Courier New" w:hAnsi="Courier New" w:cs="Courier New"/>
           <w:sz w:val="20"/>
@@ -3222,6 +3574,7 @@
     </w:p>
     <w:p>
       <w:pPr>
+        <w:jc w:val="both"/>
         <w:rPr>
           <w:rFonts w:ascii="Courier New" w:hAnsi="Courier New" w:cs="Courier New"/>
           <w:sz w:val="20"/>
@@ -3240,15 +3593,17 @@
     </w:p>
     <w:p>
       <w:pPr>
-        <w:rPr>
-          <w:rFonts w:ascii="Courier New" w:hAnsi="Courier New" w:cs="Courier New"/>
-          <w:sz w:val="20"/>
-          <w:szCs w:val="20"/>
-        </w:rPr>
-      </w:pPr>
-    </w:p>
-    <w:p>
-      <w:pPr>
+        <w:jc w:val="both"/>
+        <w:rPr>
+          <w:rFonts w:ascii="Courier New" w:hAnsi="Courier New" w:cs="Courier New"/>
+          <w:sz w:val="20"/>
+          <w:szCs w:val="20"/>
+        </w:rPr>
+      </w:pPr>
+    </w:p>
+    <w:p>
+      <w:pPr>
+        <w:jc w:val="both"/>
         <w:rPr>
           <w:rFonts w:ascii="Courier New" w:hAnsi="Courier New" w:cs="Courier New"/>
           <w:sz w:val="20"/>
@@ -3266,6 +3621,7 @@
     </w:p>
     <w:p>
       <w:pPr>
+        <w:jc w:val="both"/>
         <w:rPr>
           <w:rFonts w:ascii="Courier New" w:hAnsi="Courier New" w:cs="Courier New"/>
           <w:sz w:val="20"/>
@@ -3284,15 +3640,17 @@
     </w:p>
     <w:p>
       <w:pPr>
-        <w:rPr>
-          <w:rFonts w:ascii="Courier New" w:hAnsi="Courier New" w:cs="Courier New"/>
-          <w:sz w:val="20"/>
-          <w:szCs w:val="20"/>
-        </w:rPr>
-      </w:pPr>
-    </w:p>
-    <w:p>
-      <w:pPr>
+        <w:jc w:val="both"/>
+        <w:rPr>
+          <w:rFonts w:ascii="Courier New" w:hAnsi="Courier New" w:cs="Courier New"/>
+          <w:sz w:val="20"/>
+          <w:szCs w:val="20"/>
+        </w:rPr>
+      </w:pPr>
+    </w:p>
+    <w:p>
+      <w:pPr>
+        <w:jc w:val="both"/>
         <w:rPr>
           <w:rFonts w:ascii="Courier New" w:hAnsi="Courier New" w:cs="Courier New"/>
           <w:sz w:val="20"/>
@@ -3310,6 +3668,7 @@
     </w:p>
     <w:p>
       <w:pPr>
+        <w:jc w:val="both"/>
         <w:rPr>
           <w:rFonts w:ascii="Courier New" w:hAnsi="Courier New" w:cs="Courier New"/>
           <w:sz w:val="20"/>
@@ -3328,15 +3687,17 @@
     </w:p>
     <w:p>
       <w:pPr>
-        <w:rPr>
-          <w:rFonts w:ascii="Courier New" w:hAnsi="Courier New" w:cs="Courier New"/>
-          <w:sz w:val="20"/>
-          <w:szCs w:val="20"/>
-        </w:rPr>
-      </w:pPr>
-    </w:p>
-    <w:p>
-      <w:pPr>
+        <w:jc w:val="both"/>
+        <w:rPr>
+          <w:rFonts w:ascii="Courier New" w:hAnsi="Courier New" w:cs="Courier New"/>
+          <w:sz w:val="20"/>
+          <w:szCs w:val="20"/>
+        </w:rPr>
+      </w:pPr>
+    </w:p>
+    <w:p>
+      <w:pPr>
+        <w:jc w:val="both"/>
         <w:rPr>
           <w:rFonts w:ascii="Courier New" w:hAnsi="Courier New" w:cs="Courier New"/>
           <w:sz w:val="20"/>
@@ -3354,6 +3715,7 @@
     </w:p>
     <w:p>
       <w:pPr>
+        <w:jc w:val="both"/>
         <w:rPr>
           <w:rFonts w:ascii="Courier New" w:hAnsi="Courier New" w:cs="Courier New"/>
           <w:sz w:val="20"/>
@@ -3372,6 +3734,7 @@
     </w:p>
     <w:p>
       <w:pPr>
+        <w:jc w:val="both"/>
         <w:rPr>
           <w:rFonts w:ascii="Courier New" w:hAnsi="Courier New" w:cs="Courier New"/>
           <w:sz w:val="20"/>
@@ -3390,6 +3753,7 @@
     </w:p>
     <w:p>
       <w:pPr>
+        <w:jc w:val="both"/>
         <w:rPr>
           <w:rFonts w:ascii="Courier New" w:hAnsi="Courier New" w:cs="Courier New"/>
           <w:sz w:val="20"/>
@@ -3408,6 +3772,7 @@
     </w:p>
     <w:p>
       <w:pPr>
+        <w:jc w:val="both"/>
         <w:rPr>
           <w:rFonts w:ascii="Courier New" w:hAnsi="Courier New" w:cs="Courier New"/>
           <w:sz w:val="20"/>
@@ -3426,23 +3791,25 @@
     </w:p>
     <w:p>
       <w:pPr>
-        <w:rPr>
-          <w:rFonts w:ascii="Courier New" w:hAnsi="Courier New" w:cs="Courier New"/>
-          <w:sz w:val="20"/>
-          <w:szCs w:val="20"/>
-        </w:rPr>
-      </w:pPr>
-      <w:r>
-        <w:rPr>
-          <w:rFonts w:ascii="Courier New" w:hAnsi="Courier New" w:cs="Courier New"/>
-          <w:sz w:val="20"/>
-          <w:szCs w:val="20"/>
-        </w:rPr>
-        <w:tab/>
-      </w:r>
-    </w:p>
-    <w:p>
-      <w:pPr>
+        <w:jc w:val="both"/>
+        <w:rPr>
+          <w:rFonts w:ascii="Courier New" w:hAnsi="Courier New" w:cs="Courier New"/>
+          <w:sz w:val="20"/>
+          <w:szCs w:val="20"/>
+        </w:rPr>
+      </w:pPr>
+      <w:r>
+        <w:rPr>
+          <w:rFonts w:ascii="Courier New" w:hAnsi="Courier New" w:cs="Courier New"/>
+          <w:sz w:val="20"/>
+          <w:szCs w:val="20"/>
+        </w:rPr>
+        <w:tab/>
+      </w:r>
+    </w:p>
+    <w:p>
+      <w:pPr>
+        <w:jc w:val="both"/>
         <w:rPr>
           <w:rFonts w:ascii="Courier New" w:hAnsi="Courier New" w:cs="Courier New"/>
           <w:sz w:val="20"/>
@@ -3460,6 +3827,7 @@
     </w:p>
     <w:p>
       <w:pPr>
+        <w:jc w:val="both"/>
         <w:rPr>
           <w:rFonts w:ascii="Courier New" w:hAnsi="Courier New" w:cs="Courier New"/>
           <w:sz w:val="20"/>
@@ -3478,6 +3846,7 @@
     </w:p>
     <w:p>
       <w:pPr>
+        <w:jc w:val="both"/>
         <w:rPr>
           <w:rFonts w:ascii="Courier New" w:hAnsi="Courier New" w:cs="Courier New"/>
           <w:sz w:val="20"/>
@@ -3496,6 +3865,7 @@
     </w:p>
     <w:p>
       <w:pPr>
+        <w:jc w:val="both"/>
         <w:rPr>
           <w:rFonts w:ascii="Courier New" w:hAnsi="Courier New" w:cs="Courier New"/>
           <w:sz w:val="20"/>
@@ -3514,6 +3884,7 @@
     </w:p>
     <w:p>
       <w:pPr>
+        <w:jc w:val="both"/>
         <w:rPr>
           <w:rFonts w:ascii="Courier New" w:hAnsi="Courier New" w:cs="Courier New"/>
           <w:sz w:val="20"/>
@@ -3532,6 +3903,7 @@
     </w:p>
     <w:p>
       <w:pPr>
+        <w:jc w:val="both"/>
         <w:rPr>
           <w:rFonts w:ascii="Courier New" w:hAnsi="Courier New" w:cs="Courier New"/>
           <w:sz w:val="20"/>
@@ -3565,6 +3937,7 @@
     </w:p>
     <w:p>
       <w:pPr>
+        <w:jc w:val="both"/>
         <w:rPr>
           <w:rFonts w:ascii="Courier New" w:hAnsi="Courier New" w:cs="Courier New"/>
           <w:sz w:val="20"/>
@@ -3598,6 +3971,7 @@
     </w:p>
     <w:p>
       <w:pPr>
+        <w:jc w:val="both"/>
         <w:rPr>
           <w:rFonts w:ascii="Courier New" w:hAnsi="Courier New" w:cs="Courier New"/>
           <w:sz w:val="20"/>
@@ -3631,6 +4005,7 @@
     </w:p>
     <w:p>
       <w:pPr>
+        <w:jc w:val="both"/>
         <w:rPr>
           <w:rFonts w:ascii="Courier New" w:hAnsi="Courier New" w:cs="Courier New"/>
           <w:sz w:val="20"/>
@@ -3664,15 +4039,17 @@
     </w:p>
     <w:p>
       <w:pPr>
-        <w:rPr>
-          <w:rFonts w:ascii="Courier New" w:hAnsi="Courier New" w:cs="Courier New"/>
-          <w:sz w:val="20"/>
-          <w:szCs w:val="20"/>
-        </w:rPr>
-      </w:pPr>
-    </w:p>
-    <w:p>
-      <w:pPr>
+        <w:jc w:val="both"/>
+        <w:rPr>
+          <w:rFonts w:ascii="Courier New" w:hAnsi="Courier New" w:cs="Courier New"/>
+          <w:sz w:val="20"/>
+          <w:szCs w:val="20"/>
+        </w:rPr>
+      </w:pPr>
+    </w:p>
+    <w:p>
+      <w:pPr>
+        <w:jc w:val="both"/>
         <w:rPr>
           <w:rFonts w:ascii="Courier New" w:hAnsi="Courier New" w:cs="Courier New"/>
           <w:sz w:val="20"/>
@@ -3690,6 +4067,7 @@
     </w:p>
     <w:p>
       <w:pPr>
+        <w:jc w:val="both"/>
         <w:rPr>
           <w:rFonts w:ascii="Courier New" w:hAnsi="Courier New" w:cs="Courier New"/>
           <w:sz w:val="20"/>
@@ -3708,6 +4086,7 @@
     </w:p>
     <w:p>
       <w:pPr>
+        <w:jc w:val="both"/>
         <w:rPr>
           <w:rFonts w:ascii="Courier New" w:hAnsi="Courier New" w:cs="Courier New"/>
           <w:sz w:val="20"/>
@@ -3726,6 +4105,7 @@
     </w:p>
     <w:p>
       <w:pPr>
+        <w:jc w:val="both"/>
         <w:rPr>
           <w:rFonts w:ascii="Courier New" w:hAnsi="Courier New" w:cs="Courier New"/>
           <w:sz w:val="20"/>
@@ -3744,6 +4124,7 @@
     </w:p>
     <w:p>
       <w:pPr>
+        <w:jc w:val="both"/>
         <w:rPr>
           <w:rFonts w:ascii="Courier New" w:hAnsi="Courier New" w:cs="Courier New"/>
           <w:sz w:val="20"/>
@@ -3762,6 +4143,7 @@
     </w:p>
     <w:p>
       <w:pPr>
+        <w:jc w:val="both"/>
         <w:rPr>
           <w:rFonts w:ascii="Courier New" w:hAnsi="Courier New" w:cs="Courier New"/>
           <w:sz w:val="20"/>
@@ -3789,6 +4171,7 @@
     <w:p>
       <w:pPr>
         <w:ind w:firstLine="720"/>
+        <w:jc w:val="both"/>
         <w:rPr>
           <w:rFonts w:ascii="Courier New" w:hAnsi="Courier New" w:cs="Courier New"/>
           <w:sz w:val="20"/>
@@ -3807,6 +4190,7 @@
     <w:p>
       <w:pPr>
         <w:ind w:firstLine="720"/>
+        <w:jc w:val="both"/>
         <w:rPr>
           <w:rFonts w:ascii="Courier New" w:hAnsi="Courier New" w:cs="Courier New"/>
           <w:sz w:val="20"/>
@@ -3825,6 +4209,7 @@
     <w:p>
       <w:pPr>
         <w:ind w:firstLine="720"/>
+        <w:jc w:val="both"/>
         <w:rPr>
           <w:rFonts w:ascii="Courier New" w:hAnsi="Courier New" w:cs="Courier New"/>
           <w:sz w:val="20"/>
@@ -3851,6 +4236,7 @@
     <w:p>
       <w:pPr>
         <w:ind w:firstLine="720"/>
+        <w:jc w:val="both"/>
         <w:rPr>
           <w:rFonts w:ascii="Courier New" w:hAnsi="Courier New" w:cs="Courier New"/>
           <w:sz w:val="20"/>
@@ -3877,6 +4263,7 @@
     <w:p>
       <w:pPr>
         <w:ind w:firstLine="720"/>
+        <w:jc w:val="both"/>
         <w:rPr>
           <w:rFonts w:ascii="Courier New" w:hAnsi="Courier New" w:cs="Courier New"/>
           <w:sz w:val="20"/>
@@ -3902,15 +4289,17 @@
     </w:p>
     <w:p>
       <w:pPr>
-        <w:rPr>
-          <w:rFonts w:ascii="Courier New" w:hAnsi="Courier New" w:cs="Courier New"/>
-          <w:sz w:val="20"/>
-          <w:szCs w:val="20"/>
-        </w:rPr>
-      </w:pPr>
-    </w:p>
-    <w:p>
-      <w:pPr>
+        <w:jc w:val="both"/>
+        <w:rPr>
+          <w:rFonts w:ascii="Courier New" w:hAnsi="Courier New" w:cs="Courier New"/>
+          <w:sz w:val="20"/>
+          <w:szCs w:val="20"/>
+        </w:rPr>
+      </w:pPr>
+    </w:p>
+    <w:p>
+      <w:pPr>
+        <w:jc w:val="both"/>
         <w:rPr>
           <w:rFonts w:ascii="Courier New" w:hAnsi="Courier New" w:cs="Courier New"/>
           <w:sz w:val="20"/>
@@ -3929,7 +4318,7 @@
     <w:p>
       <w:pPr>
         <w:bidi/>
-        <w:jc w:val="center"/>
+        <w:jc w:val="both"/>
         <w:rPr>
           <w:rFonts w:ascii="Courier New" w:hAnsi="Courier New" w:cs="Courier New"/>
           <w:b/>
@@ -4205,6 +4594,7 @@
         <w:autoSpaceDN w:val="0"/>
         <w:adjustRightInd w:val="0"/>
         <w:spacing w:after="0" w:line="240" w:lineRule="auto"/>
+        <w:jc w:val="both"/>
         <w:rPr>
           <w:rFonts w:ascii="Cascadia Mono" w:hAnsi="Cascadia Mono" w:cs="Cascadia Mono"/>
           <w:color w:val="000000"/>
@@ -4282,6 +4672,7 @@
         <w:autoSpaceDN w:val="0"/>
         <w:adjustRightInd w:val="0"/>
         <w:spacing w:after="0" w:line="240" w:lineRule="auto"/>
+        <w:jc w:val="both"/>
         <w:rPr>
           <w:rFonts w:ascii="Cascadia Mono" w:hAnsi="Cascadia Mono" w:cs="Cascadia Mono"/>
           <w:color w:val="000000"/>
@@ -4305,6 +4696,7 @@
         <w:autoSpaceDN w:val="0"/>
         <w:adjustRightInd w:val="0"/>
         <w:spacing w:after="0" w:line="240" w:lineRule="auto"/>
+        <w:jc w:val="both"/>
         <w:rPr>
           <w:rFonts w:ascii="Cascadia Mono" w:hAnsi="Cascadia Mono" w:cs="Cascadia Mono"/>
           <w:color w:val="000000"/>
@@ -4329,6 +4721,7 @@
         <w:autoSpaceDN w:val="0"/>
         <w:adjustRightInd w:val="0"/>
         <w:spacing w:after="0" w:line="240" w:lineRule="auto"/>
+        <w:jc w:val="both"/>
         <w:rPr>
           <w:rFonts w:ascii="Cascadia Mono" w:hAnsi="Cascadia Mono" w:cs="Cascadia Mono"/>
           <w:color w:val="000000"/>
@@ -4353,6 +4746,7 @@
         <w:autoSpaceDN w:val="0"/>
         <w:adjustRightInd w:val="0"/>
         <w:spacing w:after="0" w:line="240" w:lineRule="auto"/>
+        <w:jc w:val="both"/>
         <w:rPr>
           <w:rFonts w:ascii="Cascadia Mono" w:hAnsi="Cascadia Mono" w:cs="Cascadia Mono"/>
           <w:color w:val="000000"/>
@@ -4845,6 +5239,7 @@
     </w:p>
     <w:p>
       <w:pPr>
+        <w:jc w:val="both"/>
         <w:rPr>
           <w:rFonts w:ascii="Courier New" w:hAnsi="Courier New" w:cs="Courier New"/>
           <w:b/>
@@ -4871,7 +5266,7 @@
     <w:p>
       <w:pPr>
         <w:bidi/>
-        <w:jc w:val="center"/>
+        <w:jc w:val="both"/>
         <w:rPr>
           <w:rFonts w:ascii="Courier New" w:hAnsi="Courier New" w:cs="Courier New"/>
           <w:b/>
@@ -5063,6 +5458,7 @@
         <w:autoSpaceDN w:val="0"/>
         <w:adjustRightInd w:val="0"/>
         <w:spacing w:after="0" w:line="240" w:lineRule="auto"/>
+        <w:jc w:val="both"/>
         <w:rPr>
           <w:rFonts w:ascii="Cascadia Mono" w:hAnsi="Cascadia Mono" w:cs="Cascadia Mono"/>
           <w:color w:val="000000"/>
@@ -5149,6 +5545,7 @@
         <w:autoSpaceDN w:val="0"/>
         <w:adjustRightInd w:val="0"/>
         <w:spacing w:after="0" w:line="240" w:lineRule="auto"/>
+        <w:jc w:val="both"/>
         <w:rPr>
           <w:rFonts w:ascii="Cascadia Mono" w:hAnsi="Cascadia Mono" w:cs="Cascadia Mono"/>
           <w:color w:val="000000"/>
@@ -5172,6 +5569,7 @@
         <w:autoSpaceDN w:val="0"/>
         <w:adjustRightInd w:val="0"/>
         <w:spacing w:after="0" w:line="240" w:lineRule="auto"/>
+        <w:jc w:val="both"/>
         <w:rPr>
           <w:rFonts w:ascii="Cascadia Mono" w:hAnsi="Cascadia Mono" w:cs="Cascadia Mono"/>
           <w:color w:val="000000"/>
@@ -5196,6 +5594,7 @@
         <w:autoSpaceDN w:val="0"/>
         <w:adjustRightInd w:val="0"/>
         <w:spacing w:after="0" w:line="240" w:lineRule="auto"/>
+        <w:jc w:val="both"/>
         <w:rPr>
           <w:rFonts w:ascii="Cascadia Mono" w:hAnsi="Cascadia Mono" w:cs="Cascadia Mono"/>
           <w:color w:val="000000"/>
@@ -5257,6 +5656,7 @@
         <w:autoSpaceDN w:val="0"/>
         <w:adjustRightInd w:val="0"/>
         <w:spacing w:after="0" w:line="240" w:lineRule="auto"/>
+        <w:jc w:val="both"/>
         <w:rPr>
           <w:rFonts w:ascii="Cascadia Mono" w:hAnsi="Cascadia Mono" w:cs="Cascadia Mono"/>
           <w:color w:val="000000"/>
@@ -5291,6 +5691,7 @@
         <w:autoSpaceDN w:val="0"/>
         <w:adjustRightInd w:val="0"/>
         <w:spacing w:after="0" w:line="240" w:lineRule="auto"/>
+        <w:jc w:val="both"/>
         <w:rPr>
           <w:rFonts w:ascii="Cascadia Mono" w:hAnsi="Cascadia Mono" w:cs="Cascadia Mono"/>
           <w:color w:val="000000"/>
@@ -5342,6 +5743,7 @@
         <w:adjustRightInd w:val="0"/>
         <w:spacing w:after="0" w:line="240" w:lineRule="auto"/>
         <w:ind w:firstLine="720"/>
+        <w:jc w:val="both"/>
         <w:rPr>
           <w:rFonts w:ascii="Cascadia Mono" w:hAnsi="Cascadia Mono" w:cs="Cascadia Mono"/>
           <w:color w:val="000000"/>
@@ -5492,6 +5894,7 @@
         <w:autoSpaceDN w:val="0"/>
         <w:adjustRightInd w:val="0"/>
         <w:spacing w:after="0" w:line="240" w:lineRule="auto"/>
+        <w:jc w:val="both"/>
         <w:rPr>
           <w:rFonts w:ascii="Cascadia Mono" w:hAnsi="Cascadia Mono" w:cs="Cascadia Mono"/>
           <w:color w:val="000000"/>
@@ -5560,6 +5963,7 @@
         <w:autoSpaceDN w:val="0"/>
         <w:adjustRightInd w:val="0"/>
         <w:spacing w:after="0" w:line="240" w:lineRule="auto"/>
+        <w:jc w:val="both"/>
         <w:rPr>
           <w:rFonts w:ascii="Cascadia Mono" w:hAnsi="Cascadia Mono" w:cs="Cascadia Mono"/>
           <w:color w:val="000000"/>
@@ -5699,6 +6103,7 @@
         <w:autoSpaceDN w:val="0"/>
         <w:adjustRightInd w:val="0"/>
         <w:spacing w:after="0" w:line="240" w:lineRule="auto"/>
+        <w:jc w:val="both"/>
         <w:rPr>
           <w:rFonts w:ascii="Cascadia Mono" w:hAnsi="Cascadia Mono" w:cs="Cascadia Mono"/>
           <w:color w:val="000000"/>
@@ -5767,6 +6172,7 @@
         <w:autoSpaceDN w:val="0"/>
         <w:adjustRightInd w:val="0"/>
         <w:spacing w:after="0" w:line="240" w:lineRule="auto"/>
+        <w:jc w:val="both"/>
         <w:rPr>
           <w:rFonts w:ascii="Cascadia Mono" w:hAnsi="Cascadia Mono" w:cs="Cascadia Mono"/>
           <w:color w:val="000000"/>
@@ -5790,6 +6196,7 @@
         <w:autoSpaceDN w:val="0"/>
         <w:adjustRightInd w:val="0"/>
         <w:spacing w:after="0" w:line="240" w:lineRule="auto"/>
+        <w:jc w:val="both"/>
         <w:rPr>
           <w:rFonts w:ascii="Cascadia Mono" w:hAnsi="Cascadia Mono" w:cs="Cascadia Mono"/>
           <w:color w:val="000000"/>
@@ -5814,6 +6221,7 @@
         <w:autoSpaceDN w:val="0"/>
         <w:adjustRightInd w:val="0"/>
         <w:spacing w:after="0" w:line="240" w:lineRule="auto"/>
+        <w:jc w:val="both"/>
         <w:rPr>
           <w:rFonts w:ascii="Cascadia Mono" w:hAnsi="Cascadia Mono" w:cs="Cascadia Mono"/>
           <w:color w:val="000000"/>
@@ -5875,6 +6283,7 @@
         <w:autoSpaceDN w:val="0"/>
         <w:adjustRightInd w:val="0"/>
         <w:spacing w:after="0" w:line="240" w:lineRule="auto"/>
+        <w:jc w:val="both"/>
         <w:rPr>
           <w:rFonts w:ascii="Cascadia Mono" w:hAnsi="Cascadia Mono" w:cs="Cascadia Mono"/>
           <w:color w:val="000000"/>
@@ -5909,6 +6318,7 @@
         <w:autoSpaceDN w:val="0"/>
         <w:adjustRightInd w:val="0"/>
         <w:spacing w:after="0" w:line="240" w:lineRule="auto"/>
+        <w:jc w:val="both"/>
         <w:rPr>
           <w:rFonts w:ascii="Cascadia Mono" w:hAnsi="Cascadia Mono" w:cs="Cascadia Mono"/>
           <w:color w:val="000000"/>
@@ -5960,6 +6370,7 @@
         <w:adjustRightInd w:val="0"/>
         <w:spacing w:after="0" w:line="240" w:lineRule="auto"/>
         <w:ind w:firstLine="720"/>
+        <w:jc w:val="both"/>
         <w:rPr>
           <w:rFonts w:ascii="Cascadia Mono" w:hAnsi="Cascadia Mono" w:cs="Cascadia Mono"/>
           <w:color w:val="000000"/>
@@ -6045,6 +6456,7 @@
     </w:p>
     <w:p>
       <w:pPr>
+        <w:jc w:val="both"/>
         <w:rPr>
           <w:rFonts w:ascii="Courier New" w:hAnsi="Courier New" w:cs="Courier New"/>
           <w:b/>
@@ -6071,7 +6483,7 @@
     <w:p>
       <w:pPr>
         <w:bidi/>
-        <w:jc w:val="center"/>
+        <w:jc w:val="both"/>
         <w:rPr>
           <w:rFonts w:ascii="Courier New" w:hAnsi="Courier New" w:cs="Courier New"/>
           <w:b/>
@@ -6231,6 +6643,7 @@
         <w:autoSpaceDN w:val="0"/>
         <w:adjustRightInd w:val="0"/>
         <w:spacing w:after="0" w:line="240" w:lineRule="auto"/>
+        <w:jc w:val="both"/>
         <w:rPr>
           <w:rFonts w:ascii="Cascadia Mono" w:hAnsi="Cascadia Mono" w:cs="Cascadia Mono"/>
           <w:color w:val="000000"/>
@@ -6254,6 +6667,7 @@
         <w:autoSpaceDN w:val="0"/>
         <w:adjustRightInd w:val="0"/>
         <w:spacing w:after="0" w:line="240" w:lineRule="auto"/>
+        <w:jc w:val="both"/>
         <w:rPr>
           <w:rFonts w:ascii="Cascadia Mono" w:hAnsi="Cascadia Mono" w:cs="Cascadia Mono"/>
           <w:color w:val="000000"/>
@@ -6314,6 +6728,7 @@
         <w:autoSpaceDN w:val="0"/>
         <w:adjustRightInd w:val="0"/>
         <w:spacing w:after="0" w:line="240" w:lineRule="auto"/>
+        <w:jc w:val="both"/>
         <w:rPr>
           <w:rFonts w:ascii="Cascadia Mono" w:hAnsi="Cascadia Mono" w:cs="Cascadia Mono"/>
           <w:color w:val="000000"/>
@@ -6356,6 +6771,7 @@
         <w:autoSpaceDN w:val="0"/>
         <w:adjustRightInd w:val="0"/>
         <w:spacing w:after="0" w:line="240" w:lineRule="auto"/>
+        <w:jc w:val="both"/>
         <w:rPr>
           <w:rFonts w:ascii="Cascadia Mono" w:hAnsi="Cascadia Mono" w:cs="Cascadia Mono"/>
           <w:color w:val="000000"/>
@@ -6380,6 +6796,7 @@
         <w:autoSpaceDN w:val="0"/>
         <w:adjustRightInd w:val="0"/>
         <w:spacing w:after="0" w:line="240" w:lineRule="auto"/>
+        <w:jc w:val="both"/>
         <w:rPr>
           <w:rFonts w:ascii="Cascadia Mono" w:hAnsi="Cascadia Mono" w:cs="Cascadia Mono"/>
           <w:color w:val="008000"/>
@@ -6394,6 +6811,7 @@
         <w:autoSpaceDN w:val="0"/>
         <w:adjustRightInd w:val="0"/>
         <w:spacing w:after="0" w:line="240" w:lineRule="auto"/>
+        <w:jc w:val="both"/>
         <w:rPr>
           <w:rFonts w:ascii="Cascadia Mono" w:hAnsi="Cascadia Mono" w:cs="Cascadia Mono"/>
           <w:color w:val="000000"/>
@@ -6417,6 +6835,7 @@
         <w:autoSpaceDN w:val="0"/>
         <w:adjustRightInd w:val="0"/>
         <w:spacing w:after="0" w:line="240" w:lineRule="auto"/>
+        <w:jc w:val="both"/>
         <w:rPr>
           <w:rFonts w:ascii="Cascadia Mono" w:hAnsi="Cascadia Mono" w:cs="Cascadia Mono"/>
           <w:color w:val="000000"/>
@@ -6477,6 +6896,7 @@
         <w:autoSpaceDN w:val="0"/>
         <w:adjustRightInd w:val="0"/>
         <w:spacing w:after="0" w:line="240" w:lineRule="auto"/>
+        <w:jc w:val="both"/>
         <w:rPr>
           <w:rFonts w:ascii="Cascadia Mono" w:hAnsi="Cascadia Mono" w:cs="Cascadia Mono"/>
           <w:color w:val="000000"/>
@@ -6519,6 +6939,7 @@
         <w:autoSpaceDN w:val="0"/>
         <w:adjustRightInd w:val="0"/>
         <w:spacing w:after="0" w:line="240" w:lineRule="auto"/>
+        <w:jc w:val="both"/>
         <w:rPr>
           <w:rFonts w:ascii="Cascadia Mono" w:hAnsi="Cascadia Mono" w:cs="Cascadia Mono"/>
           <w:color w:val="000000"/>
@@ -6543,6 +6964,7 @@
         <w:autoSpaceDN w:val="0"/>
         <w:adjustRightInd w:val="0"/>
         <w:spacing w:after="0" w:line="240" w:lineRule="auto"/>
+        <w:jc w:val="both"/>
         <w:rPr>
           <w:rFonts w:ascii="Cascadia Mono" w:hAnsi="Cascadia Mono" w:cs="Cascadia Mono"/>
           <w:color w:val="000000"/>
@@ -6557,6 +6979,7 @@
         <w:autoSpaceDN w:val="0"/>
         <w:adjustRightInd w:val="0"/>
         <w:spacing w:after="0" w:line="240" w:lineRule="auto"/>
+        <w:jc w:val="both"/>
         <w:rPr>
           <w:rFonts w:ascii="Cascadia Mono" w:hAnsi="Cascadia Mono" w:cs="Cascadia Mono"/>
           <w:color w:val="000000"/>
@@ -6580,6 +7003,7 @@
         <w:autoSpaceDN w:val="0"/>
         <w:adjustRightInd w:val="0"/>
         <w:spacing w:after="0" w:line="240" w:lineRule="auto"/>
+        <w:jc w:val="both"/>
         <w:rPr>
           <w:rFonts w:ascii="Cascadia Mono" w:hAnsi="Cascadia Mono" w:cs="Cascadia Mono"/>
           <w:color w:val="000000"/>
@@ -6604,6 +7028,7 @@
         <w:autoSpaceDN w:val="0"/>
         <w:adjustRightInd w:val="0"/>
         <w:spacing w:after="0" w:line="240" w:lineRule="auto"/>
+        <w:jc w:val="both"/>
         <w:rPr>
           <w:rFonts w:ascii="Cascadia Mono" w:hAnsi="Cascadia Mono" w:cs="Cascadia Mono"/>
           <w:color w:val="000000"/>
@@ -6628,6 +7053,7 @@
         <w:autoSpaceDN w:val="0"/>
         <w:adjustRightInd w:val="0"/>
         <w:spacing w:after="0" w:line="240" w:lineRule="auto"/>
+        <w:jc w:val="both"/>
         <w:rPr>
           <w:rFonts w:ascii="Cascadia Mono" w:hAnsi="Cascadia Mono" w:cs="Cascadia Mono"/>
           <w:color w:val="000000"/>
@@ -6670,6 +7096,7 @@
         <w:autoSpaceDN w:val="0"/>
         <w:adjustRightInd w:val="0"/>
         <w:spacing w:after="0" w:line="240" w:lineRule="auto"/>
+        <w:jc w:val="both"/>
         <w:rPr>
           <w:rFonts w:ascii="Cascadia Mono" w:hAnsi="Cascadia Mono" w:cs="Cascadia Mono"/>
           <w:color w:val="000000"/>
@@ -6694,6 +7121,7 @@
         <w:autoSpaceDN w:val="0"/>
         <w:adjustRightInd w:val="0"/>
         <w:spacing w:after="0" w:line="240" w:lineRule="auto"/>
+        <w:jc w:val="both"/>
         <w:rPr>
           <w:rFonts w:ascii="Cascadia Mono" w:hAnsi="Cascadia Mono" w:cs="Cascadia Mono"/>
           <w:color w:val="000000"/>
@@ -6718,6 +7146,7 @@
         <w:autoSpaceDN w:val="0"/>
         <w:adjustRightInd w:val="0"/>
         <w:spacing w:after="0" w:line="240" w:lineRule="auto"/>
+        <w:jc w:val="both"/>
         <w:rPr>
           <w:rFonts w:ascii="Cascadia Mono" w:hAnsi="Cascadia Mono" w:cs="Cascadia Mono"/>
           <w:color w:val="000000"/>
@@ -6751,6 +7180,7 @@
         <w:autoSpaceDN w:val="0"/>
         <w:adjustRightInd w:val="0"/>
         <w:spacing w:after="0" w:line="240" w:lineRule="auto"/>
+        <w:jc w:val="both"/>
         <w:rPr>
           <w:rFonts w:ascii="Cascadia Mono" w:hAnsi="Cascadia Mono" w:cs="Cascadia Mono"/>
           <w:color w:val="000000"/>
@@ -6829,6 +7259,7 @@
         <w:autoSpaceDN w:val="0"/>
         <w:adjustRightInd w:val="0"/>
         <w:spacing w:after="0" w:line="240" w:lineRule="auto"/>
+        <w:jc w:val="both"/>
         <w:rPr>
           <w:rFonts w:ascii="Cascadia Mono" w:hAnsi="Cascadia Mono" w:cs="Cascadia Mono"/>
           <w:color w:val="000000"/>
@@ -6852,6 +7283,7 @@
         <w:autoSpaceDN w:val="0"/>
         <w:adjustRightInd w:val="0"/>
         <w:spacing w:after="0" w:line="240" w:lineRule="auto"/>
+        <w:jc w:val="both"/>
         <w:rPr>
           <w:rFonts w:ascii="Cascadia Mono" w:hAnsi="Cascadia Mono" w:cs="Cascadia Mono"/>
           <w:color w:val="000000"/>
@@ -6876,6 +7308,7 @@
         <w:autoSpaceDN w:val="0"/>
         <w:adjustRightInd w:val="0"/>
         <w:spacing w:after="0" w:line="240" w:lineRule="auto"/>
+        <w:jc w:val="both"/>
         <w:rPr>
           <w:rFonts w:ascii="Cascadia Mono" w:hAnsi="Cascadia Mono" w:cs="Cascadia Mono"/>
           <w:color w:val="000000"/>
@@ -6900,6 +7333,7 @@
         <w:autoSpaceDN w:val="0"/>
         <w:adjustRightInd w:val="0"/>
         <w:spacing w:after="0" w:line="240" w:lineRule="auto"/>
+        <w:jc w:val="both"/>
         <w:rPr>
           <w:rFonts w:ascii="Cascadia Mono" w:hAnsi="Cascadia Mono" w:cs="Cascadia Mono"/>
           <w:color w:val="000000"/>
@@ -6942,6 +7376,7 @@
         <w:autoSpaceDN w:val="0"/>
         <w:adjustRightInd w:val="0"/>
         <w:spacing w:after="0" w:line="240" w:lineRule="auto"/>
+        <w:jc w:val="both"/>
         <w:rPr>
           <w:rFonts w:ascii="Cascadia Mono" w:hAnsi="Cascadia Mono" w:cs="Cascadia Mono"/>
           <w:color w:val="000000"/>
@@ -6966,6 +7401,7 @@
         <w:autoSpaceDN w:val="0"/>
         <w:adjustRightInd w:val="0"/>
         <w:spacing w:after="0" w:line="240" w:lineRule="auto"/>
+        <w:jc w:val="both"/>
         <w:rPr>
           <w:rFonts w:ascii="Cascadia Mono" w:hAnsi="Cascadia Mono" w:cs="Cascadia Mono"/>
           <w:color w:val="000000"/>
@@ -6990,6 +7426,7 @@
         <w:autoSpaceDN w:val="0"/>
         <w:adjustRightInd w:val="0"/>
         <w:spacing w:after="0" w:line="240" w:lineRule="auto"/>
+        <w:jc w:val="both"/>
         <w:rPr>
           <w:rFonts w:ascii="Cascadia Mono" w:hAnsi="Cascadia Mono" w:cs="Cascadia Mono"/>
           <w:color w:val="000000"/>
@@ -7023,6 +7460,7 @@
         <w:autoSpaceDN w:val="0"/>
         <w:adjustRightInd w:val="0"/>
         <w:spacing w:after="0" w:line="240" w:lineRule="auto"/>
+        <w:jc w:val="both"/>
         <w:rPr>
           <w:rFonts w:ascii="Cascadia Mono" w:hAnsi="Cascadia Mono" w:cs="Cascadia Mono"/>
           <w:color w:val="000000"/>
@@ -7057,7 +7495,7 @@
     <w:p>
       <w:pPr>
         <w:bidi/>
-        <w:jc w:val="center"/>
+        <w:jc w:val="both"/>
         <w:rPr>
           <w:rFonts w:ascii="Courier New" w:hAnsi="Courier New" w:cs="Courier New"/>
           <w:b/>
@@ -7200,6 +7638,7 @@
         <w:autoSpaceDN w:val="0"/>
         <w:adjustRightInd w:val="0"/>
         <w:spacing w:after="0" w:line="240" w:lineRule="auto"/>
+        <w:jc w:val="both"/>
         <w:rPr>
           <w:rFonts w:ascii="Cascadia Mono" w:hAnsi="Cascadia Mono" w:cs="Cascadia Mono"/>
           <w:color w:val="000000"/>
@@ -7233,6 +7672,7 @@
         <w:adjustRightInd w:val="0"/>
         <w:spacing w:after="0" w:line="240" w:lineRule="auto"/>
         <w:ind w:firstLine="720"/>
+        <w:jc w:val="both"/>
         <w:rPr>
           <w:rFonts w:ascii="Cascadia Mono" w:hAnsi="Cascadia Mono" w:cs="Cascadia Mono"/>
           <w:color w:val="000000"/>
@@ -7301,7 +7741,7 @@
     <w:p>
       <w:pPr>
         <w:bidi/>
-        <w:jc w:val="center"/>
+        <w:jc w:val="both"/>
         <w:rPr>
           <w:rFonts w:ascii="Courier New" w:hAnsi="Courier New" w:cs="Courier New"/>
           <w:b/>
@@ -7469,7 +7909,7 @@
     <w:p>
       <w:pPr>
         <w:bidi/>
-        <w:jc w:val="center"/>
+        <w:jc w:val="both"/>
         <w:rPr>
           <w:rFonts w:ascii="Courier New" w:hAnsi="Courier New" w:cs="Courier New"/>
           <w:b/>
@@ -7659,6 +8099,7 @@
     </w:p>
     <w:p>
       <w:pPr>
+        <w:jc w:val="both"/>
         <w:rPr>
           <w:rFonts w:ascii="Courier New" w:hAnsi="Courier New" w:cs="Courier New"/>
           <w:sz w:val="20"/>
@@ -8882,16 +9323,18 @@
     </w:p>
     <w:p>
       <w:pPr>
-        <w:rPr>
-          <w:rFonts w:ascii="Courier New" w:hAnsi="Courier New" w:cs="Courier New"/>
-          <w:sz w:val="20"/>
-          <w:szCs w:val="20"/>
-          <w:lang w:bidi="fa-IR"/>
-        </w:rPr>
-      </w:pPr>
-    </w:p>
-    <w:p>
-      <w:pPr>
+        <w:jc w:val="both"/>
+        <w:rPr>
+          <w:rFonts w:ascii="Courier New" w:hAnsi="Courier New" w:cs="Courier New"/>
+          <w:sz w:val="20"/>
+          <w:szCs w:val="20"/>
+          <w:lang w:bidi="fa-IR"/>
+        </w:rPr>
+      </w:pPr>
+    </w:p>
+    <w:p>
+      <w:pPr>
+        <w:jc w:val="both"/>
         <w:rPr>
           <w:rFonts w:ascii="Courier New" w:hAnsi="Courier New" w:cs="Courier New"/>
           <w:sz w:val="20"/>
@@ -9196,9 +9639,9 @@
 <file path=word/numbering.xml><?xml version="1.0" encoding="utf-8"?>
 <w:numbering xmlns:wpc="http://schemas.microsoft.com/office/word/2010/wordprocessingCanvas" xmlns:cx="http://schemas.microsoft.com/office/drawing/2014/chartex" xmlns:cx1="http://schemas.microsoft.com/office/drawing/2015/9/8/chartex" xmlns:cx2="http://schemas.microsoft.com/office/drawing/2015/10/21/chartex" xmlns:cx3="http://schemas.microsoft.com/office/drawing/2016/5/9/chartex" xmlns:cx4="http://schemas.microsoft.com/office/drawing/2016/5/10/chartex" xmlns:cx5="http://schemas.microsoft.com/office/drawing/2016/5/11/chartex" xmlns:cx6="http://schemas.microsoft.com/office/drawing/2016/5/12/chartex" xmlns:cx7="http://schemas.microsoft.com/office/drawing/2016/5/13/chartex" xmlns:cx8="http://schemas.microsoft.com/office/drawing/2016/5/14/chartex" xmlns:mc="http://schemas.openxmlformats.org/markup-compatibility/2006" xmlns:aink="http://schemas.microsoft.com/office/drawing/2016/ink" xmlns:am3d="http://schemas.microsoft.com/office/drawing/2017/model3d" xmlns:o="urn:schemas-microsoft-com:office:office" xmlns:oel="http://schemas.microsoft.com/office/2019/extlst" xmlns:r="http://schemas.openxmlformats.org/officeDocument/2006/relationships" xmlns:m="http://schemas.openxmlformats.org/officeDocument/2006/math" xmlns:v="urn:schemas-microsoft-com:vml" xmlns:wp14="http://schemas.microsoft.com/office/word/2010/wordprocessingDrawing" xmlns:wp="http://schemas.openxmlformats.org/drawingml/2006/wordprocessingDrawing" xmlns:w10="urn:schemas-microsoft-com:office:word" xmlns:w="http://schemas.openxmlformats.org/wordprocessingml/2006/main" xmlns:w14="http://schemas.microsoft.com/office/word/2010/wordml" xmlns:w15="http://schemas.microsoft.com/office/word/2012/wordml" xmlns:w16cex="http://schemas.microsoft.com/office/word/2018/wordml/cex" xmlns:w16cid="http://schemas.microsoft.com/office/word/2016/wordml/cid" xmlns:w16="http://schemas.microsoft.com/office/word/2018/wordml" xmlns:w16sdtdh="http://schemas.microsoft.com/office/word/2020/wordml/sdtdatahash" xmlns:w16se="http://schemas.microsoft.com/office/word/2015/wordml/symex" xmlns:wpg="http://schemas.microsoft.com/office/word/2010/wordprocessingGroup" xmlns:wpi="http://schemas.microsoft.com/office/word/2010/wordprocessingInk" xmlns:wne="http://schemas.microsoft.com/office/word/2006/wordml" xmlns:wps="http://schemas.microsoft.com/office/word/2010/wordprocessingShape" mc:Ignorable="w14 w15 w16se w16cid w16 w16cex w16sdtdh wp14">
   <w:abstractNum w:abstractNumId="0" w15:restartNumberingAfterBreak="0">
-    <w:nsid w:val="41DE1586"/>
+    <w:nsid w:val="15132380"/>
     <w:multiLevelType w:val="hybridMultilevel"/>
-    <w:tmpl w:val="D8C6B3A6"/>
+    <w:tmpl w:val="29005CFA"/>
     <w:lvl w:ilvl="0" w:tplc="04090001">
       <w:start w:val="1"/>
       <w:numFmt w:val="bullet"/>
@@ -9309,9 +9752,9 @@
     </w:lvl>
   </w:abstractNum>
   <w:abstractNum w:abstractNumId="1" w15:restartNumberingAfterBreak="0">
-    <w:nsid w:val="52931723"/>
+    <w:nsid w:val="41DE1586"/>
     <w:multiLevelType w:val="hybridMultilevel"/>
-    <w:tmpl w:val="8F228010"/>
+    <w:tmpl w:val="D8C6B3A6"/>
     <w:lvl w:ilvl="0" w:tplc="04090001">
       <w:start w:val="1"/>
       <w:numFmt w:val="bullet"/>
@@ -9421,11 +9864,127 @@
       </w:rPr>
     </w:lvl>
   </w:abstractNum>
+  <w:abstractNum w:abstractNumId="2" w15:restartNumberingAfterBreak="0">
+    <w:nsid w:val="52931723"/>
+    <w:multiLevelType w:val="hybridMultilevel"/>
+    <w:tmpl w:val="8F228010"/>
+    <w:lvl w:ilvl="0" w:tplc="04090001">
+      <w:start w:val="1"/>
+      <w:numFmt w:val="bullet"/>
+      <w:lvlText w:val=""/>
+      <w:lvlJc w:val="left"/>
+      <w:pPr>
+        <w:ind w:left="720" w:hanging="360"/>
+      </w:pPr>
+      <w:rPr>
+        <w:rFonts w:ascii="Symbol" w:hAnsi="Symbol" w:hint="default"/>
+      </w:rPr>
+    </w:lvl>
+    <w:lvl w:ilvl="1" w:tplc="04090003" w:tentative="1">
+      <w:start w:val="1"/>
+      <w:numFmt w:val="bullet"/>
+      <w:lvlText w:val="o"/>
+      <w:lvlJc w:val="left"/>
+      <w:pPr>
+        <w:ind w:left="1440" w:hanging="360"/>
+      </w:pPr>
+      <w:rPr>
+        <w:rFonts w:ascii="Courier New" w:hAnsi="Courier New" w:cs="Courier New" w:hint="default"/>
+      </w:rPr>
+    </w:lvl>
+    <w:lvl w:ilvl="2" w:tplc="04090005" w:tentative="1">
+      <w:start w:val="1"/>
+      <w:numFmt w:val="bullet"/>
+      <w:lvlText w:val=""/>
+      <w:lvlJc w:val="left"/>
+      <w:pPr>
+        <w:ind w:left="2160" w:hanging="360"/>
+      </w:pPr>
+      <w:rPr>
+        <w:rFonts w:ascii="Wingdings" w:hAnsi="Wingdings" w:hint="default"/>
+      </w:rPr>
+    </w:lvl>
+    <w:lvl w:ilvl="3" w:tplc="04090001" w:tentative="1">
+      <w:start w:val="1"/>
+      <w:numFmt w:val="bullet"/>
+      <w:lvlText w:val=""/>
+      <w:lvlJc w:val="left"/>
+      <w:pPr>
+        <w:ind w:left="2880" w:hanging="360"/>
+      </w:pPr>
+      <w:rPr>
+        <w:rFonts w:ascii="Symbol" w:hAnsi="Symbol" w:hint="default"/>
+      </w:rPr>
+    </w:lvl>
+    <w:lvl w:ilvl="4" w:tplc="04090003" w:tentative="1">
+      <w:start w:val="1"/>
+      <w:numFmt w:val="bullet"/>
+      <w:lvlText w:val="o"/>
+      <w:lvlJc w:val="left"/>
+      <w:pPr>
+        <w:ind w:left="3600" w:hanging="360"/>
+      </w:pPr>
+      <w:rPr>
+        <w:rFonts w:ascii="Courier New" w:hAnsi="Courier New" w:cs="Courier New" w:hint="default"/>
+      </w:rPr>
+    </w:lvl>
+    <w:lvl w:ilvl="5" w:tplc="04090005" w:tentative="1">
+      <w:start w:val="1"/>
+      <w:numFmt w:val="bullet"/>
+      <w:lvlText w:val=""/>
+      <w:lvlJc w:val="left"/>
+      <w:pPr>
+        <w:ind w:left="4320" w:hanging="360"/>
+      </w:pPr>
+      <w:rPr>
+        <w:rFonts w:ascii="Wingdings" w:hAnsi="Wingdings" w:hint="default"/>
+      </w:rPr>
+    </w:lvl>
+    <w:lvl w:ilvl="6" w:tplc="04090001" w:tentative="1">
+      <w:start w:val="1"/>
+      <w:numFmt w:val="bullet"/>
+      <w:lvlText w:val=""/>
+      <w:lvlJc w:val="left"/>
+      <w:pPr>
+        <w:ind w:left="5040" w:hanging="360"/>
+      </w:pPr>
+      <w:rPr>
+        <w:rFonts w:ascii="Symbol" w:hAnsi="Symbol" w:hint="default"/>
+      </w:rPr>
+    </w:lvl>
+    <w:lvl w:ilvl="7" w:tplc="04090003" w:tentative="1">
+      <w:start w:val="1"/>
+      <w:numFmt w:val="bullet"/>
+      <w:lvlText w:val="o"/>
+      <w:lvlJc w:val="left"/>
+      <w:pPr>
+        <w:ind w:left="5760" w:hanging="360"/>
+      </w:pPr>
+      <w:rPr>
+        <w:rFonts w:ascii="Courier New" w:hAnsi="Courier New" w:cs="Courier New" w:hint="default"/>
+      </w:rPr>
+    </w:lvl>
+    <w:lvl w:ilvl="8" w:tplc="04090005" w:tentative="1">
+      <w:start w:val="1"/>
+      <w:numFmt w:val="bullet"/>
+      <w:lvlText w:val=""/>
+      <w:lvlJc w:val="left"/>
+      <w:pPr>
+        <w:ind w:left="6480" w:hanging="360"/>
+      </w:pPr>
+      <w:rPr>
+        <w:rFonts w:ascii="Wingdings" w:hAnsi="Wingdings" w:hint="default"/>
+      </w:rPr>
+    </w:lvl>
+  </w:abstractNum>
   <w:num w:numId="1" w16cid:durableId="677735335">
-    <w:abstractNumId w:val="0"/>
+    <w:abstractNumId w:val="1"/>
   </w:num>
   <w:num w:numId="2" w16cid:durableId="1029914643">
-    <w:abstractNumId w:val="1"/>
+    <w:abstractNumId w:val="2"/>
+  </w:num>
+  <w:num w:numId="3" w16cid:durableId="1043404868">
+    <w:abstractNumId w:val="0"/>
   </w:num>
 </w:numbering>
 </file>
@@ -9828,7 +10387,7 @@
   <w:style w:type="paragraph" w:default="1" w:styleId="Normal">
     <w:name w:val="Normal"/>
     <w:qFormat/>
-    <w:rsid w:val="004873F5"/>
+    <w:rsid w:val="002C1CDE"/>
   </w:style>
   <w:style w:type="character" w:default="1" w:styleId="DefaultParagraphFont">
     <w:name w:val="Default Paragraph Font"/>

</xml_diff>

<commit_message>
Version 0.4.0 - Many Changes WITH ERROR!
</commit_message>
<xml_diff>
--- a/docs/ReadMe.docx
+++ b/docs/ReadMe.docx
@@ -466,37 +466,7 @@
           <w:rtl/>
           <w:lang w:bidi="fa-IR"/>
         </w:rPr>
-        <w:t xml:space="preserve">سامانه را </w:t>
-      </w:r>
-      <w:r>
-        <w:rPr>
-          <w:rFonts w:ascii="Courier New" w:hAnsi="Courier New" w:cs="Courier New" w:hint="cs"/>
-          <w:sz w:val="24"/>
-          <w:szCs w:val="24"/>
-          <w:rtl/>
-          <w:lang w:bidi="fa-IR"/>
-        </w:rPr>
-        <w:t>در هر دو زبان فارسی و انگلیسی بررسی</w:t>
-      </w:r>
-      <w:r>
-        <w:rPr>
-          <w:rFonts w:ascii="Courier New" w:hAnsi="Courier New" w:cs="Courier New" w:hint="cs"/>
-          <w:sz w:val="24"/>
-          <w:szCs w:val="24"/>
-          <w:rtl/>
-          <w:lang w:bidi="fa-IR"/>
-        </w:rPr>
-        <w:t xml:space="preserve"> کرده و </w:t>
-      </w:r>
-      <w:r>
-        <w:rPr>
-          <w:rFonts w:ascii="Courier New" w:hAnsi="Courier New" w:cs="Courier New" w:hint="cs"/>
-          <w:sz w:val="24"/>
-          <w:szCs w:val="24"/>
-          <w:rtl/>
-          <w:lang w:bidi="fa-IR"/>
-        </w:rPr>
-        <w:t xml:space="preserve">صفحات ورود به سامانه و ثبت‌نام را همراه با </w:t>
+        <w:t xml:space="preserve">سامانه را در هر دو زبان فارسی و انگلیسی بررسی کرده و صفحات ورود به سامانه و ثبت‌نام را همراه با </w:t>
       </w:r>
       <w:r>
         <w:rPr>
@@ -8099,6 +8069,2320 @@
     </w:p>
     <w:p>
       <w:pPr>
+        <w:rPr>
+          <w:rFonts w:ascii="Courier New" w:hAnsi="Courier New" w:cs="Courier New"/>
+          <w:sz w:val="20"/>
+          <w:szCs w:val="20"/>
+          <w:rtl/>
+          <w:lang w:bidi="fa-IR"/>
+        </w:rPr>
+      </w:pPr>
+      <w:r>
+        <w:rPr>
+          <w:rFonts w:ascii="Courier New" w:hAnsi="Courier New" w:cs="Courier New"/>
+          <w:sz w:val="20"/>
+          <w:szCs w:val="20"/>
+          <w:rtl/>
+          <w:lang w:bidi="fa-IR"/>
+        </w:rPr>
+        <w:br w:type="page"/>
+      </w:r>
+    </w:p>
+    <w:p>
+      <w:pPr>
+        <w:bidi/>
+        <w:jc w:val="both"/>
+        <w:rPr>
+          <w:rFonts w:ascii="Courier New" w:hAnsi="Courier New" w:cs="Courier New"/>
+          <w:sz w:val="20"/>
+          <w:szCs w:val="20"/>
+          <w:lang w:bidi="fa-IR"/>
+        </w:rPr>
+      </w:pPr>
+      <w:r>
+        <w:rPr>
+          <w:rFonts w:ascii="Courier New" w:hAnsi="Courier New" w:cs="Courier New" w:hint="cs"/>
+          <w:sz w:val="20"/>
+          <w:szCs w:val="20"/>
+          <w:rtl/>
+          <w:lang w:bidi="fa-IR"/>
+        </w:rPr>
+        <w:lastRenderedPageBreak/>
+        <w:t xml:space="preserve">نحوده تعریف یک اطلاعات پایه، ماننده </w:t>
+      </w:r>
+      <w:r>
+        <w:rPr>
+          <w:rFonts w:ascii="Courier New" w:hAnsi="Courier New" w:cs="Courier New"/>
+          <w:sz w:val="20"/>
+          <w:szCs w:val="20"/>
+          <w:lang w:bidi="fa-IR"/>
+        </w:rPr>
+        <w:t>Post Type</w:t>
+      </w:r>
+    </w:p>
+    <w:p>
+      <w:pPr>
+        <w:bidi/>
+        <w:jc w:val="both"/>
+        <w:rPr>
+          <w:rFonts w:ascii="Courier New" w:hAnsi="Courier New" w:cs="Courier New"/>
+          <w:sz w:val="20"/>
+          <w:szCs w:val="20"/>
+          <w:rtl/>
+          <w:lang w:bidi="fa-IR"/>
+        </w:rPr>
+      </w:pPr>
+      <w:r>
+        <w:rPr>
+          <w:rFonts w:ascii="Courier New" w:hAnsi="Courier New" w:cs="Courier New" w:hint="cs"/>
+          <w:sz w:val="20"/>
+          <w:szCs w:val="20"/>
+          <w:rtl/>
+          <w:lang w:bidi="fa-IR"/>
+        </w:rPr>
+        <w:t xml:space="preserve">فرض کنید که می‌خواهیم یک </w:t>
+      </w:r>
+      <w:r>
+        <w:rPr>
+          <w:rFonts w:ascii="Courier New" w:hAnsi="Courier New" w:cs="Courier New" w:hint="cs"/>
+          <w:sz w:val="20"/>
+          <w:szCs w:val="20"/>
+          <w:rtl/>
+          <w:lang w:bidi="fa-IR"/>
+        </w:rPr>
+        <w:t>اطلاعات پایه</w:t>
+      </w:r>
+      <w:r>
+        <w:rPr>
+          <w:rFonts w:ascii="Courier New" w:hAnsi="Courier New" w:cs="Courier New" w:hint="cs"/>
+          <w:sz w:val="20"/>
+          <w:szCs w:val="20"/>
+          <w:rtl/>
+          <w:lang w:bidi="fa-IR"/>
+        </w:rPr>
+        <w:t xml:space="preserve"> به نام </w:t>
+      </w:r>
+      <w:r>
+        <w:rPr>
+          <w:rFonts w:ascii="Courier New" w:hAnsi="Courier New" w:cs="Courier New"/>
+          <w:sz w:val="20"/>
+          <w:szCs w:val="20"/>
+          <w:lang w:bidi="fa-IR"/>
+        </w:rPr>
+        <w:t>Post Type</w:t>
+      </w:r>
+      <w:r>
+        <w:rPr>
+          <w:rFonts w:ascii="Courier New" w:hAnsi="Courier New" w:cs="Courier New" w:hint="cs"/>
+          <w:sz w:val="20"/>
+          <w:szCs w:val="20"/>
+          <w:rtl/>
+          <w:lang w:bidi="fa-IR"/>
+        </w:rPr>
+        <w:t xml:space="preserve"> ایجاد نماییم، از آنجایی که این </w:t>
+      </w:r>
+      <w:r>
+        <w:rPr>
+          <w:rFonts w:ascii="Courier New" w:hAnsi="Courier New" w:cs="Courier New" w:hint="cs"/>
+          <w:sz w:val="20"/>
+          <w:szCs w:val="20"/>
+          <w:rtl/>
+          <w:lang w:bidi="fa-IR"/>
+        </w:rPr>
+        <w:t>مورد</w:t>
+      </w:r>
+      <w:r>
+        <w:rPr>
+          <w:rFonts w:ascii="Courier New" w:hAnsi="Courier New" w:cs="Courier New" w:hint="cs"/>
+          <w:sz w:val="20"/>
+          <w:szCs w:val="20"/>
+          <w:rtl/>
+          <w:lang w:bidi="fa-IR"/>
+        </w:rPr>
+        <w:t xml:space="preserve"> مربوط به </w:t>
+      </w:r>
+      <w:r>
+        <w:rPr>
+          <w:rFonts w:ascii="Courier New" w:hAnsi="Courier New" w:cs="Courier New"/>
+          <w:sz w:val="20"/>
+          <w:szCs w:val="20"/>
+          <w:lang w:bidi="fa-IR"/>
+        </w:rPr>
+        <w:t>CMS</w:t>
+      </w:r>
+      <w:r>
+        <w:rPr>
+          <w:rFonts w:ascii="Courier New" w:hAnsi="Courier New" w:cs="Courier New" w:hint="cs"/>
+          <w:sz w:val="20"/>
+          <w:szCs w:val="20"/>
+          <w:rtl/>
+          <w:lang w:bidi="fa-IR"/>
+        </w:rPr>
+        <w:t xml:space="preserve"> می‌باشد، در پوشه</w:t>
+      </w:r>
+      <w:r>
+        <w:rPr>
+          <w:rFonts w:ascii="Courier New" w:hAnsi="Courier New" w:cs="Courier New" w:hint="cs"/>
+          <w:sz w:val="20"/>
+          <w:szCs w:val="20"/>
+          <w:rtl/>
+          <w:lang w:bidi="fa-IR"/>
+        </w:rPr>
+        <w:t xml:space="preserve"> ذیل، اقدام به ایجاد مدل آن می‌کنیم:</w:t>
+      </w:r>
+    </w:p>
+    <w:p>
+      <w:pPr>
+        <w:jc w:val="both"/>
+        <w:rPr>
+          <w:rFonts w:ascii="Courier New" w:hAnsi="Courier New" w:cs="Courier New"/>
+          <w:sz w:val="20"/>
+          <w:szCs w:val="20"/>
+          <w:lang w:bidi="fa-IR"/>
+        </w:rPr>
+      </w:pPr>
+      <w:r>
+        <w:rPr>
+          <w:rFonts w:ascii="Courier New" w:hAnsi="Courier New" w:cs="Courier New"/>
+          <w:sz w:val="20"/>
+          <w:szCs w:val="20"/>
+          <w:lang w:bidi="fa-IR"/>
+        </w:rPr>
+        <w:t xml:space="preserve">[src] </w:t>
+      </w:r>
+      <w:r>
+        <w:rPr>
+          <w:rFonts w:ascii="Courier New" w:hAnsi="Courier New" w:cs="Courier New"/>
+          <w:sz w:val="20"/>
+          <w:szCs w:val="20"/>
+          <w:lang w:bidi="fa-IR"/>
+        </w:rPr>
+        <w:sym w:font="Wingdings" w:char="F0E0"/>
+      </w:r>
+      <w:r>
+        <w:rPr>
+          <w:rFonts w:ascii="Courier New" w:hAnsi="Courier New" w:cs="Courier New"/>
+          <w:sz w:val="20"/>
+          <w:szCs w:val="20"/>
+          <w:lang w:bidi="fa-IR"/>
+        </w:rPr>
+        <w:t xml:space="preserve"> [Core] </w:t>
+      </w:r>
+      <w:r>
+        <w:rPr>
+          <w:rFonts w:ascii="Courier New" w:hAnsi="Courier New" w:cs="Courier New"/>
+          <w:sz w:val="20"/>
+          <w:szCs w:val="20"/>
+          <w:lang w:bidi="fa-IR"/>
+        </w:rPr>
+        <w:sym w:font="Wingdings" w:char="F0E0"/>
+      </w:r>
+      <w:r>
+        <w:rPr>
+          <w:rFonts w:ascii="Courier New" w:hAnsi="Courier New" w:cs="Courier New"/>
+          <w:sz w:val="20"/>
+          <w:szCs w:val="20"/>
+          <w:lang w:bidi="fa-IR"/>
+        </w:rPr>
+        <w:t xml:space="preserve"> [[Domain]] </w:t>
+      </w:r>
+      <w:r>
+        <w:rPr>
+          <w:rFonts w:ascii="Courier New" w:hAnsi="Courier New" w:cs="Courier New"/>
+          <w:sz w:val="20"/>
+          <w:szCs w:val="20"/>
+          <w:lang w:bidi="fa-IR"/>
+        </w:rPr>
+        <w:sym w:font="Wingdings" w:char="F0E0"/>
+      </w:r>
+      <w:r>
+        <w:rPr>
+          <w:rFonts w:ascii="Courier New" w:hAnsi="Courier New" w:cs="Courier New"/>
+          <w:sz w:val="20"/>
+          <w:szCs w:val="20"/>
+          <w:lang w:bidi="fa-IR"/>
+        </w:rPr>
+        <w:t xml:space="preserve"> [Features] </w:t>
+      </w:r>
+      <w:r>
+        <w:rPr>
+          <w:rFonts w:ascii="Courier New" w:hAnsi="Courier New" w:cs="Courier New"/>
+          <w:sz w:val="20"/>
+          <w:szCs w:val="20"/>
+          <w:lang w:bidi="fa-IR"/>
+        </w:rPr>
+        <w:sym w:font="Wingdings" w:char="F0E0"/>
+      </w:r>
+      <w:r>
+        <w:rPr>
+          <w:rFonts w:ascii="Courier New" w:hAnsi="Courier New" w:cs="Courier New"/>
+          <w:sz w:val="20"/>
+          <w:szCs w:val="20"/>
+          <w:lang w:bidi="fa-IR"/>
+        </w:rPr>
+        <w:t xml:space="preserve"> [Cms] </w:t>
+      </w:r>
+      <w:r>
+        <w:rPr>
+          <w:rFonts w:ascii="Courier New" w:hAnsi="Courier New" w:cs="Courier New"/>
+          <w:sz w:val="20"/>
+          <w:szCs w:val="20"/>
+          <w:lang w:bidi="fa-IR"/>
+        </w:rPr>
+        <w:sym w:font="Wingdings" w:char="F0E0"/>
+      </w:r>
+      <w:r>
+        <w:rPr>
+          <w:rFonts w:ascii="Courier New" w:hAnsi="Courier New" w:cs="Courier New"/>
+          <w:sz w:val="20"/>
+          <w:szCs w:val="20"/>
+          <w:lang w:bidi="fa-IR"/>
+        </w:rPr>
+        <w:t xml:space="preserve"> PostType.cs</w:t>
+      </w:r>
+    </w:p>
+    <w:p>
+      <w:pPr>
+        <w:bidi/>
+        <w:jc w:val="both"/>
+        <w:rPr>
+          <w:rFonts w:ascii="Courier New" w:hAnsi="Courier New" w:cs="Courier New"/>
+          <w:b/>
+          <w:bCs/>
+          <w:sz w:val="28"/>
+          <w:szCs w:val="28"/>
+          <w:rtl/>
+          <w:lang w:bidi="fa-IR"/>
+        </w:rPr>
+      </w:pPr>
+      <w:r>
+        <w:rPr>
+          <w:rFonts w:ascii="Courier New" w:hAnsi="Courier New" w:cs="Courier New" w:hint="cs"/>
+          <w:b/>
+          <w:bCs/>
+          <w:sz w:val="28"/>
+          <w:szCs w:val="28"/>
+          <w:rtl/>
+          <w:lang w:bidi="fa-IR"/>
+        </w:rPr>
+        <w:t>ایجاد روابط بین مدل‌ها</w:t>
+      </w:r>
+    </w:p>
+    <w:p>
+      <w:pPr>
+        <w:bidi/>
+        <w:jc w:val="both"/>
+        <w:rPr>
+          <w:rFonts w:ascii="Courier New" w:hAnsi="Courier New" w:cs="Courier New"/>
+          <w:sz w:val="20"/>
+          <w:szCs w:val="20"/>
+          <w:rtl/>
+          <w:lang w:bidi="fa-IR"/>
+        </w:rPr>
+      </w:pPr>
+      <w:r>
+        <w:rPr>
+          <w:rFonts w:ascii="Courier New" w:hAnsi="Courier New" w:cs="Courier New" w:hint="cs"/>
+          <w:sz w:val="20"/>
+          <w:szCs w:val="20"/>
+          <w:rtl/>
+          <w:lang w:bidi="fa-IR"/>
+        </w:rPr>
+        <w:t>در این مثال:</w:t>
+      </w:r>
+    </w:p>
+    <w:p>
+      <w:pPr>
+        <w:bidi/>
+        <w:jc w:val="both"/>
+        <w:rPr>
+          <w:rFonts w:ascii="Courier New" w:hAnsi="Courier New" w:cs="Courier New" w:hint="cs"/>
+          <w:sz w:val="20"/>
+          <w:szCs w:val="20"/>
+          <w:rtl/>
+          <w:lang w:bidi="fa-IR"/>
+        </w:rPr>
+      </w:pPr>
+      <w:r>
+        <w:rPr>
+          <w:rFonts w:ascii="Courier New" w:hAnsi="Courier New" w:cs="Courier New" w:hint="cs"/>
+          <w:sz w:val="20"/>
+          <w:szCs w:val="20"/>
+          <w:rtl/>
+          <w:lang w:bidi="fa-IR"/>
+        </w:rPr>
+        <w:t xml:space="preserve">یک رابطه یک به چند بین </w:t>
+      </w:r>
+      <w:r>
+        <w:rPr>
+          <w:rFonts w:ascii="Courier New" w:hAnsi="Courier New" w:cs="Courier New"/>
+          <w:sz w:val="20"/>
+          <w:szCs w:val="20"/>
+          <w:lang w:bidi="fa-IR"/>
+        </w:rPr>
+        <w:t>Culture</w:t>
+      </w:r>
+      <w:r>
+        <w:rPr>
+          <w:rFonts w:ascii="Courier New" w:hAnsi="Courier New" w:cs="Courier New" w:hint="cs"/>
+          <w:sz w:val="20"/>
+          <w:szCs w:val="20"/>
+          <w:rtl/>
+          <w:lang w:bidi="fa-IR"/>
+        </w:rPr>
+        <w:t xml:space="preserve"> و </w:t>
+      </w:r>
+      <w:r>
+        <w:rPr>
+          <w:rFonts w:ascii="Courier New" w:hAnsi="Courier New" w:cs="Courier New"/>
+          <w:sz w:val="20"/>
+          <w:szCs w:val="20"/>
+          <w:lang w:bidi="fa-IR"/>
+        </w:rPr>
+        <w:t>PostType</w:t>
+      </w:r>
+      <w:r>
+        <w:rPr>
+          <w:rFonts w:ascii="Courier New" w:hAnsi="Courier New" w:cs="Courier New" w:hint="cs"/>
+          <w:sz w:val="20"/>
+          <w:szCs w:val="20"/>
+          <w:rtl/>
+          <w:lang w:bidi="fa-IR"/>
+        </w:rPr>
+        <w:t xml:space="preserve"> وجود دارد:</w:t>
+      </w:r>
+    </w:p>
+    <w:p>
+      <w:pPr>
+        <w:bidi/>
+        <w:jc w:val="both"/>
+        <w:rPr>
+          <w:rFonts w:ascii="Courier New" w:hAnsi="Courier New" w:cs="Courier New"/>
+          <w:sz w:val="20"/>
+          <w:szCs w:val="20"/>
+          <w:rtl/>
+          <w:lang w:bidi="fa-IR"/>
+        </w:rPr>
+      </w:pPr>
+      <w:r>
+        <w:rPr>
+          <w:rFonts w:ascii="Courier New" w:hAnsi="Courier New" w:cs="Courier New" w:hint="cs"/>
+          <w:sz w:val="20"/>
+          <w:szCs w:val="20"/>
+          <w:rtl/>
+          <w:lang w:bidi="fa-IR"/>
+        </w:rPr>
+        <w:t xml:space="preserve">یک </w:t>
+      </w:r>
+      <w:r>
+        <w:rPr>
+          <w:rFonts w:ascii="Courier New" w:hAnsi="Courier New" w:cs="Courier New" w:hint="cs"/>
+          <w:sz w:val="20"/>
+          <w:szCs w:val="20"/>
+          <w:rtl/>
+          <w:lang w:bidi="fa-IR"/>
+        </w:rPr>
+        <w:t xml:space="preserve">رابطه یک به چند بین </w:t>
+      </w:r>
+      <w:r>
+        <w:rPr>
+          <w:rFonts w:ascii="Courier New" w:hAnsi="Courier New" w:cs="Courier New"/>
+          <w:sz w:val="20"/>
+          <w:szCs w:val="20"/>
+          <w:lang w:bidi="fa-IR"/>
+        </w:rPr>
+        <w:t>PostType</w:t>
+      </w:r>
+      <w:r>
+        <w:rPr>
+          <w:rFonts w:ascii="Courier New" w:hAnsi="Courier New" w:cs="Courier New" w:hint="cs"/>
+          <w:sz w:val="20"/>
+          <w:szCs w:val="20"/>
+          <w:rtl/>
+          <w:lang w:bidi="fa-IR"/>
+        </w:rPr>
+        <w:t xml:space="preserve"> و </w:t>
+      </w:r>
+      <w:r>
+        <w:rPr>
+          <w:rFonts w:ascii="Courier New" w:hAnsi="Courier New" w:cs="Courier New"/>
+          <w:sz w:val="20"/>
+          <w:szCs w:val="20"/>
+          <w:lang w:bidi="fa-IR"/>
+        </w:rPr>
+        <w:t>Post</w:t>
+      </w:r>
+      <w:r>
+        <w:rPr>
+          <w:rFonts w:ascii="Courier New" w:hAnsi="Courier New" w:cs="Courier New" w:hint="cs"/>
+          <w:sz w:val="20"/>
+          <w:szCs w:val="20"/>
+          <w:rtl/>
+          <w:lang w:bidi="fa-IR"/>
+        </w:rPr>
+        <w:t xml:space="preserve"> وجود دارد</w:t>
+      </w:r>
+      <w:r>
+        <w:rPr>
+          <w:rFonts w:ascii="Courier New" w:hAnsi="Courier New" w:cs="Courier New" w:hint="cs"/>
+          <w:sz w:val="20"/>
+          <w:szCs w:val="20"/>
+          <w:rtl/>
+          <w:lang w:bidi="fa-IR"/>
+        </w:rPr>
+        <w:t>:</w:t>
+      </w:r>
+    </w:p>
+    <w:p>
+      <w:pPr>
+        <w:bidi/>
+        <w:jc w:val="both"/>
+        <w:rPr>
+          <w:rFonts w:ascii="Courier New" w:hAnsi="Courier New" w:cs="Courier New"/>
+          <w:sz w:val="20"/>
+          <w:szCs w:val="20"/>
+          <w:rtl/>
+          <w:lang w:bidi="fa-IR"/>
+        </w:rPr>
+      </w:pPr>
+      <w:r>
+        <w:rPr>
+          <w:rFonts w:ascii="Courier New" w:hAnsi="Courier New" w:cs="Courier New" w:hint="cs"/>
+          <w:sz w:val="20"/>
+          <w:szCs w:val="20"/>
+          <w:rtl/>
+          <w:lang w:bidi="fa-IR"/>
+        </w:rPr>
+        <w:t xml:space="preserve">این روابط را در </w:t>
+      </w:r>
+      <w:r>
+        <w:rPr>
+          <w:rFonts w:ascii="Courier New" w:hAnsi="Courier New" w:cs="Courier New" w:hint="cs"/>
+          <w:sz w:val="20"/>
+          <w:szCs w:val="20"/>
+          <w:rtl/>
+          <w:lang w:bidi="fa-IR"/>
+        </w:rPr>
+        <w:t xml:space="preserve">کلاس‌های مربوطه به شکل فوق </w:t>
+      </w:r>
+      <w:r>
+        <w:rPr>
+          <w:rFonts w:ascii="Courier New" w:hAnsi="Courier New" w:cs="Courier New" w:hint="cs"/>
+          <w:sz w:val="20"/>
+          <w:szCs w:val="20"/>
+          <w:rtl/>
+          <w:lang w:bidi="fa-IR"/>
+        </w:rPr>
+        <w:t>ایجاد می‌کنیم</w:t>
+      </w:r>
+      <w:r>
+        <w:rPr>
+          <w:rFonts w:ascii="Courier New" w:hAnsi="Courier New" w:cs="Courier New" w:hint="cs"/>
+          <w:sz w:val="20"/>
+          <w:szCs w:val="20"/>
+          <w:rtl/>
+          <w:lang w:bidi="fa-IR"/>
+        </w:rPr>
+        <w:t>.</w:t>
+      </w:r>
+    </w:p>
+    <w:p>
+      <w:pPr>
+        <w:bidi/>
+        <w:jc w:val="both"/>
+        <w:rPr>
+          <w:rFonts w:ascii="Courier New" w:hAnsi="Courier New" w:cs="Courier New"/>
+          <w:sz w:val="20"/>
+          <w:szCs w:val="20"/>
+          <w:rtl/>
+          <w:lang w:bidi="fa-IR"/>
+        </w:rPr>
+      </w:pPr>
+    </w:p>
+    <w:p>
+      <w:pPr>
+        <w:bidi/>
+        <w:jc w:val="both"/>
+        <w:rPr>
+          <w:rFonts w:ascii="Courier New" w:hAnsi="Courier New" w:cs="Courier New"/>
+          <w:sz w:val="20"/>
+          <w:szCs w:val="20"/>
+          <w:rtl/>
+          <w:lang w:bidi="fa-IR"/>
+        </w:rPr>
+      </w:pPr>
+      <w:r>
+        <w:rPr>
+          <w:rFonts w:ascii="Courier New" w:hAnsi="Courier New" w:cs="Courier New" w:hint="cs"/>
+          <w:sz w:val="20"/>
+          <w:szCs w:val="20"/>
+          <w:rtl/>
+          <w:lang w:bidi="fa-IR"/>
+        </w:rPr>
+        <w:t xml:space="preserve">ایجاد و به روز رسانی فایل‌های </w:t>
+      </w:r>
+      <w:r>
+        <w:rPr>
+          <w:rFonts w:ascii="Courier New" w:hAnsi="Courier New" w:cs="Courier New"/>
+          <w:sz w:val="20"/>
+          <w:szCs w:val="20"/>
+          <w:lang w:bidi="fa-IR"/>
+        </w:rPr>
+        <w:t>Configuration</w:t>
+      </w:r>
+      <w:r>
+        <w:rPr>
+          <w:rFonts w:ascii="Courier New" w:hAnsi="Courier New" w:cs="Courier New" w:hint="cs"/>
+          <w:sz w:val="20"/>
+          <w:szCs w:val="20"/>
+          <w:rtl/>
+          <w:lang w:bidi="fa-IR"/>
+        </w:rPr>
+        <w:t xml:space="preserve"> در نشانی ذیل:</w:t>
+      </w:r>
+    </w:p>
+    <w:p>
+      <w:pPr>
+        <w:jc w:val="both"/>
+        <w:rPr>
+          <w:rFonts w:ascii="Courier New" w:hAnsi="Courier New" w:cs="Courier New"/>
+          <w:sz w:val="20"/>
+          <w:szCs w:val="20"/>
+          <w:lang w:bidi="fa-IR"/>
+        </w:rPr>
+      </w:pPr>
+      <w:r>
+        <w:rPr>
+          <w:rFonts w:ascii="Courier New" w:hAnsi="Courier New" w:cs="Courier New"/>
+          <w:sz w:val="20"/>
+          <w:szCs w:val="20"/>
+          <w:lang w:bidi="fa-IR"/>
+        </w:rPr>
+        <w:t xml:space="preserve">[src] </w:t>
+      </w:r>
+      <w:r>
+        <w:rPr>
+          <w:rFonts w:ascii="Courier New" w:hAnsi="Courier New" w:cs="Courier New"/>
+          <w:sz w:val="20"/>
+          <w:szCs w:val="20"/>
+          <w:lang w:bidi="fa-IR"/>
+        </w:rPr>
+        <w:sym w:font="Wingdings" w:char="F0E0"/>
+      </w:r>
+      <w:r>
+        <w:rPr>
+          <w:rFonts w:ascii="Courier New" w:hAnsi="Courier New" w:cs="Courier New"/>
+          <w:sz w:val="20"/>
+          <w:szCs w:val="20"/>
+          <w:lang w:bidi="fa-IR"/>
+        </w:rPr>
+        <w:t xml:space="preserve"> [</w:t>
+      </w:r>
+      <w:r>
+        <w:rPr>
+          <w:rFonts w:ascii="Courier New" w:hAnsi="Courier New" w:cs="Courier New"/>
+          <w:sz w:val="20"/>
+          <w:szCs w:val="20"/>
+          <w:lang w:bidi="fa-IR"/>
+        </w:rPr>
+        <w:t>Persistence</w:t>
+      </w:r>
+      <w:r>
+        <w:rPr>
+          <w:rFonts w:ascii="Courier New" w:hAnsi="Courier New" w:cs="Courier New"/>
+          <w:sz w:val="20"/>
+          <w:szCs w:val="20"/>
+          <w:lang w:bidi="fa-IR"/>
+        </w:rPr>
+        <w:t xml:space="preserve">] </w:t>
+      </w:r>
+      <w:r>
+        <w:rPr>
+          <w:rFonts w:ascii="Courier New" w:hAnsi="Courier New" w:cs="Courier New"/>
+          <w:sz w:val="20"/>
+          <w:szCs w:val="20"/>
+          <w:lang w:bidi="fa-IR"/>
+        </w:rPr>
+        <w:sym w:font="Wingdings" w:char="F0E0"/>
+      </w:r>
+      <w:r>
+        <w:rPr>
+          <w:rFonts w:ascii="Courier New" w:hAnsi="Courier New" w:cs="Courier New"/>
+          <w:sz w:val="20"/>
+          <w:szCs w:val="20"/>
+          <w:lang w:bidi="fa-IR"/>
+        </w:rPr>
+        <w:t xml:space="preserve"> [[</w:t>
+      </w:r>
+      <w:r>
+        <w:rPr>
+          <w:rFonts w:ascii="Courier New" w:hAnsi="Courier New" w:cs="Courier New"/>
+          <w:sz w:val="20"/>
+          <w:szCs w:val="20"/>
+          <w:lang w:bidi="fa-IR"/>
+        </w:rPr>
+        <w:t>Persistence</w:t>
+      </w:r>
+      <w:r>
+        <w:rPr>
+          <w:rFonts w:ascii="Courier New" w:hAnsi="Courier New" w:cs="Courier New"/>
+          <w:sz w:val="20"/>
+          <w:szCs w:val="20"/>
+          <w:lang w:bidi="fa-IR"/>
+        </w:rPr>
+        <w:t xml:space="preserve">]] </w:t>
+      </w:r>
+      <w:r>
+        <w:rPr>
+          <w:rFonts w:ascii="Courier New" w:hAnsi="Courier New" w:cs="Courier New"/>
+          <w:sz w:val="20"/>
+          <w:szCs w:val="20"/>
+          <w:lang w:bidi="fa-IR"/>
+        </w:rPr>
+        <w:sym w:font="Wingdings" w:char="F0E0"/>
+      </w:r>
+      <w:r>
+        <w:rPr>
+          <w:rFonts w:ascii="Courier New" w:hAnsi="Courier New" w:cs="Courier New"/>
+          <w:sz w:val="20"/>
+          <w:szCs w:val="20"/>
+          <w:lang w:bidi="fa-IR"/>
+        </w:rPr>
+        <w:t xml:space="preserve"> [</w:t>
+      </w:r>
+      <w:r>
+        <w:rPr>
+          <w:rFonts w:ascii="Courier New" w:hAnsi="Courier New" w:cs="Courier New"/>
+          <w:sz w:val="20"/>
+          <w:szCs w:val="20"/>
+          <w:lang w:bidi="fa-IR"/>
+        </w:rPr>
+        <w:t>Configurations</w:t>
+      </w:r>
+      <w:r>
+        <w:rPr>
+          <w:rFonts w:ascii="Courier New" w:hAnsi="Courier New" w:cs="Courier New"/>
+          <w:sz w:val="20"/>
+          <w:szCs w:val="20"/>
+          <w:lang w:bidi="fa-IR"/>
+        </w:rPr>
+        <w:t xml:space="preserve">] </w:t>
+      </w:r>
+      <w:r>
+        <w:rPr>
+          <w:rFonts w:ascii="Courier New" w:hAnsi="Courier New" w:cs="Courier New"/>
+          <w:sz w:val="20"/>
+          <w:szCs w:val="20"/>
+          <w:lang w:bidi="fa-IR"/>
+        </w:rPr>
+        <w:sym w:font="Wingdings" w:char="F0E0"/>
+      </w:r>
+      <w:r>
+        <w:rPr>
+          <w:rFonts w:ascii="Courier New" w:hAnsi="Courier New" w:cs="Courier New"/>
+          <w:sz w:val="20"/>
+          <w:szCs w:val="20"/>
+          <w:lang w:bidi="fa-IR"/>
+        </w:rPr>
+        <w:t xml:space="preserve"> [Features]</w:t>
+      </w:r>
+    </w:p>
+    <w:p>
+      <w:pPr>
+        <w:jc w:val="both"/>
+        <w:rPr>
+          <w:rFonts w:ascii="Courier New" w:hAnsi="Courier New" w:cs="Courier New" w:hint="cs"/>
+          <w:sz w:val="20"/>
+          <w:szCs w:val="20"/>
+          <w:rtl/>
+          <w:lang w:bidi="fa-IR"/>
+        </w:rPr>
+      </w:pPr>
+      <w:r>
+        <w:rPr>
+          <w:rFonts w:ascii="Courier New" w:hAnsi="Courier New" w:cs="Courier New"/>
+          <w:sz w:val="20"/>
+          <w:szCs w:val="20"/>
+          <w:lang w:bidi="fa-IR"/>
+        </w:rPr>
+        <w:tab/>
+        <w:t>[Cms]</w:t>
+      </w:r>
+      <w:r>
+        <w:rPr>
+          <w:rFonts w:ascii="Courier New" w:hAnsi="Courier New" w:cs="Courier New"/>
+          <w:sz w:val="20"/>
+          <w:szCs w:val="20"/>
+          <w:lang w:bidi="fa-IR"/>
+        </w:rPr>
+        <w:tab/>
+      </w:r>
+      <w:r>
+        <w:rPr>
+          <w:rFonts w:ascii="Courier New" w:hAnsi="Courier New" w:cs="Courier New"/>
+          <w:sz w:val="20"/>
+          <w:szCs w:val="20"/>
+          <w:lang w:bidi="fa-IR"/>
+        </w:rPr>
+        <w:tab/>
+      </w:r>
+      <w:r>
+        <w:rPr>
+          <w:rFonts w:ascii="Courier New" w:hAnsi="Courier New" w:cs="Courier New"/>
+          <w:sz w:val="20"/>
+          <w:szCs w:val="20"/>
+          <w:lang w:bidi="fa-IR"/>
+        </w:rPr>
+        <w:sym w:font="Wingdings" w:char="F0E0"/>
+      </w:r>
+      <w:r>
+        <w:rPr>
+          <w:rFonts w:ascii="Courier New" w:hAnsi="Courier New" w:cs="Courier New"/>
+          <w:sz w:val="20"/>
+          <w:szCs w:val="20"/>
+          <w:lang w:bidi="fa-IR"/>
+        </w:rPr>
+        <w:t xml:space="preserve"> PostTypeConfiguration.cs</w:t>
+      </w:r>
+      <w:r>
+        <w:rPr>
+          <w:rFonts w:ascii="Courier New" w:hAnsi="Courier New" w:cs="Courier New"/>
+          <w:sz w:val="20"/>
+          <w:szCs w:val="20"/>
+          <w:lang w:bidi="fa-IR"/>
+        </w:rPr>
+        <w:tab/>
+      </w:r>
+      <w:r>
+        <w:rPr>
+          <w:rFonts w:ascii="Courier New" w:hAnsi="Courier New" w:cs="Courier New"/>
+          <w:sz w:val="20"/>
+          <w:szCs w:val="20"/>
+          <w:lang w:bidi="fa-IR"/>
+        </w:rPr>
+        <w:sym w:font="Wingdings" w:char="F0E0"/>
+      </w:r>
+      <w:r>
+        <w:rPr>
+          <w:rFonts w:ascii="Courier New" w:hAnsi="Courier New" w:cs="Courier New"/>
+          <w:sz w:val="20"/>
+          <w:szCs w:val="20"/>
+          <w:lang w:bidi="fa-IR"/>
+        </w:rPr>
+        <w:t xml:space="preserve"> </w:t>
+      </w:r>
+      <w:r>
+        <w:rPr>
+          <w:rFonts w:ascii="Courier New" w:hAnsi="Courier New" w:cs="Courier New" w:hint="cs"/>
+          <w:sz w:val="20"/>
+          <w:szCs w:val="20"/>
+          <w:rtl/>
+          <w:lang w:bidi="fa-IR"/>
+        </w:rPr>
+        <w:t>ایجاد می‌کنیم</w:t>
+      </w:r>
+    </w:p>
+    <w:p>
+      <w:pPr>
+        <w:jc w:val="both"/>
+        <w:rPr>
+          <w:rFonts w:ascii="Courier New" w:hAnsi="Courier New" w:cs="Courier New"/>
+          <w:sz w:val="20"/>
+          <w:szCs w:val="20"/>
+          <w:lang w:bidi="fa-IR"/>
+        </w:rPr>
+      </w:pPr>
+      <w:r>
+        <w:rPr>
+          <w:rFonts w:ascii="Courier New" w:hAnsi="Courier New" w:cs="Courier New"/>
+          <w:sz w:val="20"/>
+          <w:szCs w:val="20"/>
+          <w:lang w:bidi="fa-IR"/>
+        </w:rPr>
+        <w:tab/>
+        <w:t>[Common]</w:t>
+      </w:r>
+      <w:r>
+        <w:rPr>
+          <w:rFonts w:ascii="Courier New" w:hAnsi="Courier New" w:cs="Courier New"/>
+          <w:sz w:val="20"/>
+          <w:szCs w:val="20"/>
+          <w:lang w:bidi="fa-IR"/>
+        </w:rPr>
+        <w:tab/>
+      </w:r>
+      <w:r>
+        <w:rPr>
+          <w:rFonts w:ascii="Courier New" w:hAnsi="Courier New" w:cs="Courier New"/>
+          <w:sz w:val="20"/>
+          <w:szCs w:val="20"/>
+          <w:lang w:bidi="fa-IR"/>
+        </w:rPr>
+        <w:sym w:font="Wingdings" w:char="F0E0"/>
+      </w:r>
+      <w:r>
+        <w:rPr>
+          <w:rFonts w:ascii="Courier New" w:hAnsi="Courier New" w:cs="Courier New"/>
+          <w:sz w:val="20"/>
+          <w:szCs w:val="20"/>
+          <w:lang w:bidi="fa-IR"/>
+        </w:rPr>
+        <w:t xml:space="preserve"> Culture</w:t>
+      </w:r>
+      <w:r>
+        <w:rPr>
+          <w:rFonts w:ascii="Courier New" w:hAnsi="Courier New" w:cs="Courier New"/>
+          <w:sz w:val="20"/>
+          <w:szCs w:val="20"/>
+          <w:lang w:bidi="fa-IR"/>
+        </w:rPr>
+        <w:t>Configuration.cs</w:t>
+      </w:r>
+      <w:r>
+        <w:rPr>
+          <w:rFonts w:ascii="Courier New" w:hAnsi="Courier New" w:cs="Courier New"/>
+          <w:sz w:val="20"/>
+          <w:szCs w:val="20"/>
+          <w:lang w:bidi="fa-IR"/>
+        </w:rPr>
+        <w:tab/>
+      </w:r>
+      <w:r>
+        <w:rPr>
+          <w:rFonts w:ascii="Courier New" w:hAnsi="Courier New" w:cs="Courier New"/>
+          <w:sz w:val="20"/>
+          <w:szCs w:val="20"/>
+          <w:lang w:bidi="fa-IR"/>
+        </w:rPr>
+        <w:sym w:font="Wingdings" w:char="F0E0"/>
+      </w:r>
+      <w:r>
+        <w:rPr>
+          <w:rFonts w:ascii="Courier New" w:hAnsi="Courier New" w:cs="Courier New"/>
+          <w:sz w:val="20"/>
+          <w:szCs w:val="20"/>
+          <w:lang w:bidi="fa-IR"/>
+        </w:rPr>
+        <w:t xml:space="preserve"> </w:t>
+      </w:r>
+      <w:r>
+        <w:rPr>
+          <w:rFonts w:ascii="Courier New" w:hAnsi="Courier New" w:cs="Courier New" w:hint="cs"/>
+          <w:sz w:val="20"/>
+          <w:szCs w:val="20"/>
+          <w:rtl/>
+          <w:lang w:bidi="fa-IR"/>
+        </w:rPr>
+        <w:t>ویرایش می‌کنیم</w:t>
+      </w:r>
+    </w:p>
+    <w:p>
+      <w:pPr>
+        <w:bidi/>
+        <w:jc w:val="both"/>
+        <w:rPr>
+          <w:rFonts w:ascii="Courier New" w:hAnsi="Courier New" w:cs="Courier New"/>
+          <w:sz w:val="20"/>
+          <w:szCs w:val="20"/>
+          <w:rtl/>
+          <w:lang w:bidi="fa-IR"/>
+        </w:rPr>
+      </w:pPr>
+    </w:p>
+    <w:p>
+      <w:pPr>
+        <w:bidi/>
+        <w:jc w:val="both"/>
+        <w:rPr>
+          <w:rFonts w:ascii="Courier New" w:hAnsi="Courier New" w:cs="Courier New"/>
+          <w:sz w:val="20"/>
+          <w:szCs w:val="20"/>
+          <w:rtl/>
+          <w:lang w:bidi="fa-IR"/>
+        </w:rPr>
+      </w:pPr>
+      <w:r>
+        <w:rPr>
+          <w:rFonts w:ascii="Courier New" w:hAnsi="Courier New" w:cs="Courier New" w:hint="cs"/>
+          <w:sz w:val="20"/>
+          <w:szCs w:val="20"/>
+          <w:rtl/>
+          <w:lang w:bidi="fa-IR"/>
+        </w:rPr>
+        <w:t xml:space="preserve">ایجاد </w:t>
+      </w:r>
+      <w:r>
+        <w:rPr>
+          <w:rFonts w:ascii="Courier New" w:hAnsi="Courier New" w:cs="Courier New"/>
+          <w:sz w:val="20"/>
+          <w:szCs w:val="20"/>
+          <w:lang w:bidi="fa-IR"/>
+        </w:rPr>
+        <w:t>Property</w:t>
+      </w:r>
+      <w:r>
+        <w:rPr>
+          <w:rFonts w:ascii="Courier New" w:hAnsi="Courier New" w:cs="Courier New" w:hint="cs"/>
+          <w:sz w:val="20"/>
+          <w:szCs w:val="20"/>
+          <w:rtl/>
+          <w:lang w:bidi="fa-IR"/>
+        </w:rPr>
+        <w:t xml:space="preserve"> برای </w:t>
+      </w:r>
+      <w:r>
+        <w:rPr>
+          <w:rFonts w:ascii="Courier New" w:hAnsi="Courier New" w:cs="Courier New"/>
+          <w:sz w:val="20"/>
+          <w:szCs w:val="20"/>
+          <w:lang w:bidi="fa-IR"/>
+        </w:rPr>
+        <w:t>PostType</w:t>
+      </w:r>
+      <w:r>
+        <w:rPr>
+          <w:rFonts w:ascii="Courier New" w:hAnsi="Courier New" w:cs="Courier New" w:hint="cs"/>
+          <w:sz w:val="20"/>
+          <w:szCs w:val="20"/>
+          <w:rtl/>
+          <w:lang w:bidi="fa-IR"/>
+        </w:rPr>
+        <w:t xml:space="preserve"> در داخل کلاس </w:t>
+      </w:r>
+      <w:r>
+        <w:rPr>
+          <w:rFonts w:ascii="Courier New" w:hAnsi="Courier New" w:cs="Courier New"/>
+          <w:sz w:val="20"/>
+          <w:szCs w:val="20"/>
+          <w:lang w:bidi="fa-IR"/>
+        </w:rPr>
+        <w:t>DatabaseContext</w:t>
+      </w:r>
+      <w:r>
+        <w:rPr>
+          <w:rFonts w:ascii="Courier New" w:hAnsi="Courier New" w:cs="Courier New" w:hint="cs"/>
+          <w:sz w:val="20"/>
+          <w:szCs w:val="20"/>
+          <w:rtl/>
+          <w:lang w:bidi="fa-IR"/>
+        </w:rPr>
+        <w:t>:</w:t>
+      </w:r>
+    </w:p>
+    <w:p>
+      <w:pPr>
+        <w:bidi/>
+        <w:jc w:val="both"/>
+        <w:rPr>
+          <w:rFonts w:ascii="Courier New" w:hAnsi="Courier New" w:cs="Courier New"/>
+          <w:sz w:val="20"/>
+          <w:szCs w:val="20"/>
+          <w:rtl/>
+          <w:lang w:bidi="fa-IR"/>
+        </w:rPr>
+      </w:pPr>
+    </w:p>
+    <w:p>
+      <w:pPr>
+        <w:bidi/>
+        <w:jc w:val="both"/>
+        <w:rPr>
+          <w:rFonts w:ascii="Courier New" w:hAnsi="Courier New" w:cs="Courier New"/>
+          <w:sz w:val="20"/>
+          <w:szCs w:val="20"/>
+          <w:lang w:bidi="fa-IR"/>
+        </w:rPr>
+      </w:pPr>
+      <w:r>
+        <w:rPr>
+          <w:rFonts w:ascii="Courier New" w:hAnsi="Courier New" w:cs="Courier New" w:hint="cs"/>
+          <w:sz w:val="20"/>
+          <w:szCs w:val="20"/>
+          <w:rtl/>
+          <w:lang w:bidi="fa-IR"/>
+        </w:rPr>
+        <w:t xml:space="preserve">ایجاد </w:t>
+      </w:r>
+      <w:r>
+        <w:rPr>
+          <w:rFonts w:ascii="Courier New" w:hAnsi="Courier New" w:cs="Courier New"/>
+          <w:sz w:val="20"/>
+          <w:szCs w:val="20"/>
+          <w:lang w:bidi="fa-IR"/>
+        </w:rPr>
+        <w:t>Seed Data</w:t>
+      </w:r>
+    </w:p>
+    <w:p>
+      <w:pPr>
+        <w:bidi/>
+        <w:jc w:val="both"/>
+        <w:rPr>
+          <w:rFonts w:ascii="Courier New" w:hAnsi="Courier New" w:cs="Courier New"/>
+          <w:sz w:val="20"/>
+          <w:szCs w:val="20"/>
+          <w:rtl/>
+          <w:lang w:bidi="fa-IR"/>
+        </w:rPr>
+      </w:pPr>
+      <w:r>
+        <w:rPr>
+          <w:rFonts w:ascii="Courier New" w:hAnsi="Courier New" w:cs="Courier New" w:hint="cs"/>
+          <w:sz w:val="20"/>
+          <w:szCs w:val="20"/>
+          <w:rtl/>
+          <w:lang w:bidi="fa-IR"/>
+        </w:rPr>
+        <w:t xml:space="preserve">از طریق نشانی ذیل، اقدام به ایجاد </w:t>
+      </w:r>
+      <w:r>
+        <w:rPr>
+          <w:rFonts w:ascii="Courier New" w:hAnsi="Courier New" w:cs="Courier New"/>
+          <w:sz w:val="20"/>
+          <w:szCs w:val="20"/>
+          <w:lang w:bidi="fa-IR"/>
+        </w:rPr>
+        <w:t>Seed Data</w:t>
+      </w:r>
+      <w:r>
+        <w:rPr>
+          <w:rFonts w:ascii="Courier New" w:hAnsi="Courier New" w:cs="Courier New" w:hint="cs"/>
+          <w:sz w:val="20"/>
+          <w:szCs w:val="20"/>
+          <w:rtl/>
+          <w:lang w:bidi="fa-IR"/>
+        </w:rPr>
+        <w:t xml:space="preserve"> می‌کنیم:</w:t>
+      </w:r>
+    </w:p>
+    <w:p>
+      <w:pPr>
+        <w:jc w:val="both"/>
+        <w:rPr>
+          <w:rFonts w:ascii="Courier New" w:hAnsi="Courier New" w:cs="Courier New"/>
+          <w:sz w:val="20"/>
+          <w:szCs w:val="20"/>
+          <w:lang w:bidi="fa-IR"/>
+        </w:rPr>
+      </w:pPr>
+      <w:r>
+        <w:rPr>
+          <w:rFonts w:ascii="Courier New" w:hAnsi="Courier New" w:cs="Courier New"/>
+          <w:sz w:val="20"/>
+          <w:szCs w:val="20"/>
+          <w:lang w:bidi="fa-IR"/>
+        </w:rPr>
+        <w:t xml:space="preserve">[src] </w:t>
+      </w:r>
+      <w:r>
+        <w:rPr>
+          <w:rFonts w:ascii="Courier New" w:hAnsi="Courier New" w:cs="Courier New"/>
+          <w:sz w:val="20"/>
+          <w:szCs w:val="20"/>
+          <w:lang w:bidi="fa-IR"/>
+        </w:rPr>
+        <w:sym w:font="Wingdings" w:char="F0E0"/>
+      </w:r>
+      <w:r>
+        <w:rPr>
+          <w:rFonts w:ascii="Courier New" w:hAnsi="Courier New" w:cs="Courier New"/>
+          <w:sz w:val="20"/>
+          <w:szCs w:val="20"/>
+          <w:lang w:bidi="fa-IR"/>
+        </w:rPr>
+        <w:t xml:space="preserve"> [</w:t>
+      </w:r>
+      <w:r>
+        <w:rPr>
+          <w:rFonts w:ascii="Courier New" w:hAnsi="Courier New" w:cs="Courier New"/>
+          <w:sz w:val="20"/>
+          <w:szCs w:val="20"/>
+          <w:lang w:bidi="fa-IR"/>
+        </w:rPr>
+        <w:t>Persistence</w:t>
+      </w:r>
+      <w:r>
+        <w:rPr>
+          <w:rFonts w:ascii="Courier New" w:hAnsi="Courier New" w:cs="Courier New"/>
+          <w:sz w:val="20"/>
+          <w:szCs w:val="20"/>
+          <w:lang w:bidi="fa-IR"/>
+        </w:rPr>
+        <w:t xml:space="preserve">] </w:t>
+      </w:r>
+      <w:r>
+        <w:rPr>
+          <w:rFonts w:ascii="Courier New" w:hAnsi="Courier New" w:cs="Courier New"/>
+          <w:sz w:val="20"/>
+          <w:szCs w:val="20"/>
+          <w:lang w:bidi="fa-IR"/>
+        </w:rPr>
+        <w:sym w:font="Wingdings" w:char="F0E0"/>
+      </w:r>
+      <w:r>
+        <w:rPr>
+          <w:rFonts w:ascii="Courier New" w:hAnsi="Courier New" w:cs="Courier New"/>
+          <w:sz w:val="20"/>
+          <w:szCs w:val="20"/>
+          <w:lang w:bidi="fa-IR"/>
+        </w:rPr>
+        <w:t xml:space="preserve"> [[</w:t>
+      </w:r>
+      <w:r>
+        <w:rPr>
+          <w:rFonts w:ascii="Courier New" w:hAnsi="Courier New" w:cs="Courier New"/>
+          <w:sz w:val="20"/>
+          <w:szCs w:val="20"/>
+          <w:lang w:bidi="fa-IR"/>
+        </w:rPr>
+        <w:t>Persistence</w:t>
+      </w:r>
+      <w:r>
+        <w:rPr>
+          <w:rFonts w:ascii="Courier New" w:hAnsi="Courier New" w:cs="Courier New"/>
+          <w:sz w:val="20"/>
+          <w:szCs w:val="20"/>
+          <w:lang w:bidi="fa-IR"/>
+        </w:rPr>
+        <w:t xml:space="preserve">]] </w:t>
+      </w:r>
+      <w:r>
+        <w:rPr>
+          <w:rFonts w:ascii="Courier New" w:hAnsi="Courier New" w:cs="Courier New"/>
+          <w:sz w:val="20"/>
+          <w:szCs w:val="20"/>
+          <w:lang w:bidi="fa-IR"/>
+        </w:rPr>
+        <w:sym w:font="Wingdings" w:char="F0E0"/>
+      </w:r>
+      <w:r>
+        <w:rPr>
+          <w:rFonts w:ascii="Courier New" w:hAnsi="Courier New" w:cs="Courier New"/>
+          <w:sz w:val="20"/>
+          <w:szCs w:val="20"/>
+          <w:lang w:bidi="fa-IR"/>
+        </w:rPr>
+        <w:t xml:space="preserve"> [</w:t>
+      </w:r>
+      <w:r>
+        <w:rPr>
+          <w:rFonts w:ascii="Courier New" w:hAnsi="Courier New" w:cs="Courier New"/>
+          <w:sz w:val="20"/>
+          <w:szCs w:val="20"/>
+          <w:lang w:bidi="fa-IR"/>
+        </w:rPr>
+        <w:t>Extensions</w:t>
+      </w:r>
+      <w:r>
+        <w:rPr>
+          <w:rFonts w:ascii="Courier New" w:hAnsi="Courier New" w:cs="Courier New"/>
+          <w:sz w:val="20"/>
+          <w:szCs w:val="20"/>
+          <w:lang w:bidi="fa-IR"/>
+        </w:rPr>
+        <w:t>]</w:t>
+      </w:r>
+      <w:r>
+        <w:rPr>
+          <w:rFonts w:ascii="Courier New" w:hAnsi="Courier New" w:cs="Courier New"/>
+          <w:sz w:val="20"/>
+          <w:szCs w:val="20"/>
+          <w:lang w:bidi="fa-IR"/>
+        </w:rPr>
+        <w:t>:</w:t>
+      </w:r>
+    </w:p>
+    <w:p>
+      <w:pPr>
+        <w:jc w:val="both"/>
+        <w:rPr>
+          <w:rFonts w:ascii="Courier New" w:hAnsi="Courier New" w:cs="Courier New"/>
+          <w:sz w:val="20"/>
+          <w:szCs w:val="20"/>
+          <w:lang w:bidi="fa-IR"/>
+        </w:rPr>
+      </w:pPr>
+      <w:r>
+        <w:rPr>
+          <w:rFonts w:ascii="Courier New" w:hAnsi="Courier New" w:cs="Courier New"/>
+          <w:sz w:val="20"/>
+          <w:szCs w:val="20"/>
+          <w:lang w:bidi="fa-IR"/>
+        </w:rPr>
+        <w:tab/>
+      </w:r>
+      <w:r>
+        <w:rPr>
+          <w:rFonts w:ascii="Courier New" w:hAnsi="Courier New" w:cs="Courier New"/>
+          <w:sz w:val="20"/>
+          <w:szCs w:val="20"/>
+          <w:lang w:bidi="fa-IR"/>
+        </w:rPr>
+        <w:t>ModelBuilderExtensions.cs</w:t>
+      </w:r>
+    </w:p>
+    <w:p>
+      <w:pPr>
+        <w:bidi/>
+        <w:jc w:val="both"/>
+        <w:rPr>
+          <w:rFonts w:ascii="Courier New" w:hAnsi="Courier New" w:cs="Courier New"/>
+          <w:sz w:val="20"/>
+          <w:szCs w:val="20"/>
+          <w:lang w:bidi="fa-IR"/>
+        </w:rPr>
+      </w:pPr>
+      <w:r>
+        <w:rPr>
+          <w:rFonts w:ascii="Courier New" w:hAnsi="Courier New" w:cs="Courier New" w:hint="cs"/>
+          <w:sz w:val="20"/>
+          <w:szCs w:val="20"/>
+          <w:rtl/>
+          <w:lang w:bidi="fa-IR"/>
+        </w:rPr>
+        <w:t>ابتدا یک منو برای نمایش فهرست دسته‌بندی‌ها (به فارسی و انگلیسی) ایجاد می‌کنیم</w:t>
+      </w:r>
+      <w:r>
+        <w:rPr>
+          <w:rFonts w:ascii="Courier New" w:hAnsi="Courier New" w:cs="Courier New"/>
+          <w:sz w:val="20"/>
+          <w:szCs w:val="20"/>
+          <w:lang w:bidi="fa-IR"/>
+        </w:rPr>
+        <w:t>.</w:t>
+      </w:r>
+    </w:p>
+    <w:p>
+      <w:pPr>
+        <w:bidi/>
+        <w:jc w:val="both"/>
+        <w:rPr>
+          <w:rFonts w:ascii="Courier New" w:hAnsi="Courier New" w:cs="Courier New"/>
+          <w:sz w:val="20"/>
+          <w:szCs w:val="20"/>
+          <w:rtl/>
+          <w:lang w:bidi="fa-IR"/>
+        </w:rPr>
+      </w:pPr>
+      <w:r>
+        <w:rPr>
+          <w:rFonts w:ascii="Courier New" w:hAnsi="Courier New" w:cs="Courier New" w:hint="cs"/>
+          <w:sz w:val="20"/>
+          <w:szCs w:val="20"/>
+          <w:rtl/>
+          <w:lang w:bidi="fa-IR"/>
+        </w:rPr>
+        <w:t>سپس در صورتی که این جدول نیاز به اطلاعات اولیه داشت، در این‌جا اقدام به درج اطلاعات اولیه می‌کنیم:</w:t>
+      </w:r>
+    </w:p>
+    <w:p>
+      <w:pPr>
+        <w:pStyle w:val="ListParagraph"/>
+        <w:numPr>
+          <w:ilvl w:val="0"/>
+          <w:numId w:val="4"/>
+        </w:numPr>
+        <w:bidi/>
+        <w:jc w:val="both"/>
+        <w:rPr>
+          <w:rFonts w:ascii="Courier New" w:hAnsi="Courier New" w:cs="Courier New"/>
+          <w:sz w:val="20"/>
+          <w:szCs w:val="20"/>
+          <w:rtl/>
+          <w:lang w:bidi="fa-IR"/>
+        </w:rPr>
+      </w:pPr>
+      <w:r>
+        <w:rPr>
+          <w:rFonts w:ascii="Courier New" w:hAnsi="Courier New" w:cs="Courier New" w:hint="cs"/>
+          <w:sz w:val="20"/>
+          <w:szCs w:val="20"/>
+          <w:rtl/>
+          <w:lang w:bidi="fa-IR"/>
+        </w:rPr>
+        <w:t>خبر</w:t>
+      </w:r>
+    </w:p>
+    <w:p>
+      <w:pPr>
+        <w:pStyle w:val="ListParagraph"/>
+        <w:numPr>
+          <w:ilvl w:val="0"/>
+          <w:numId w:val="4"/>
+        </w:numPr>
+        <w:bidi/>
+        <w:jc w:val="both"/>
+        <w:rPr>
+          <w:rFonts w:ascii="Courier New" w:hAnsi="Courier New" w:cs="Courier New"/>
+          <w:sz w:val="20"/>
+          <w:szCs w:val="20"/>
+          <w:rtl/>
+          <w:lang w:bidi="fa-IR"/>
+        </w:rPr>
+      </w:pPr>
+      <w:r>
+        <w:rPr>
+          <w:rFonts w:ascii="Courier New" w:hAnsi="Courier New" w:cs="Courier New" w:hint="cs"/>
+          <w:sz w:val="20"/>
+          <w:szCs w:val="20"/>
+          <w:rtl/>
+          <w:lang w:bidi="fa-IR"/>
+        </w:rPr>
+        <w:t>مقاله</w:t>
+      </w:r>
+    </w:p>
+    <w:p>
+      <w:pPr>
+        <w:bidi/>
+        <w:jc w:val="both"/>
+        <w:rPr>
+          <w:rFonts w:ascii="Courier New" w:hAnsi="Courier New" w:cs="Courier New"/>
+          <w:sz w:val="20"/>
+          <w:szCs w:val="20"/>
+          <w:lang w:bidi="fa-IR"/>
+        </w:rPr>
+      </w:pPr>
+    </w:p>
+    <w:p>
+      <w:pPr>
+        <w:bidi/>
+        <w:jc w:val="both"/>
+        <w:rPr>
+          <w:rFonts w:ascii="Courier New" w:hAnsi="Courier New" w:cs="Courier New"/>
+          <w:sz w:val="20"/>
+          <w:szCs w:val="20"/>
+          <w:rtl/>
+          <w:lang w:bidi="fa-IR"/>
+        </w:rPr>
+      </w:pPr>
+      <w:r>
+        <w:rPr>
+          <w:rFonts w:ascii="Courier New" w:hAnsi="Courier New" w:cs="Courier New" w:hint="cs"/>
+          <w:sz w:val="20"/>
+          <w:szCs w:val="20"/>
+          <w:rtl/>
+          <w:lang w:bidi="fa-IR"/>
+        </w:rPr>
+        <w:t>یک‌بار برنامه را اجرا می‌کنیم تا اطمینان حاصل کنیم که هیچ مشکلی در طراحی مدل‌ها وجود ندارد.</w:t>
+      </w:r>
+    </w:p>
+    <w:p>
+      <w:pPr>
+        <w:bidi/>
+        <w:jc w:val="both"/>
+        <w:rPr>
+          <w:rFonts w:ascii="Courier New" w:hAnsi="Courier New" w:cs="Courier New"/>
+          <w:sz w:val="20"/>
+          <w:szCs w:val="20"/>
+          <w:rtl/>
+          <w:lang w:bidi="fa-IR"/>
+        </w:rPr>
+      </w:pPr>
+    </w:p>
+    <w:p>
+      <w:pPr>
+        <w:bidi/>
+        <w:jc w:val="both"/>
+        <w:rPr>
+          <w:rFonts w:ascii="Courier New" w:hAnsi="Courier New" w:cs="Courier New"/>
+          <w:sz w:val="20"/>
+          <w:szCs w:val="20"/>
+          <w:rtl/>
+          <w:lang w:bidi="fa-IR"/>
+        </w:rPr>
+      </w:pPr>
+      <w:r>
+        <w:rPr>
+          <w:rFonts w:ascii="Courier New" w:hAnsi="Courier New" w:cs="Courier New" w:hint="cs"/>
+          <w:sz w:val="20"/>
+          <w:szCs w:val="20"/>
+          <w:rtl/>
+          <w:lang w:bidi="fa-IR"/>
+        </w:rPr>
+        <w:t xml:space="preserve">صفحه مربوط به نمایش دسته‌بندی‌ها </w:t>
+      </w:r>
+      <w:r>
+        <w:rPr>
+          <w:rFonts w:ascii="Courier New" w:hAnsi="Courier New" w:cs="Courier New" w:hint="cs"/>
+          <w:sz w:val="20"/>
+          <w:szCs w:val="20"/>
+          <w:rtl/>
+          <w:lang w:bidi="fa-IR"/>
+        </w:rPr>
+        <w:t xml:space="preserve">را </w:t>
+      </w:r>
+      <w:r>
+        <w:rPr>
+          <w:rFonts w:ascii="Courier New" w:hAnsi="Courier New" w:cs="Courier New" w:hint="cs"/>
+          <w:sz w:val="20"/>
+          <w:szCs w:val="20"/>
+          <w:rtl/>
+          <w:lang w:bidi="fa-IR"/>
+        </w:rPr>
+        <w:t>در مسیر ذیل ایجاد می‌کنیم:</w:t>
+      </w:r>
+    </w:p>
+    <w:p>
+      <w:pPr>
+        <w:jc w:val="both"/>
+        <w:rPr>
+          <w:rFonts w:ascii="Courier New" w:hAnsi="Courier New" w:cs="Courier New"/>
+          <w:sz w:val="20"/>
+          <w:szCs w:val="20"/>
+          <w:lang w:bidi="fa-IR"/>
+        </w:rPr>
+      </w:pPr>
+      <w:r>
+        <w:rPr>
+          <w:rFonts w:ascii="Courier New" w:hAnsi="Courier New" w:cs="Courier New"/>
+          <w:sz w:val="20"/>
+          <w:szCs w:val="20"/>
+          <w:lang w:bidi="fa-IR"/>
+        </w:rPr>
+        <w:t xml:space="preserve">[src] </w:t>
+      </w:r>
+      <w:r>
+        <w:rPr>
+          <w:rFonts w:ascii="Courier New" w:hAnsi="Courier New" w:cs="Courier New"/>
+          <w:sz w:val="20"/>
+          <w:szCs w:val="20"/>
+          <w:lang w:bidi="fa-IR"/>
+        </w:rPr>
+        <w:sym w:font="Wingdings" w:char="F0E0"/>
+      </w:r>
+      <w:r>
+        <w:rPr>
+          <w:rFonts w:ascii="Courier New" w:hAnsi="Courier New" w:cs="Courier New"/>
+          <w:sz w:val="20"/>
+          <w:szCs w:val="20"/>
+          <w:lang w:bidi="fa-IR"/>
+        </w:rPr>
+        <w:t xml:space="preserve"> [</w:t>
+      </w:r>
+      <w:r>
+        <w:rPr>
+          <w:rFonts w:ascii="Courier New" w:hAnsi="Courier New" w:cs="Courier New"/>
+          <w:sz w:val="20"/>
+          <w:szCs w:val="20"/>
+          <w:lang w:bidi="fa-IR"/>
+        </w:rPr>
+        <w:t>Presentation</w:t>
+      </w:r>
+      <w:r>
+        <w:rPr>
+          <w:rFonts w:ascii="Courier New" w:hAnsi="Courier New" w:cs="Courier New"/>
+          <w:sz w:val="20"/>
+          <w:szCs w:val="20"/>
+          <w:lang w:bidi="fa-IR"/>
+        </w:rPr>
+        <w:t xml:space="preserve">] </w:t>
+      </w:r>
+      <w:r>
+        <w:rPr>
+          <w:rFonts w:ascii="Courier New" w:hAnsi="Courier New" w:cs="Courier New"/>
+          <w:sz w:val="20"/>
+          <w:szCs w:val="20"/>
+          <w:lang w:bidi="fa-IR"/>
+        </w:rPr>
+        <w:sym w:font="Wingdings" w:char="F0E0"/>
+      </w:r>
+      <w:r>
+        <w:rPr>
+          <w:rFonts w:ascii="Courier New" w:hAnsi="Courier New" w:cs="Courier New"/>
+          <w:sz w:val="20"/>
+          <w:szCs w:val="20"/>
+          <w:lang w:bidi="fa-IR"/>
+        </w:rPr>
+        <w:t xml:space="preserve"> [[Server]] </w:t>
+      </w:r>
+      <w:r>
+        <w:rPr>
+          <w:rFonts w:ascii="Courier New" w:hAnsi="Courier New" w:cs="Courier New"/>
+          <w:sz w:val="20"/>
+          <w:szCs w:val="20"/>
+          <w:lang w:bidi="fa-IR"/>
+        </w:rPr>
+        <w:sym w:font="Wingdings" w:char="F0E0"/>
+      </w:r>
+      <w:r>
+        <w:rPr>
+          <w:rFonts w:ascii="Courier New" w:hAnsi="Courier New" w:cs="Courier New"/>
+          <w:sz w:val="20"/>
+          <w:szCs w:val="20"/>
+          <w:lang w:bidi="fa-IR"/>
+        </w:rPr>
+        <w:t xml:space="preserve"> [Pages] </w:t>
+      </w:r>
+      <w:r>
+        <w:rPr>
+          <w:rFonts w:ascii="Courier New" w:hAnsi="Courier New" w:cs="Courier New"/>
+          <w:sz w:val="20"/>
+          <w:szCs w:val="20"/>
+          <w:lang w:bidi="fa-IR"/>
+        </w:rPr>
+        <w:sym w:font="Wingdings" w:char="F0E0"/>
+      </w:r>
+      <w:r>
+        <w:rPr>
+          <w:rFonts w:ascii="Courier New" w:hAnsi="Courier New" w:cs="Courier New"/>
+          <w:sz w:val="20"/>
+          <w:szCs w:val="20"/>
+          <w:lang w:bidi="fa-IR"/>
+        </w:rPr>
+        <w:t xml:space="preserve"> [Features] </w:t>
+      </w:r>
+      <w:r>
+        <w:rPr>
+          <w:rFonts w:ascii="Courier New" w:hAnsi="Courier New" w:cs="Courier New"/>
+          <w:sz w:val="20"/>
+          <w:szCs w:val="20"/>
+          <w:lang w:bidi="fa-IR"/>
+        </w:rPr>
+        <w:sym w:font="Wingdings" w:char="F0E0"/>
+      </w:r>
+      <w:r>
+        <w:rPr>
+          <w:rFonts w:ascii="Courier New" w:hAnsi="Courier New" w:cs="Courier New"/>
+          <w:sz w:val="20"/>
+          <w:szCs w:val="20"/>
+          <w:lang w:bidi="fa-IR"/>
+        </w:rPr>
+        <w:t xml:space="preserve"> [Cms]:</w:t>
+      </w:r>
+    </w:p>
+    <w:p>
+      <w:pPr>
+        <w:jc w:val="both"/>
+        <w:rPr>
+          <w:rFonts w:ascii="Courier New" w:hAnsi="Courier New" w:cs="Courier New"/>
+          <w:sz w:val="20"/>
+          <w:szCs w:val="20"/>
+          <w:lang w:bidi="fa-IR"/>
+        </w:rPr>
+      </w:pPr>
+      <w:r>
+        <w:rPr>
+          <w:rFonts w:ascii="Courier New" w:hAnsi="Courier New" w:cs="Courier New"/>
+          <w:sz w:val="20"/>
+          <w:szCs w:val="20"/>
+          <w:lang w:bidi="fa-IR"/>
+        </w:rPr>
+        <w:tab/>
+        <w:t>Type</w:t>
+      </w:r>
+      <w:r>
+        <w:rPr>
+          <w:rFonts w:ascii="Courier New" w:hAnsi="Courier New" w:cs="Courier New"/>
+          <w:sz w:val="20"/>
+          <w:szCs w:val="20"/>
+          <w:lang w:bidi="fa-IR"/>
+        </w:rPr>
+        <w:t>s</w:t>
+      </w:r>
+      <w:r>
+        <w:rPr>
+          <w:rFonts w:ascii="Courier New" w:hAnsi="Courier New" w:cs="Courier New"/>
+          <w:sz w:val="20"/>
+          <w:szCs w:val="20"/>
+          <w:lang w:bidi="fa-IR"/>
+        </w:rPr>
+        <w:t>.cshtml &amp; Type</w:t>
+      </w:r>
+      <w:r>
+        <w:rPr>
+          <w:rFonts w:ascii="Courier New" w:hAnsi="Courier New" w:cs="Courier New"/>
+          <w:sz w:val="20"/>
+          <w:szCs w:val="20"/>
+          <w:lang w:bidi="fa-IR"/>
+        </w:rPr>
+        <w:t>s</w:t>
+      </w:r>
+      <w:r>
+        <w:rPr>
+          <w:rFonts w:ascii="Courier New" w:hAnsi="Courier New" w:cs="Courier New"/>
+          <w:sz w:val="20"/>
+          <w:szCs w:val="20"/>
+          <w:lang w:bidi="fa-IR"/>
+        </w:rPr>
+        <w:t>.cshtml.cs</w:t>
+      </w:r>
+    </w:p>
+    <w:p>
+      <w:pPr>
+        <w:bidi/>
+        <w:jc w:val="both"/>
+        <w:rPr>
+          <w:rFonts w:ascii="Courier New" w:hAnsi="Courier New" w:cs="Courier New"/>
+          <w:sz w:val="20"/>
+          <w:szCs w:val="20"/>
+          <w:rtl/>
+          <w:lang w:bidi="fa-IR"/>
+        </w:rPr>
+      </w:pPr>
+      <w:r>
+        <w:rPr>
+          <w:rFonts w:ascii="Courier New" w:hAnsi="Courier New" w:cs="Courier New" w:hint="cs"/>
+          <w:sz w:val="20"/>
+          <w:szCs w:val="20"/>
+          <w:rtl/>
+          <w:lang w:bidi="fa-IR"/>
+        </w:rPr>
+        <w:lastRenderedPageBreak/>
+        <w:t>پروژه را یک‌بار اجرا می‌کنیم تا نتیجه منوی بالای صفحه (دسته‌بندی‌ها) و نیز صفحه مربوط به آن را مشاهده نماییم.</w:t>
+      </w:r>
+    </w:p>
+    <w:p>
+      <w:pPr>
+        <w:bidi/>
+        <w:jc w:val="both"/>
+        <w:rPr>
+          <w:rFonts w:ascii="Courier New" w:hAnsi="Courier New" w:cs="Courier New"/>
+          <w:sz w:val="20"/>
+          <w:szCs w:val="20"/>
+          <w:rtl/>
+          <w:lang w:bidi="fa-IR"/>
+        </w:rPr>
+      </w:pPr>
+    </w:p>
+    <w:p>
+      <w:pPr>
+        <w:bidi/>
+        <w:jc w:val="both"/>
+        <w:rPr>
+          <w:rFonts w:ascii="Courier New" w:hAnsi="Courier New" w:cs="Courier New"/>
+          <w:sz w:val="20"/>
+          <w:szCs w:val="20"/>
+          <w:rtl/>
+          <w:lang w:bidi="fa-IR"/>
+        </w:rPr>
+      </w:pPr>
+      <w:r>
+        <w:rPr>
+          <w:rFonts w:ascii="Courier New" w:hAnsi="Courier New" w:cs="Courier New" w:hint="cs"/>
+          <w:sz w:val="20"/>
+          <w:szCs w:val="20"/>
+          <w:rtl/>
+          <w:lang w:bidi="fa-IR"/>
+        </w:rPr>
+        <w:t>صفحه مربوط به نمایش دسته‌بند</w:t>
+      </w:r>
+      <w:r>
+        <w:rPr>
+          <w:rFonts w:ascii="Courier New" w:hAnsi="Courier New" w:cs="Courier New" w:hint="cs"/>
+          <w:sz w:val="20"/>
+          <w:szCs w:val="20"/>
+          <w:rtl/>
+          <w:lang w:bidi="fa-IR"/>
+        </w:rPr>
+        <w:t>ی</w:t>
+      </w:r>
+      <w:r>
+        <w:rPr>
+          <w:rFonts w:ascii="Courier New" w:hAnsi="Courier New" w:cs="Courier New" w:hint="cs"/>
+          <w:sz w:val="20"/>
+          <w:szCs w:val="20"/>
+          <w:rtl/>
+          <w:lang w:bidi="fa-IR"/>
+        </w:rPr>
+        <w:t xml:space="preserve"> </w:t>
+      </w:r>
+      <w:r>
+        <w:rPr>
+          <w:rFonts w:ascii="Courier New" w:hAnsi="Courier New" w:cs="Courier New" w:hint="cs"/>
+          <w:sz w:val="20"/>
+          <w:szCs w:val="20"/>
+          <w:rtl/>
+          <w:lang w:bidi="fa-IR"/>
+        </w:rPr>
+        <w:t xml:space="preserve">را </w:t>
+      </w:r>
+      <w:r>
+        <w:rPr>
+          <w:rFonts w:ascii="Courier New" w:hAnsi="Courier New" w:cs="Courier New" w:hint="cs"/>
+          <w:sz w:val="20"/>
+          <w:szCs w:val="20"/>
+          <w:rtl/>
+          <w:lang w:bidi="fa-IR"/>
+        </w:rPr>
+        <w:t>در مسیر ذیل ایجاد می‌کنیم:</w:t>
+      </w:r>
+    </w:p>
+    <w:p>
+      <w:pPr>
+        <w:jc w:val="both"/>
+        <w:rPr>
+          <w:rFonts w:ascii="Courier New" w:hAnsi="Courier New" w:cs="Courier New"/>
+          <w:sz w:val="20"/>
+          <w:szCs w:val="20"/>
+          <w:lang w:bidi="fa-IR"/>
+        </w:rPr>
+      </w:pPr>
+      <w:r>
+        <w:rPr>
+          <w:rFonts w:ascii="Courier New" w:hAnsi="Courier New" w:cs="Courier New"/>
+          <w:sz w:val="20"/>
+          <w:szCs w:val="20"/>
+          <w:lang w:bidi="fa-IR"/>
+        </w:rPr>
+        <w:t xml:space="preserve">[src] </w:t>
+      </w:r>
+      <w:r>
+        <w:rPr>
+          <w:rFonts w:ascii="Courier New" w:hAnsi="Courier New" w:cs="Courier New"/>
+          <w:sz w:val="20"/>
+          <w:szCs w:val="20"/>
+          <w:lang w:bidi="fa-IR"/>
+        </w:rPr>
+        <w:sym w:font="Wingdings" w:char="F0E0"/>
+      </w:r>
+      <w:r>
+        <w:rPr>
+          <w:rFonts w:ascii="Courier New" w:hAnsi="Courier New" w:cs="Courier New"/>
+          <w:sz w:val="20"/>
+          <w:szCs w:val="20"/>
+          <w:lang w:bidi="fa-IR"/>
+        </w:rPr>
+        <w:t xml:space="preserve"> [</w:t>
+      </w:r>
+      <w:r>
+        <w:rPr>
+          <w:rFonts w:ascii="Courier New" w:hAnsi="Courier New" w:cs="Courier New"/>
+          <w:sz w:val="20"/>
+          <w:szCs w:val="20"/>
+          <w:lang w:bidi="fa-IR"/>
+        </w:rPr>
+        <w:t>Presentation</w:t>
+      </w:r>
+      <w:r>
+        <w:rPr>
+          <w:rFonts w:ascii="Courier New" w:hAnsi="Courier New" w:cs="Courier New"/>
+          <w:sz w:val="20"/>
+          <w:szCs w:val="20"/>
+          <w:lang w:bidi="fa-IR"/>
+        </w:rPr>
+        <w:t xml:space="preserve">] </w:t>
+      </w:r>
+      <w:r>
+        <w:rPr>
+          <w:rFonts w:ascii="Courier New" w:hAnsi="Courier New" w:cs="Courier New"/>
+          <w:sz w:val="20"/>
+          <w:szCs w:val="20"/>
+          <w:lang w:bidi="fa-IR"/>
+        </w:rPr>
+        <w:sym w:font="Wingdings" w:char="F0E0"/>
+      </w:r>
+      <w:r>
+        <w:rPr>
+          <w:rFonts w:ascii="Courier New" w:hAnsi="Courier New" w:cs="Courier New"/>
+          <w:sz w:val="20"/>
+          <w:szCs w:val="20"/>
+          <w:lang w:bidi="fa-IR"/>
+        </w:rPr>
+        <w:t xml:space="preserve"> [[Server]] </w:t>
+      </w:r>
+      <w:r>
+        <w:rPr>
+          <w:rFonts w:ascii="Courier New" w:hAnsi="Courier New" w:cs="Courier New"/>
+          <w:sz w:val="20"/>
+          <w:szCs w:val="20"/>
+          <w:lang w:bidi="fa-IR"/>
+        </w:rPr>
+        <w:sym w:font="Wingdings" w:char="F0E0"/>
+      </w:r>
+      <w:r>
+        <w:rPr>
+          <w:rFonts w:ascii="Courier New" w:hAnsi="Courier New" w:cs="Courier New"/>
+          <w:sz w:val="20"/>
+          <w:szCs w:val="20"/>
+          <w:lang w:bidi="fa-IR"/>
+        </w:rPr>
+        <w:t xml:space="preserve"> [Pages] </w:t>
+      </w:r>
+      <w:r>
+        <w:rPr>
+          <w:rFonts w:ascii="Courier New" w:hAnsi="Courier New" w:cs="Courier New"/>
+          <w:sz w:val="20"/>
+          <w:szCs w:val="20"/>
+          <w:lang w:bidi="fa-IR"/>
+        </w:rPr>
+        <w:sym w:font="Wingdings" w:char="F0E0"/>
+      </w:r>
+      <w:r>
+        <w:rPr>
+          <w:rFonts w:ascii="Courier New" w:hAnsi="Courier New" w:cs="Courier New"/>
+          <w:sz w:val="20"/>
+          <w:szCs w:val="20"/>
+          <w:lang w:bidi="fa-IR"/>
+        </w:rPr>
+        <w:t xml:space="preserve"> [Features] </w:t>
+      </w:r>
+      <w:r>
+        <w:rPr>
+          <w:rFonts w:ascii="Courier New" w:hAnsi="Courier New" w:cs="Courier New"/>
+          <w:sz w:val="20"/>
+          <w:szCs w:val="20"/>
+          <w:lang w:bidi="fa-IR"/>
+        </w:rPr>
+        <w:sym w:font="Wingdings" w:char="F0E0"/>
+      </w:r>
+      <w:r>
+        <w:rPr>
+          <w:rFonts w:ascii="Courier New" w:hAnsi="Courier New" w:cs="Courier New"/>
+          <w:sz w:val="20"/>
+          <w:szCs w:val="20"/>
+          <w:lang w:bidi="fa-IR"/>
+        </w:rPr>
+        <w:t xml:space="preserve"> [Cms]:</w:t>
+      </w:r>
+    </w:p>
+    <w:p>
+      <w:pPr>
+        <w:jc w:val="both"/>
+        <w:rPr>
+          <w:rFonts w:ascii="Courier New" w:hAnsi="Courier New" w:cs="Courier New" w:hint="cs"/>
+          <w:sz w:val="20"/>
+          <w:szCs w:val="20"/>
+          <w:rtl/>
+          <w:lang w:bidi="fa-IR"/>
+        </w:rPr>
+      </w:pPr>
+      <w:r>
+        <w:rPr>
+          <w:rFonts w:ascii="Courier New" w:hAnsi="Courier New" w:cs="Courier New"/>
+          <w:sz w:val="20"/>
+          <w:szCs w:val="20"/>
+          <w:lang w:bidi="fa-IR"/>
+        </w:rPr>
+        <w:tab/>
+        <w:t>Types.cshtml &amp; Types.cshtml.cs</w:t>
+      </w:r>
+    </w:p>
+    <w:p>
+      <w:pPr>
+        <w:bidi/>
+        <w:jc w:val="both"/>
+        <w:rPr>
+          <w:rFonts w:ascii="Courier New" w:hAnsi="Courier New" w:cs="Courier New"/>
+          <w:sz w:val="20"/>
+          <w:szCs w:val="20"/>
+          <w:rtl/>
+          <w:lang w:bidi="fa-IR"/>
+        </w:rPr>
+      </w:pPr>
+      <w:r>
+        <w:rPr>
+          <w:rFonts w:ascii="Courier New" w:hAnsi="Courier New" w:cs="Courier New" w:hint="cs"/>
+          <w:sz w:val="20"/>
+          <w:szCs w:val="20"/>
+          <w:rtl/>
+          <w:lang w:bidi="fa-IR"/>
+        </w:rPr>
+        <w:t xml:space="preserve">برای انجام این کار، نیاز به ایجاد </w:t>
+      </w:r>
+      <w:r>
+        <w:rPr>
+          <w:rFonts w:ascii="Courier New" w:hAnsi="Courier New" w:cs="Courier New"/>
+          <w:sz w:val="20"/>
+          <w:szCs w:val="20"/>
+          <w:lang w:bidi="fa-IR"/>
+        </w:rPr>
+        <w:t>ViewModel</w:t>
+      </w:r>
+      <w:r>
+        <w:rPr>
+          <w:rFonts w:ascii="Courier New" w:hAnsi="Courier New" w:cs="Courier New" w:hint="cs"/>
+          <w:sz w:val="20"/>
+          <w:szCs w:val="20"/>
+          <w:rtl/>
+          <w:lang w:bidi="fa-IR"/>
+        </w:rPr>
+        <w:t xml:space="preserve"> در نشانی ذیل داریم:</w:t>
+      </w:r>
+    </w:p>
+    <w:p>
+      <w:pPr>
+        <w:jc w:val="both"/>
+        <w:rPr>
+          <w:rFonts w:ascii="Courier New" w:hAnsi="Courier New" w:cs="Courier New"/>
+          <w:sz w:val="20"/>
+          <w:szCs w:val="20"/>
+          <w:lang w:bidi="fa-IR"/>
+        </w:rPr>
+      </w:pPr>
+      <w:r>
+        <w:rPr>
+          <w:rFonts w:ascii="Courier New" w:hAnsi="Courier New" w:cs="Courier New"/>
+          <w:sz w:val="20"/>
+          <w:szCs w:val="20"/>
+          <w:lang w:bidi="fa-IR"/>
+        </w:rPr>
+        <w:t xml:space="preserve">[src] </w:t>
+      </w:r>
+      <w:r>
+        <w:rPr>
+          <w:rFonts w:ascii="Courier New" w:hAnsi="Courier New" w:cs="Courier New"/>
+          <w:sz w:val="20"/>
+          <w:szCs w:val="20"/>
+          <w:lang w:bidi="fa-IR"/>
+        </w:rPr>
+        <w:sym w:font="Wingdings" w:char="F0E0"/>
+      </w:r>
+      <w:r>
+        <w:rPr>
+          <w:rFonts w:ascii="Courier New" w:hAnsi="Courier New" w:cs="Courier New"/>
+          <w:sz w:val="20"/>
+          <w:szCs w:val="20"/>
+          <w:lang w:bidi="fa-IR"/>
+        </w:rPr>
+        <w:t xml:space="preserve"> [Core] </w:t>
+      </w:r>
+      <w:r>
+        <w:rPr>
+          <w:rFonts w:ascii="Courier New" w:hAnsi="Courier New" w:cs="Courier New"/>
+          <w:sz w:val="20"/>
+          <w:szCs w:val="20"/>
+          <w:lang w:bidi="fa-IR"/>
+        </w:rPr>
+        <w:sym w:font="Wingdings" w:char="F0E0"/>
+      </w:r>
+      <w:r>
+        <w:rPr>
+          <w:rFonts w:ascii="Courier New" w:hAnsi="Courier New" w:cs="Courier New"/>
+          <w:sz w:val="20"/>
+          <w:szCs w:val="20"/>
+          <w:lang w:bidi="fa-IR"/>
+        </w:rPr>
+        <w:t xml:space="preserve"> [[ViewModels]] </w:t>
+      </w:r>
+      <w:r>
+        <w:rPr>
+          <w:rFonts w:ascii="Courier New" w:hAnsi="Courier New" w:cs="Courier New"/>
+          <w:sz w:val="20"/>
+          <w:szCs w:val="20"/>
+          <w:lang w:bidi="fa-IR"/>
+        </w:rPr>
+        <w:sym w:font="Wingdings" w:char="F0E0"/>
+      </w:r>
+      <w:r>
+        <w:rPr>
+          <w:rFonts w:ascii="Courier New" w:hAnsi="Courier New" w:cs="Courier New"/>
+          <w:sz w:val="20"/>
+          <w:szCs w:val="20"/>
+          <w:lang w:bidi="fa-IR"/>
+        </w:rPr>
+        <w:t xml:space="preserve"> </w:t>
+      </w:r>
+      <w:r>
+        <w:rPr>
+          <w:rFonts w:ascii="Courier New" w:hAnsi="Courier New" w:cs="Courier New"/>
+          <w:sz w:val="20"/>
+          <w:szCs w:val="20"/>
+          <w:lang w:bidi="fa-IR"/>
+        </w:rPr>
+        <w:t xml:space="preserve">[Pages] </w:t>
+      </w:r>
+      <w:r>
+        <w:rPr>
+          <w:rFonts w:ascii="Courier New" w:hAnsi="Courier New" w:cs="Courier New"/>
+          <w:sz w:val="20"/>
+          <w:szCs w:val="20"/>
+          <w:lang w:bidi="fa-IR"/>
+        </w:rPr>
+        <w:sym w:font="Wingdings" w:char="F0E0"/>
+      </w:r>
+      <w:r>
+        <w:rPr>
+          <w:rFonts w:ascii="Courier New" w:hAnsi="Courier New" w:cs="Courier New"/>
+          <w:sz w:val="20"/>
+          <w:szCs w:val="20"/>
+          <w:lang w:bidi="fa-IR"/>
+        </w:rPr>
+        <w:t xml:space="preserve"> [Features] </w:t>
+      </w:r>
+      <w:r>
+        <w:rPr>
+          <w:rFonts w:ascii="Courier New" w:hAnsi="Courier New" w:cs="Courier New"/>
+          <w:sz w:val="20"/>
+          <w:szCs w:val="20"/>
+          <w:lang w:bidi="fa-IR"/>
+        </w:rPr>
+        <w:sym w:font="Wingdings" w:char="F0E0"/>
+      </w:r>
+      <w:r>
+        <w:rPr>
+          <w:rFonts w:ascii="Courier New" w:hAnsi="Courier New" w:cs="Courier New"/>
+          <w:sz w:val="20"/>
+          <w:szCs w:val="20"/>
+          <w:lang w:bidi="fa-IR"/>
+        </w:rPr>
+        <w:t xml:space="preserve"> [Cms]:</w:t>
+      </w:r>
+    </w:p>
+    <w:p>
+      <w:pPr>
+        <w:jc w:val="both"/>
+        <w:rPr>
+          <w:rFonts w:ascii="Courier New" w:hAnsi="Courier New" w:cs="Courier New"/>
+          <w:sz w:val="20"/>
+          <w:szCs w:val="20"/>
+          <w:rtl/>
+          <w:lang w:bidi="fa-IR"/>
+        </w:rPr>
+      </w:pPr>
+      <w:r>
+        <w:rPr>
+          <w:rFonts w:ascii="Courier New" w:hAnsi="Courier New" w:cs="Courier New"/>
+          <w:sz w:val="20"/>
+          <w:szCs w:val="20"/>
+          <w:lang w:bidi="fa-IR"/>
+        </w:rPr>
+        <w:tab/>
+        <w:t>TypeViewModel.cs</w:t>
+      </w:r>
+    </w:p>
+    <w:p>
+      <w:pPr>
+        <w:bidi/>
+        <w:jc w:val="both"/>
+        <w:rPr>
+          <w:rFonts w:ascii="Courier New" w:hAnsi="Courier New" w:cs="Courier New"/>
+          <w:sz w:val="20"/>
+          <w:szCs w:val="20"/>
+          <w:rtl/>
+          <w:lang w:bidi="fa-IR"/>
+        </w:rPr>
+      </w:pPr>
+      <w:r>
+        <w:rPr>
+          <w:rFonts w:ascii="Courier New" w:hAnsi="Courier New" w:cs="Courier New" w:hint="cs"/>
+          <w:sz w:val="20"/>
+          <w:szCs w:val="20"/>
+          <w:rtl/>
+          <w:lang w:bidi="fa-IR"/>
+        </w:rPr>
+        <w:t xml:space="preserve">با ایجاد این </w:t>
+      </w:r>
+      <w:r>
+        <w:rPr>
+          <w:rFonts w:ascii="Courier New" w:hAnsi="Courier New" w:cs="Courier New"/>
+          <w:sz w:val="20"/>
+          <w:szCs w:val="20"/>
+          <w:lang w:bidi="fa-IR"/>
+        </w:rPr>
+        <w:t>ViewModel</w:t>
+      </w:r>
+      <w:r>
+        <w:rPr>
+          <w:rFonts w:ascii="Courier New" w:hAnsi="Courier New" w:cs="Courier New" w:hint="cs"/>
+          <w:sz w:val="20"/>
+          <w:szCs w:val="20"/>
+          <w:rtl/>
+          <w:lang w:bidi="fa-IR"/>
+        </w:rPr>
+        <w:t xml:space="preserve"> اقدام به ایجا</w:t>
+      </w:r>
+      <w:r>
+        <w:rPr>
+          <w:rFonts w:ascii="Courier New" w:hAnsi="Courier New" w:cs="Courier New" w:hint="cs"/>
+          <w:sz w:val="20"/>
+          <w:szCs w:val="20"/>
+          <w:rtl/>
+          <w:lang w:bidi="fa-IR"/>
+        </w:rPr>
+        <w:t>د / ویرایش</w:t>
+      </w:r>
+      <w:r>
+        <w:rPr>
+          <w:rFonts w:ascii="Courier New" w:hAnsi="Courier New" w:cs="Courier New" w:hint="cs"/>
+          <w:sz w:val="20"/>
+          <w:szCs w:val="20"/>
+          <w:rtl/>
+          <w:lang w:bidi="fa-IR"/>
+        </w:rPr>
+        <w:t xml:space="preserve"> فایل </w:t>
+      </w:r>
+      <w:r>
+        <w:rPr>
+          <w:rFonts w:ascii="Courier New" w:hAnsi="Courier New" w:cs="Courier New"/>
+          <w:sz w:val="20"/>
+          <w:szCs w:val="20"/>
+          <w:lang w:bidi="fa-IR"/>
+        </w:rPr>
+        <w:t>Type.cshtml.cs</w:t>
+      </w:r>
+      <w:r>
+        <w:rPr>
+          <w:rFonts w:ascii="Courier New" w:hAnsi="Courier New" w:cs="Courier New" w:hint="cs"/>
+          <w:sz w:val="20"/>
+          <w:szCs w:val="20"/>
+          <w:rtl/>
+          <w:lang w:bidi="fa-IR"/>
+        </w:rPr>
+        <w:t xml:space="preserve"> می‌کنیم:</w:t>
+      </w:r>
+    </w:p>
+    <w:p>
+      <w:pPr>
+        <w:bidi/>
+        <w:jc w:val="both"/>
+        <w:rPr>
+          <w:rFonts w:ascii="Courier New" w:hAnsi="Courier New" w:cs="Courier New"/>
+          <w:sz w:val="20"/>
+          <w:szCs w:val="20"/>
+          <w:rtl/>
+          <w:lang w:bidi="fa-IR"/>
+        </w:rPr>
+      </w:pPr>
+      <w:r>
+        <w:rPr>
+          <w:rFonts w:ascii="Courier New" w:hAnsi="Courier New" w:cs="Courier New" w:hint="cs"/>
+          <w:sz w:val="20"/>
+          <w:szCs w:val="20"/>
+          <w:rtl/>
+          <w:lang w:bidi="fa-IR"/>
+        </w:rPr>
+        <w:t xml:space="preserve">حال فایل </w:t>
+      </w:r>
+      <w:r>
+        <w:rPr>
+          <w:rFonts w:ascii="Courier New" w:hAnsi="Courier New" w:cs="Courier New"/>
+          <w:sz w:val="20"/>
+          <w:szCs w:val="20"/>
+          <w:lang w:bidi="fa-IR"/>
+        </w:rPr>
+        <w:t>Type.cshtml</w:t>
+      </w:r>
+      <w:r>
+        <w:rPr>
+          <w:rFonts w:ascii="Courier New" w:hAnsi="Courier New" w:cs="Courier New" w:hint="cs"/>
+          <w:sz w:val="20"/>
+          <w:szCs w:val="20"/>
+          <w:rtl/>
+          <w:lang w:bidi="fa-IR"/>
+        </w:rPr>
+        <w:t xml:space="preserve"> را ایجاد / ویرایش می‌کنیم:</w:t>
+      </w:r>
+    </w:p>
+    <w:p>
+      <w:pPr>
+        <w:jc w:val="both"/>
+        <w:rPr>
+          <w:rFonts w:ascii="Courier New" w:hAnsi="Courier New" w:cs="Courier New" w:hint="cs"/>
+          <w:sz w:val="20"/>
+          <w:szCs w:val="20"/>
+          <w:lang w:bidi="fa-IR"/>
+        </w:rPr>
+      </w:pPr>
+    </w:p>
+    <w:p>
+      <w:pPr>
+        <w:bidi/>
+        <w:jc w:val="both"/>
+        <w:rPr>
+          <w:rFonts w:ascii="Courier New" w:hAnsi="Courier New" w:cs="Courier New"/>
+          <w:sz w:val="20"/>
+          <w:szCs w:val="20"/>
+          <w:lang w:bidi="fa-IR"/>
+        </w:rPr>
+      </w:pPr>
+    </w:p>
+    <w:p>
+      <w:pPr>
+        <w:bidi/>
+        <w:jc w:val="both"/>
+        <w:rPr>
+          <w:rFonts w:ascii="Courier New" w:hAnsi="Courier New" w:cs="Courier New" w:hint="cs"/>
+          <w:sz w:val="20"/>
+          <w:szCs w:val="20"/>
+          <w:rtl/>
+          <w:lang w:bidi="fa-IR"/>
+        </w:rPr>
+      </w:pPr>
+    </w:p>
+    <w:p>
+      <w:pPr>
+        <w:jc w:val="both"/>
+        <w:rPr>
+          <w:rFonts w:ascii="Courier New" w:hAnsi="Courier New" w:cs="Courier New" w:hint="cs"/>
+          <w:sz w:val="20"/>
+          <w:szCs w:val="20"/>
+          <w:lang w:bidi="fa-IR"/>
+        </w:rPr>
+      </w:pPr>
+    </w:p>
+    <w:p>
+      <w:pPr>
+        <w:bidi/>
+        <w:jc w:val="both"/>
+        <w:rPr>
+          <w:rFonts w:ascii="Courier New" w:hAnsi="Courier New" w:cs="Courier New" w:hint="cs"/>
+          <w:sz w:val="20"/>
+          <w:szCs w:val="20"/>
+          <w:lang w:bidi="fa-IR"/>
+        </w:rPr>
+      </w:pPr>
+    </w:p>
+    <w:p>
+      <w:pPr>
+        <w:jc w:val="both"/>
+        <w:rPr>
+          <w:rFonts w:ascii="Courier New" w:hAnsi="Courier New" w:cs="Courier New" w:hint="cs"/>
+          <w:sz w:val="20"/>
+          <w:szCs w:val="20"/>
+          <w:lang w:bidi="fa-IR"/>
+        </w:rPr>
+      </w:pPr>
+    </w:p>
+    <w:p>
+      <w:pPr>
+        <w:jc w:val="both"/>
+        <w:rPr>
+          <w:rFonts w:ascii="Courier New" w:hAnsi="Courier New" w:cs="Courier New" w:hint="cs"/>
+          <w:sz w:val="20"/>
+          <w:szCs w:val="20"/>
+          <w:lang w:bidi="fa-IR"/>
+        </w:rPr>
+      </w:pPr>
+    </w:p>
+    <w:p>
+      <w:pPr>
+        <w:jc w:val="both"/>
+        <w:rPr>
+          <w:rFonts w:ascii="Courier New" w:hAnsi="Courier New" w:cs="Courier New" w:hint="cs"/>
+          <w:sz w:val="20"/>
+          <w:szCs w:val="20"/>
+          <w:lang w:bidi="fa-IR"/>
+        </w:rPr>
+      </w:pPr>
+    </w:p>
+    <w:p>
+      <w:pPr>
+        <w:bidi/>
+        <w:jc w:val="both"/>
+        <w:rPr>
+          <w:rFonts w:ascii="Courier New" w:hAnsi="Courier New" w:cs="Courier New"/>
+          <w:sz w:val="20"/>
+          <w:szCs w:val="20"/>
+          <w:rtl/>
+          <w:lang w:bidi="fa-IR"/>
+        </w:rPr>
+      </w:pPr>
+    </w:p>
+    <w:p>
+      <w:pPr>
+        <w:bidi/>
+        <w:jc w:val="both"/>
+        <w:rPr>
+          <w:rFonts w:ascii="Courier New" w:hAnsi="Courier New" w:cs="Courier New" w:hint="cs"/>
+          <w:sz w:val="20"/>
+          <w:szCs w:val="20"/>
+          <w:rtl/>
+          <w:lang w:bidi="fa-IR"/>
+        </w:rPr>
+      </w:pPr>
+    </w:p>
+    <w:p>
+      <w:pPr>
         <w:jc w:val="both"/>
         <w:rPr>
           <w:rFonts w:ascii="Courier New" w:hAnsi="Courier New" w:cs="Courier New"/>
@@ -9865,9 +12149,9 @@
     </w:lvl>
   </w:abstractNum>
   <w:abstractNum w:abstractNumId="2" w15:restartNumberingAfterBreak="0">
-    <w:nsid w:val="52931723"/>
+    <w:nsid w:val="43E56870"/>
     <w:multiLevelType w:val="hybridMultilevel"/>
-    <w:tmpl w:val="8F228010"/>
+    <w:tmpl w:val="99FE103E"/>
     <w:lvl w:ilvl="0" w:tplc="04090001">
       <w:start w:val="1"/>
       <w:numFmt w:val="bullet"/>
@@ -9977,14 +12261,130 @@
       </w:rPr>
     </w:lvl>
   </w:abstractNum>
+  <w:abstractNum w:abstractNumId="3" w15:restartNumberingAfterBreak="0">
+    <w:nsid w:val="52931723"/>
+    <w:multiLevelType w:val="hybridMultilevel"/>
+    <w:tmpl w:val="8F228010"/>
+    <w:lvl w:ilvl="0" w:tplc="04090001">
+      <w:start w:val="1"/>
+      <w:numFmt w:val="bullet"/>
+      <w:lvlText w:val=""/>
+      <w:lvlJc w:val="left"/>
+      <w:pPr>
+        <w:ind w:left="720" w:hanging="360"/>
+      </w:pPr>
+      <w:rPr>
+        <w:rFonts w:ascii="Symbol" w:hAnsi="Symbol" w:hint="default"/>
+      </w:rPr>
+    </w:lvl>
+    <w:lvl w:ilvl="1" w:tplc="04090003" w:tentative="1">
+      <w:start w:val="1"/>
+      <w:numFmt w:val="bullet"/>
+      <w:lvlText w:val="o"/>
+      <w:lvlJc w:val="left"/>
+      <w:pPr>
+        <w:ind w:left="1440" w:hanging="360"/>
+      </w:pPr>
+      <w:rPr>
+        <w:rFonts w:ascii="Courier New" w:hAnsi="Courier New" w:cs="Courier New" w:hint="default"/>
+      </w:rPr>
+    </w:lvl>
+    <w:lvl w:ilvl="2" w:tplc="04090005" w:tentative="1">
+      <w:start w:val="1"/>
+      <w:numFmt w:val="bullet"/>
+      <w:lvlText w:val=""/>
+      <w:lvlJc w:val="left"/>
+      <w:pPr>
+        <w:ind w:left="2160" w:hanging="360"/>
+      </w:pPr>
+      <w:rPr>
+        <w:rFonts w:ascii="Wingdings" w:hAnsi="Wingdings" w:hint="default"/>
+      </w:rPr>
+    </w:lvl>
+    <w:lvl w:ilvl="3" w:tplc="04090001" w:tentative="1">
+      <w:start w:val="1"/>
+      <w:numFmt w:val="bullet"/>
+      <w:lvlText w:val=""/>
+      <w:lvlJc w:val="left"/>
+      <w:pPr>
+        <w:ind w:left="2880" w:hanging="360"/>
+      </w:pPr>
+      <w:rPr>
+        <w:rFonts w:ascii="Symbol" w:hAnsi="Symbol" w:hint="default"/>
+      </w:rPr>
+    </w:lvl>
+    <w:lvl w:ilvl="4" w:tplc="04090003" w:tentative="1">
+      <w:start w:val="1"/>
+      <w:numFmt w:val="bullet"/>
+      <w:lvlText w:val="o"/>
+      <w:lvlJc w:val="left"/>
+      <w:pPr>
+        <w:ind w:left="3600" w:hanging="360"/>
+      </w:pPr>
+      <w:rPr>
+        <w:rFonts w:ascii="Courier New" w:hAnsi="Courier New" w:cs="Courier New" w:hint="default"/>
+      </w:rPr>
+    </w:lvl>
+    <w:lvl w:ilvl="5" w:tplc="04090005" w:tentative="1">
+      <w:start w:val="1"/>
+      <w:numFmt w:val="bullet"/>
+      <w:lvlText w:val=""/>
+      <w:lvlJc w:val="left"/>
+      <w:pPr>
+        <w:ind w:left="4320" w:hanging="360"/>
+      </w:pPr>
+      <w:rPr>
+        <w:rFonts w:ascii="Wingdings" w:hAnsi="Wingdings" w:hint="default"/>
+      </w:rPr>
+    </w:lvl>
+    <w:lvl w:ilvl="6" w:tplc="04090001" w:tentative="1">
+      <w:start w:val="1"/>
+      <w:numFmt w:val="bullet"/>
+      <w:lvlText w:val=""/>
+      <w:lvlJc w:val="left"/>
+      <w:pPr>
+        <w:ind w:left="5040" w:hanging="360"/>
+      </w:pPr>
+      <w:rPr>
+        <w:rFonts w:ascii="Symbol" w:hAnsi="Symbol" w:hint="default"/>
+      </w:rPr>
+    </w:lvl>
+    <w:lvl w:ilvl="7" w:tplc="04090003" w:tentative="1">
+      <w:start w:val="1"/>
+      <w:numFmt w:val="bullet"/>
+      <w:lvlText w:val="o"/>
+      <w:lvlJc w:val="left"/>
+      <w:pPr>
+        <w:ind w:left="5760" w:hanging="360"/>
+      </w:pPr>
+      <w:rPr>
+        <w:rFonts w:ascii="Courier New" w:hAnsi="Courier New" w:cs="Courier New" w:hint="default"/>
+      </w:rPr>
+    </w:lvl>
+    <w:lvl w:ilvl="8" w:tplc="04090005" w:tentative="1">
+      <w:start w:val="1"/>
+      <w:numFmt w:val="bullet"/>
+      <w:lvlText w:val=""/>
+      <w:lvlJc w:val="left"/>
+      <w:pPr>
+        <w:ind w:left="6480" w:hanging="360"/>
+      </w:pPr>
+      <w:rPr>
+        <w:rFonts w:ascii="Wingdings" w:hAnsi="Wingdings" w:hint="default"/>
+      </w:rPr>
+    </w:lvl>
+  </w:abstractNum>
   <w:num w:numId="1" w16cid:durableId="677735335">
     <w:abstractNumId w:val="1"/>
   </w:num>
   <w:num w:numId="2" w16cid:durableId="1029914643">
-    <w:abstractNumId w:val="2"/>
+    <w:abstractNumId w:val="3"/>
   </w:num>
   <w:num w:numId="3" w16cid:durableId="1043404868">
     <w:abstractNumId w:val="0"/>
+  </w:num>
+  <w:num w:numId="4" w16cid:durableId="1225526013">
+    <w:abstractNumId w:val="2"/>
   </w:num>
 </w:numbering>
 </file>
@@ -10387,7 +12787,7 @@
   <w:style w:type="paragraph" w:default="1" w:styleId="Normal">
     <w:name w:val="Normal"/>
     <w:qFormat/>
-    <w:rsid w:val="002C1CDE"/>
+    <w:rsid w:val="00D65B0E"/>
   </w:style>
   <w:style w:type="character" w:default="1" w:styleId="DefaultParagraphFont">
     <w:name w:val="Default Paragraph Font"/>

</xml_diff>

<commit_message>
Version 0.4.1 - Adding Post Type دسته‌بندی
</commit_message>
<xml_diff>
--- a/docs/ReadMe.docx
+++ b/docs/ReadMe.docx
@@ -8591,6 +8591,124 @@
         <w:bidi/>
         <w:jc w:val="both"/>
         <w:rPr>
+          <w:rFonts w:ascii="Courier New" w:hAnsi="Courier New" w:cs="Courier New" w:hint="cs"/>
+          <w:sz w:val="20"/>
+          <w:szCs w:val="20"/>
+          <w:rtl/>
+          <w:lang w:bidi="fa-IR"/>
+        </w:rPr>
+      </w:pPr>
+      <w:r>
+        <w:rPr>
+          <w:rFonts w:ascii="Courier New" w:hAnsi="Courier New" w:cs="Courier New" w:hint="cs"/>
+          <w:sz w:val="20"/>
+          <w:szCs w:val="20"/>
+          <w:rtl/>
+          <w:lang w:bidi="fa-IR"/>
+        </w:rPr>
+        <w:t xml:space="preserve">باید دقت داشته باشیم که </w:t>
+      </w:r>
+      <w:r>
+        <w:rPr>
+          <w:rFonts w:ascii="Courier New" w:hAnsi="Courier New" w:cs="Courier New"/>
+          <w:sz w:val="20"/>
+          <w:szCs w:val="20"/>
+          <w:lang w:bidi="fa-IR"/>
+        </w:rPr>
+        <w:t>PostType</w:t>
+      </w:r>
+      <w:r>
+        <w:rPr>
+          <w:rFonts w:ascii="Courier New" w:hAnsi="Courier New" w:cs="Courier New" w:hint="cs"/>
+          <w:sz w:val="20"/>
+          <w:szCs w:val="20"/>
+          <w:rtl/>
+          <w:lang w:bidi="fa-IR"/>
+        </w:rPr>
+        <w:t xml:space="preserve"> برای </w:t>
+      </w:r>
+      <w:r>
+        <w:rPr>
+          <w:rFonts w:ascii="Courier New" w:hAnsi="Courier New" w:cs="Courier New"/>
+          <w:sz w:val="20"/>
+          <w:szCs w:val="20"/>
+          <w:lang w:bidi="fa-IR"/>
+        </w:rPr>
+        <w:t>Post</w:t>
+      </w:r>
+      <w:r>
+        <w:rPr>
+          <w:rFonts w:ascii="Courier New" w:hAnsi="Courier New" w:cs="Courier New" w:hint="cs"/>
+          <w:sz w:val="20"/>
+          <w:szCs w:val="20"/>
+          <w:rtl/>
+          <w:lang w:bidi="fa-IR"/>
+        </w:rPr>
+        <w:t xml:space="preserve"> یک فیلد الزامی بوده و لذا باید در </w:t>
+      </w:r>
+      <w:r>
+        <w:rPr>
+          <w:rFonts w:ascii="Courier New" w:hAnsi="Courier New" w:cs="Courier New"/>
+          <w:sz w:val="20"/>
+          <w:szCs w:val="20"/>
+          <w:lang w:bidi="fa-IR"/>
+        </w:rPr>
+        <w:t>Constructor</w:t>
+      </w:r>
+      <w:r>
+        <w:rPr>
+          <w:rFonts w:ascii="Courier New" w:hAnsi="Courier New" w:cs="Courier New" w:hint="cs"/>
+          <w:sz w:val="20"/>
+          <w:szCs w:val="20"/>
+          <w:rtl/>
+          <w:lang w:bidi="fa-IR"/>
+        </w:rPr>
+        <w:t xml:space="preserve"> مربوط به </w:t>
+      </w:r>
+      <w:r>
+        <w:rPr>
+          <w:rFonts w:ascii="Courier New" w:hAnsi="Courier New" w:cs="Courier New"/>
+          <w:sz w:val="20"/>
+          <w:szCs w:val="20"/>
+          <w:lang w:bidi="fa-IR"/>
+        </w:rPr>
+        <w:t>Post</w:t>
+      </w:r>
+      <w:r>
+        <w:rPr>
+          <w:rFonts w:ascii="Courier New" w:hAnsi="Courier New" w:cs="Courier New" w:hint="cs"/>
+          <w:sz w:val="20"/>
+          <w:szCs w:val="20"/>
+          <w:rtl/>
+          <w:lang w:bidi="fa-IR"/>
+        </w:rPr>
+        <w:t xml:space="preserve"> آن‌را (</w:t>
+      </w:r>
+      <w:r>
+        <w:rPr>
+          <w:rFonts w:ascii="Courier New" w:hAnsi="Courier New" w:cs="Courier New"/>
+          <w:sz w:val="20"/>
+          <w:szCs w:val="20"/>
+          <w:lang w:bidi="fa-IR"/>
+        </w:rPr>
+        <w:t>PostTypeId</w:t>
+      </w:r>
+      <w:r>
+        <w:rPr>
+          <w:rFonts w:ascii="Courier New" w:hAnsi="Courier New" w:cs="Courier New" w:hint="cs"/>
+          <w:sz w:val="20"/>
+          <w:szCs w:val="20"/>
+          <w:rtl/>
+          <w:lang w:bidi="fa-IR"/>
+        </w:rPr>
+        <w:t>) دریافت نماییم!</w:t>
+      </w:r>
+    </w:p>
+    <w:p>
+      <w:pPr>
+        <w:bidi/>
+        <w:jc w:val="both"/>
+        <w:rPr>
           <w:rFonts w:ascii="Courier New" w:hAnsi="Courier New" w:cs="Courier New"/>
           <w:sz w:val="20"/>
           <w:szCs w:val="20"/>
@@ -9539,6 +9657,7 @@
           <w:szCs w:val="20"/>
           <w:lang w:bidi="fa-IR"/>
         </w:rPr>
+        <w:lastRenderedPageBreak/>
         <w:t xml:space="preserve">[src] </w:t>
       </w:r>
       <w:r>
@@ -9727,7 +9846,6 @@
           <w:rtl/>
           <w:lang w:bidi="fa-IR"/>
         </w:rPr>
-        <w:lastRenderedPageBreak/>
         <w:t>پروژه را یک‌بار اجرا می‌کنیم تا نتیجه منوی بالای صفحه (دسته‌بندی‌ها) و نیز صفحه مربوط به آن را مشاهده نماییم.</w:t>
       </w:r>
     </w:p>

</xml_diff>